<commit_message>
Added second argument to rothwell
</commit_message>
<xml_diff>
--- a/Rothwell Brief 2019 - Guthrie&Kim.docx
+++ b/Rothwell Brief 2019 - Guthrie&Kim.docx
@@ -482,7 +482,7 @@
             </w:rPr>
             <w:fldChar w:fldCharType="separate"/>
           </w:r>
-          <w:hyperlink w:anchor="_Toc441244" w:history="1">
+          <w:hyperlink w:anchor="_Toc962537" w:history="1">
             <w:r>
               <w:rPr>
                 <w:rStyle w:val="Hyperlink"/>
@@ -509,7 +509,7 @@
                 <w:noProof/>
                 <w:webHidden/>
               </w:rPr>
-              <w:instrText xml:space="preserve"> PAGEREF _Toc441244 \h </w:instrText>
+              <w:instrText xml:space="preserve"> PAGEREF _Toc962537 \h </w:instrText>
             </w:r>
             <w:r>
               <w:rPr>
@@ -553,7 +553,7 @@
               <w:sz w:val="22"/>
             </w:rPr>
           </w:pPr>
-          <w:hyperlink w:anchor="_Toc441245" w:history="1">
+          <w:hyperlink w:anchor="_Toc962538" w:history="1">
             <w:r>
               <w:rPr>
                 <w:rStyle w:val="Hyperlink"/>
@@ -580,7 +580,7 @@
                 <w:noProof/>
                 <w:webHidden/>
               </w:rPr>
-              <w:instrText xml:space="preserve"> PAGEREF _Toc441245 \h </w:instrText>
+              <w:instrText xml:space="preserve"> PAGEREF _Toc962538 \h </w:instrText>
             </w:r>
             <w:r>
               <w:rPr>
@@ -624,7 +624,7 @@
               <w:sz w:val="22"/>
             </w:rPr>
           </w:pPr>
-          <w:hyperlink w:anchor="_Toc441246" w:history="1">
+          <w:hyperlink w:anchor="_Toc962539" w:history="1">
             <w:r>
               <w:rPr>
                 <w:rStyle w:val="Hyperlink"/>
@@ -651,7 +651,7 @@
                 <w:noProof/>
                 <w:webHidden/>
               </w:rPr>
-              <w:instrText xml:space="preserve"> PAGEREF _Toc441246 \h </w:instrText>
+              <w:instrText xml:space="preserve"> PAGEREF _Toc962539 \h </w:instrText>
             </w:r>
             <w:r>
               <w:rPr>
@@ -695,7 +695,7 @@
               <w:sz w:val="22"/>
             </w:rPr>
           </w:pPr>
-          <w:hyperlink w:anchor="_Toc441247" w:history="1">
+          <w:hyperlink w:anchor="_Toc962540" w:history="1">
             <w:r>
               <w:rPr>
                 <w:rStyle w:val="Hyperlink"/>
@@ -722,7 +722,7 @@
                 <w:noProof/>
                 <w:webHidden/>
               </w:rPr>
-              <w:instrText xml:space="preserve"> PAGEREF _Toc441247 \h </w:instrText>
+              <w:instrText xml:space="preserve"> PAGEREF _Toc962540 \h </w:instrText>
             </w:r>
             <w:r>
               <w:rPr>
@@ -757,7 +757,7 @@
           <w:pPr>
             <w:pStyle w:val="TOC2"/>
             <w:tabs>
-              <w:tab w:val="left" w:pos="660"/>
+              <w:tab w:val="left" w:pos="720"/>
               <w:tab w:val="right" w:leader="dot" w:pos="9350"/>
             </w:tabs>
             <w:rPr>
@@ -767,7 +767,7 @@
               <w:sz w:val="22"/>
             </w:rPr>
           </w:pPr>
-          <w:hyperlink w:anchor="_Toc441248" w:history="1">
+          <w:hyperlink w:anchor="_Toc962541" w:history="1">
             <w:r>
               <w:rPr>
                 <w:rStyle w:val="Hyperlink"/>
@@ -810,7 +810,7 @@
                 <w:noProof/>
                 <w:webHidden/>
               </w:rPr>
-              <w:instrText xml:space="preserve"> PAGEREF _Toc441248 \h </w:instrText>
+              <w:instrText xml:space="preserve"> PAGEREF _Toc962541 \h </w:instrText>
             </w:r>
             <w:r>
               <w:rPr>
@@ -845,7 +845,7 @@
           <w:pPr>
             <w:pStyle w:val="TOC2"/>
             <w:tabs>
-              <w:tab w:val="left" w:pos="880"/>
+              <w:tab w:val="left" w:pos="720"/>
               <w:tab w:val="right" w:leader="dot" w:pos="9350"/>
             </w:tabs>
             <w:rPr>
@@ -855,7 +855,7 @@
               <w:sz w:val="22"/>
             </w:rPr>
           </w:pPr>
-          <w:hyperlink w:anchor="_Toc441249" w:history="1">
+          <w:hyperlink w:anchor="_Toc962542" w:history="1">
             <w:r>
               <w:rPr>
                 <w:rStyle w:val="Hyperlink"/>
@@ -898,7 +898,7 @@
                 <w:noProof/>
                 <w:webHidden/>
               </w:rPr>
-              <w:instrText xml:space="preserve"> PAGEREF _Toc441249 \h </w:instrText>
+              <w:instrText xml:space="preserve"> PAGEREF _Toc962542 \h </w:instrText>
             </w:r>
             <w:r>
               <w:rPr>
@@ -942,7 +942,7 @@
               <w:sz w:val="22"/>
             </w:rPr>
           </w:pPr>
-          <w:hyperlink w:anchor="_Toc441250" w:history="1">
+          <w:hyperlink w:anchor="_Toc962543" w:history="1">
             <w:r>
               <w:rPr>
                 <w:rStyle w:val="Hyperlink"/>
@@ -969,7 +969,7 @@
                 <w:noProof/>
                 <w:webHidden/>
               </w:rPr>
-              <w:instrText xml:space="preserve"> PAGEREF _Toc441250 \h </w:instrText>
+              <w:instrText xml:space="preserve"> PAGEREF _Toc962543 \h </w:instrText>
             </w:r>
             <w:r>
               <w:rPr>
@@ -1013,7 +1013,7 @@
               <w:sz w:val="22"/>
             </w:rPr>
           </w:pPr>
-          <w:hyperlink w:anchor="_Toc441251" w:history="1">
+          <w:hyperlink w:anchor="_Toc962544" w:history="1">
             <w:r>
               <w:rPr>
                 <w:rStyle w:val="Hyperlink"/>
@@ -1040,7 +1040,7 @@
                 <w:noProof/>
                 <w:webHidden/>
               </w:rPr>
-              <w:instrText xml:space="preserve"> PAGEREF _Toc441251 \h </w:instrText>
+              <w:instrText xml:space="preserve"> PAGEREF _Toc962544 \h </w:instrText>
             </w:r>
             <w:r>
               <w:rPr>
@@ -1084,7 +1084,7 @@
               <w:sz w:val="22"/>
             </w:rPr>
           </w:pPr>
-          <w:hyperlink w:anchor="_Toc441252" w:history="1">
+          <w:hyperlink w:anchor="_Toc962545" w:history="1">
             <w:r>
               <w:rPr>
                 <w:rStyle w:val="Hyperlink"/>
@@ -1111,7 +1111,7 @@
                 <w:noProof/>
                 <w:webHidden/>
               </w:rPr>
-              <w:instrText xml:space="preserve"> PAGEREF _Toc441252 \h </w:instrText>
+              <w:instrText xml:space="preserve"> PAGEREF _Toc962545 \h </w:instrText>
             </w:r>
             <w:r>
               <w:rPr>
@@ -1155,7 +1155,7 @@
               <w:sz w:val="22"/>
             </w:rPr>
           </w:pPr>
-          <w:hyperlink w:anchor="_Toc441253" w:history="1">
+          <w:hyperlink w:anchor="_Toc962546" w:history="1">
             <w:r>
               <w:rPr>
                 <w:rStyle w:val="Hyperlink"/>
@@ -1182,7 +1182,7 @@
                 <w:noProof/>
                 <w:webHidden/>
               </w:rPr>
-              <w:instrText xml:space="preserve"> PAGEREF _Toc441253 \h </w:instrText>
+              <w:instrText xml:space="preserve"> PAGEREF _Toc962546 \h </w:instrText>
             </w:r>
             <w:r>
               <w:rPr>
@@ -1217,7 +1217,7 @@
           <w:pPr>
             <w:pStyle w:val="TOC2"/>
             <w:tabs>
-              <w:tab w:val="left" w:pos="660"/>
+              <w:tab w:val="left" w:pos="720"/>
               <w:tab w:val="right" w:leader="dot" w:pos="9350"/>
             </w:tabs>
             <w:rPr>
@@ -1227,7 +1227,7 @@
               <w:sz w:val="22"/>
             </w:rPr>
           </w:pPr>
-          <w:hyperlink w:anchor="_Toc441254" w:history="1">
+          <w:hyperlink w:anchor="_Toc962547" w:history="1">
             <w:r>
               <w:rPr>
                 <w:rStyle w:val="Hyperlink"/>
@@ -1270,7 +1270,7 @@
                 <w:noProof/>
                 <w:webHidden/>
               </w:rPr>
-              <w:instrText xml:space="preserve"> PAGEREF _Toc441254 \h </w:instrText>
+              <w:instrText xml:space="preserve"> PAGEREF _Toc962547 \h </w:instrText>
             </w:r>
             <w:r>
               <w:rPr>
@@ -1305,7 +1305,7 @@
           <w:pPr>
             <w:pStyle w:val="TOC2"/>
             <w:tabs>
-              <w:tab w:val="left" w:pos="880"/>
+              <w:tab w:val="left" w:pos="720"/>
               <w:tab w:val="right" w:leader="dot" w:pos="9350"/>
             </w:tabs>
             <w:rPr>
@@ -1315,7 +1315,7 @@
               <w:sz w:val="22"/>
             </w:rPr>
           </w:pPr>
-          <w:hyperlink w:anchor="_Toc441255" w:history="1">
+          <w:hyperlink w:anchor="_Toc962548" w:history="1">
             <w:r>
               <w:rPr>
                 <w:rStyle w:val="Hyperlink"/>
@@ -1358,7 +1358,7 @@
                 <w:noProof/>
                 <w:webHidden/>
               </w:rPr>
-              <w:instrText xml:space="preserve"> PAGEREF _Toc441255 \h </w:instrText>
+              <w:instrText xml:space="preserve"> PAGEREF _Toc962548 \h </w:instrText>
             </w:r>
             <w:r>
               <w:rPr>
@@ -1402,7 +1402,7 @@
               <w:sz w:val="22"/>
             </w:rPr>
           </w:pPr>
-          <w:hyperlink w:anchor="_Toc441256" w:history="1">
+          <w:hyperlink w:anchor="_Toc962549" w:history="1">
             <w:r>
               <w:rPr>
                 <w:rStyle w:val="Hyperlink"/>
@@ -1429,7 +1429,7 @@
                 <w:noProof/>
                 <w:webHidden/>
               </w:rPr>
-              <w:instrText xml:space="preserve"> PAGEREF _Toc441256 \h </w:instrText>
+              <w:instrText xml:space="preserve"> PAGEREF _Toc962549 \h </w:instrText>
             </w:r>
             <w:r>
               <w:rPr>
@@ -1464,7 +1464,7 @@
           <w:pPr>
             <w:pStyle w:val="TOC2"/>
             <w:tabs>
-              <w:tab w:val="left" w:pos="660"/>
+              <w:tab w:val="left" w:pos="720"/>
               <w:tab w:val="right" w:leader="dot" w:pos="9350"/>
             </w:tabs>
             <w:rPr>
@@ -1474,7 +1474,7 @@
               <w:sz w:val="22"/>
             </w:rPr>
           </w:pPr>
-          <w:hyperlink w:anchor="_Toc441257" w:history="1">
+          <w:hyperlink w:anchor="_Toc962550" w:history="1">
             <w:r>
               <w:rPr>
                 <w:rStyle w:val="Hyperlink"/>
@@ -1517,7 +1517,7 @@
                 <w:noProof/>
                 <w:webHidden/>
               </w:rPr>
-              <w:instrText xml:space="preserve"> PAGEREF _Toc441257 \h </w:instrText>
+              <w:instrText xml:space="preserve"> PAGEREF _Toc962550 \h </w:instrText>
             </w:r>
             <w:r>
               <w:rPr>
@@ -1552,7 +1552,7 @@
           <w:pPr>
             <w:pStyle w:val="TOC2"/>
             <w:tabs>
-              <w:tab w:val="left" w:pos="880"/>
+              <w:tab w:val="left" w:pos="720"/>
               <w:tab w:val="right" w:leader="dot" w:pos="9350"/>
             </w:tabs>
             <w:rPr>
@@ -1562,7 +1562,7 @@
               <w:sz w:val="22"/>
             </w:rPr>
           </w:pPr>
-          <w:hyperlink w:anchor="_Toc441258" w:history="1">
+          <w:hyperlink w:anchor="_Toc962551" w:history="1">
             <w:r>
               <w:rPr>
                 <w:rStyle w:val="Hyperlink"/>
@@ -1584,7 +1584,7 @@
                 <w:rStyle w:val="Hyperlink"/>
                 <w:noProof/>
               </w:rPr>
-              <w:t>Invalidity for Lack of Enablement</w:t>
+              <w:t>The District Court Erred by Denying Summary Judgement of Non-Enablement</w:t>
             </w:r>
             <w:r>
               <w:rPr>
@@ -1605,7 +1605,7 @@
                 <w:noProof/>
                 <w:webHidden/>
               </w:rPr>
-              <w:instrText xml:space="preserve"> PAGEREF _Toc441258 \h </w:instrText>
+              <w:instrText xml:space="preserve"> PAGEREF _Toc962551 \h </w:instrText>
             </w:r>
             <w:r>
               <w:rPr>
@@ -1650,7 +1650,7 @@
               <w:sz w:val="22"/>
             </w:rPr>
           </w:pPr>
-          <w:hyperlink w:anchor="_Toc441259" w:history="1">
+          <w:hyperlink w:anchor="_Toc962552" w:history="1">
             <w:r>
               <w:rPr>
                 <w:rStyle w:val="Hyperlink"/>
@@ -1693,7 +1693,7 @@
                 <w:noProof/>
                 <w:webHidden/>
               </w:rPr>
-              <w:instrText xml:space="preserve"> PAGEREF _Toc441259 \h </w:instrText>
+              <w:instrText xml:space="preserve"> PAGEREF _Toc962552 \h </w:instrText>
             </w:r>
             <w:r>
               <w:rPr>
@@ -1738,7 +1738,7 @@
               <w:sz w:val="22"/>
             </w:rPr>
           </w:pPr>
-          <w:hyperlink w:anchor="_Toc441260" w:history="1">
+          <w:hyperlink w:anchor="_Toc962553" w:history="1">
             <w:r>
               <w:rPr>
                 <w:rStyle w:val="Hyperlink"/>
@@ -1760,7 +1760,7 @@
                 <w:rStyle w:val="Hyperlink"/>
                 <w:noProof/>
               </w:rPr>
-              <w:t>The District Court Erred by Granting Summary Judgement of Enablement</w:t>
+              <w:t>Practicing the Invention at All Claimed Widths and Lengths Requires Undue Experimentation</w:t>
             </w:r>
             <w:r>
               <w:rPr>
@@ -1781,7 +1781,7 @@
                 <w:noProof/>
                 <w:webHidden/>
               </w:rPr>
-              <w:instrText xml:space="preserve"> PAGEREF _Toc441260 \h </w:instrText>
+              <w:instrText xml:space="preserve"> PAGEREF _Toc962553 \h </w:instrText>
             </w:r>
             <w:r>
               <w:rPr>
@@ -1814,26 +1814,32 @@
         </w:p>
         <w:p>
           <w:pPr>
-            <w:pStyle w:val="TOC4"/>
+            <w:pStyle w:val="TOC3"/>
             <w:tabs>
               <w:tab w:val="left" w:pos="1100"/>
               <w:tab w:val="right" w:leader="dot" w:pos="9350"/>
             </w:tabs>
             <w:rPr>
+              <w:rFonts w:asciiTheme="minorHAnsi" w:eastAsiaTheme="minorEastAsia" w:hAnsiTheme="minorHAnsi"/>
               <w:noProof/>
+              <w:color w:val="auto"/>
+              <w:sz w:val="22"/>
             </w:rPr>
           </w:pPr>
-          <w:hyperlink w:anchor="_Toc441261" w:history="1">
+          <w:hyperlink w:anchor="_Toc962554" w:history="1">
             <w:r>
               <w:rPr>
                 <w:rStyle w:val="Hyperlink"/>
                 <w:noProof/>
               </w:rPr>
-              <w:t>i.</w:t>
-            </w:r>
-            <w:r>
-              <w:rPr>
-                <w:noProof/>
+              <w:t>C.</w:t>
+            </w:r>
+            <w:r>
+              <w:rPr>
+                <w:rFonts w:asciiTheme="minorHAnsi" w:eastAsiaTheme="minorEastAsia" w:hAnsiTheme="minorHAnsi"/>
+                <w:noProof/>
+                <w:color w:val="auto"/>
+                <w:sz w:val="22"/>
               </w:rPr>
               <w:tab/>
             </w:r>
@@ -1842,7 +1848,7 @@
                 <w:rStyle w:val="Hyperlink"/>
                 <w:noProof/>
               </w:rPr>
-              <w:t>Specification does not enable all lengths</w:t>
+              <w:t>Approximately is NOT enabled</w:t>
             </w:r>
             <w:r>
               <w:rPr>
@@ -1863,7 +1869,7 @@
                 <w:noProof/>
                 <w:webHidden/>
               </w:rPr>
-              <w:instrText xml:space="preserve"> PAGEREF _Toc441261 \h </w:instrText>
+              <w:instrText xml:space="preserve"> PAGEREF _Toc962554 \h </w:instrText>
             </w:r>
             <w:r>
               <w:rPr>
@@ -1883,7 +1889,7 @@
                 <w:noProof/>
                 <w:webHidden/>
               </w:rPr>
-              <w:t>3</w:t>
+              <w:t>4</w:t>
             </w:r>
             <w:r>
               <w:rPr>
@@ -1896,26 +1902,32 @@
         </w:p>
         <w:p>
           <w:pPr>
-            <w:pStyle w:val="TOC4"/>
+            <w:pStyle w:val="TOC3"/>
             <w:tabs>
               <w:tab w:val="left" w:pos="1100"/>
               <w:tab w:val="right" w:leader="dot" w:pos="9350"/>
             </w:tabs>
             <w:rPr>
+              <w:rFonts w:asciiTheme="minorHAnsi" w:eastAsiaTheme="minorEastAsia" w:hAnsiTheme="minorHAnsi"/>
               <w:noProof/>
+              <w:color w:val="auto"/>
+              <w:sz w:val="22"/>
             </w:rPr>
           </w:pPr>
-          <w:hyperlink w:anchor="_Toc441262" w:history="1">
+          <w:hyperlink w:anchor="_Toc962555" w:history="1">
             <w:r>
               <w:rPr>
                 <w:rStyle w:val="Hyperlink"/>
                 <w:noProof/>
               </w:rPr>
-              <w:t>ii.</w:t>
-            </w:r>
-            <w:r>
-              <w:rPr>
-                <w:noProof/>
+              <w:t>D.</w:t>
+            </w:r>
+            <w:r>
+              <w:rPr>
+                <w:rFonts w:asciiTheme="minorHAnsi" w:eastAsiaTheme="minorEastAsia" w:hAnsiTheme="minorHAnsi"/>
+                <w:noProof/>
+                <w:color w:val="auto"/>
+                <w:sz w:val="22"/>
               </w:rPr>
               <w:tab/>
             </w:r>
@@ -1924,7 +1936,7 @@
                 <w:rStyle w:val="Hyperlink"/>
                 <w:noProof/>
               </w:rPr>
-              <w:t>Expert over qualified</w:t>
+              <w:t>Over qualified expert</w:t>
             </w:r>
             <w:r>
               <w:rPr>
@@ -1945,7 +1957,7 @@
                 <w:noProof/>
                 <w:webHidden/>
               </w:rPr>
-              <w:instrText xml:space="preserve"> PAGEREF _Toc441262 \h </w:instrText>
+              <w:instrText xml:space="preserve"> PAGEREF _Toc962555 \h </w:instrText>
             </w:r>
             <w:r>
               <w:rPr>
@@ -1965,7 +1977,7 @@
                 <w:noProof/>
                 <w:webHidden/>
               </w:rPr>
-              <w:t>3</w:t>
+              <w:t>5</w:t>
             </w:r>
             <w:r>
               <w:rPr>
@@ -1989,7 +2001,7 @@
               <w:sz w:val="22"/>
             </w:rPr>
           </w:pPr>
-          <w:hyperlink w:anchor="_Toc441263" w:history="1">
+          <w:hyperlink w:anchor="_Toc962556" w:history="1">
             <w:r>
               <w:rPr>
                 <w:rStyle w:val="Hyperlink"/>
@@ -2016,7 +2028,7 @@
                 <w:noProof/>
                 <w:webHidden/>
               </w:rPr>
-              <w:instrText xml:space="preserve"> PAGEREF _Toc441263 \h </w:instrText>
+              <w:instrText xml:space="preserve"> PAGEREF _Toc962556 \h </w:instrText>
             </w:r>
             <w:r>
               <w:rPr>
@@ -2036,78 +2048,7 @@
                 <w:noProof/>
                 <w:webHidden/>
               </w:rPr>
-              <w:t>3</w:t>
-            </w:r>
-            <w:r>
-              <w:rPr>
-                <w:noProof/>
-                <w:webHidden/>
-              </w:rPr>
-              <w:fldChar w:fldCharType="end"/>
-            </w:r>
-          </w:hyperlink>
-        </w:p>
-        <w:p>
-          <w:pPr>
-            <w:pStyle w:val="TOC1"/>
-            <w:tabs>
-              <w:tab w:val="right" w:leader="dot" w:pos="9350"/>
-            </w:tabs>
-            <w:rPr>
-              <w:rFonts w:asciiTheme="minorHAnsi" w:eastAsiaTheme="minorEastAsia" w:hAnsiTheme="minorHAnsi"/>
-              <w:noProof/>
-              <w:color w:val="auto"/>
-              <w:sz w:val="22"/>
-            </w:rPr>
-          </w:pPr>
-          <w:hyperlink w:anchor="_Toc441264" w:history="1">
-            <w:r>
-              <w:rPr>
-                <w:rStyle w:val="Hyperlink"/>
-                <w:noProof/>
-              </w:rPr>
-              <w:t>CERTIFICATE OF SERVICE</w:t>
-            </w:r>
-            <w:r>
-              <w:rPr>
-                <w:noProof/>
-                <w:webHidden/>
-              </w:rPr>
-              <w:tab/>
-            </w:r>
-            <w:r>
-              <w:rPr>
-                <w:noProof/>
-                <w:webHidden/>
-              </w:rPr>
-              <w:fldChar w:fldCharType="begin"/>
-            </w:r>
-            <w:r>
-              <w:rPr>
-                <w:noProof/>
-                <w:webHidden/>
-              </w:rPr>
-              <w:instrText xml:space="preserve"> PAGEREF _Toc441264 \h </w:instrText>
-            </w:r>
-            <w:r>
-              <w:rPr>
-                <w:noProof/>
-                <w:webHidden/>
-              </w:rPr>
-            </w:r>
-            <w:r>
-              <w:rPr>
-                <w:noProof/>
-                <w:webHidden/>
-              </w:rPr>
-              <w:fldChar w:fldCharType="separate"/>
-            </w:r>
-            <w:r>
-              <w:rPr>
-                <w:noProof/>
-                <w:webHidden/>
-              </w:rPr>
-              <w:t>1</w:t>
+              <w:t>5</w:t>
             </w:r>
             <w:r>
               <w:rPr>
@@ -2142,7 +2083,7 @@
       <w:pPr>
         <w:pStyle w:val="Heading1"/>
       </w:pPr>
-      <w:bookmarkStart w:id="1" w:name="_Toc441244"/>
+      <w:bookmarkStart w:id="1" w:name="_Toc962537"/>
       <w:r>
         <w:t>TABLE OF AUTHORITIES</w:t>
       </w:r>
@@ -2153,7 +2094,7 @@
       <w:pPr>
         <w:pStyle w:val="Heading1"/>
       </w:pPr>
-      <w:bookmarkStart w:id="2" w:name="_Toc441245"/>
+      <w:bookmarkStart w:id="2" w:name="_Toc962538"/>
       <w:r>
         <w:t>STATEMENT OF RELATED CASES</w:t>
       </w:r>
@@ -2199,7 +2140,7 @@
       <w:pPr>
         <w:pStyle w:val="Heading1"/>
       </w:pPr>
-      <w:bookmarkStart w:id="3" w:name="_Toc441246"/>
+      <w:bookmarkStart w:id="3" w:name="_Toc962539"/>
       <w:r>
         <w:t>STATEMENT OF JURISDICTION</w:t>
       </w:r>
@@ -2215,7 +2156,7 @@
       <w:pPr>
         <w:pStyle w:val="Heading1"/>
       </w:pPr>
-      <w:bookmarkStart w:id="4" w:name="_Toc441247"/>
+      <w:bookmarkStart w:id="4" w:name="_Toc962540"/>
       <w:r>
         <w:t>STATEMENT OF ISSUES</w:t>
       </w:r>
@@ -2229,7 +2170,7 @@
           <w:numId w:val="11"/>
         </w:numPr>
       </w:pPr>
-      <w:bookmarkStart w:id="5" w:name="_Toc441248"/>
+      <w:bookmarkStart w:id="5" w:name="_Toc962541"/>
       <w:r>
         <w:t>Exhaustion</w:t>
       </w:r>
@@ -2243,7 +2184,7 @@
           <w:numId w:val="11"/>
         </w:numPr>
       </w:pPr>
-      <w:bookmarkStart w:id="6" w:name="_Toc441249"/>
+      <w:bookmarkStart w:id="6" w:name="_Toc962542"/>
       <w:r>
         <w:t>Invalidity for Lack of Enablement</w:t>
       </w:r>
@@ -2277,7 +2218,7 @@
       <w:pPr>
         <w:pStyle w:val="Heading1"/>
       </w:pPr>
-      <w:bookmarkStart w:id="7" w:name="_Toc441250"/>
+      <w:bookmarkStart w:id="7" w:name="_Toc962543"/>
       <w:r>
         <w:t>STATEMENT OF THE CASE</w:t>
       </w:r>
@@ -2287,7 +2228,7 @@
       <w:pPr>
         <w:pStyle w:val="Heading1"/>
       </w:pPr>
-      <w:bookmarkStart w:id="8" w:name="_Toc441251"/>
+      <w:bookmarkStart w:id="8" w:name="_Toc962544"/>
       <w:r>
         <w:t>STATEMENT OF THE FACTS</w:t>
       </w:r>
@@ -2297,17 +2238,22 @@
       <w:pPr>
         <w:pStyle w:val="Heading1"/>
       </w:pPr>
-      <w:bookmarkStart w:id="9" w:name="_Toc441252"/>
+      <w:bookmarkStart w:id="9" w:name="_Toc962545"/>
       <w:r>
         <w:t>SUMMARY OF THE ARGUMENT</w:t>
       </w:r>
       <w:bookmarkEnd w:id="9"/>
     </w:p>
     <w:p>
+      <w:r>
+        <w:t>[UMBRELLA HERE]</w:t>
+      </w:r>
+    </w:p>
+    <w:p>
       <w:pPr>
         <w:pStyle w:val="Heading1"/>
       </w:pPr>
-      <w:bookmarkStart w:id="10" w:name="_Toc441253"/>
+      <w:bookmarkStart w:id="10" w:name="_Toc962546"/>
       <w:r>
         <w:t>STANDARD OF REVIEW</w:t>
       </w:r>
@@ -2321,7 +2267,7 @@
           <w:numId w:val="10"/>
         </w:numPr>
       </w:pPr>
-      <w:bookmarkStart w:id="11" w:name="_Toc441254"/>
+      <w:bookmarkStart w:id="11" w:name="_Toc962547"/>
       <w:r>
         <w:t>Exhaustion</w:t>
       </w:r>
@@ -2335,7 +2281,7 @@
           <w:numId w:val="10"/>
         </w:numPr>
       </w:pPr>
-      <w:bookmarkStart w:id="12" w:name="_Toc441255"/>
+      <w:bookmarkStart w:id="12" w:name="_Toc962548"/>
       <w:r>
         <w:t>Invalidity for Lack of Enablement</w:t>
       </w:r>
@@ -2499,7 +2445,7 @@
       <w:pPr>
         <w:pStyle w:val="Heading1"/>
       </w:pPr>
-      <w:bookmarkStart w:id="13" w:name="_Toc441256"/>
+      <w:bookmarkStart w:id="13" w:name="_Toc962549"/>
       <w:r>
         <w:lastRenderedPageBreak/>
         <w:t>ARGUMENT</w:t>
@@ -2510,7 +2456,7 @@
       <w:pPr>
         <w:pStyle w:val="Heading2"/>
       </w:pPr>
-      <w:bookmarkStart w:id="14" w:name="_Toc441257"/>
+      <w:bookmarkStart w:id="14" w:name="_Toc962550"/>
       <w:r>
         <w:t>Exhaustion</w:t>
       </w:r>
@@ -2520,6 +2466,7 @@
       <w:pPr>
         <w:pStyle w:val="Heading2"/>
       </w:pPr>
+      <w:bookmarkStart w:id="15" w:name="_Toc962551"/>
       <w:r>
         <w:t>The Dist</w:t>
       </w:r>
@@ -2535,6 +2482,7 @@
       <w:r>
         <w:t>of Non-Enablement</w:t>
       </w:r>
+      <w:bookmarkEnd w:id="15"/>
       <w:r>
         <w:t xml:space="preserve"> </w:t>
       </w:r>
@@ -2549,11 +2497,11 @@
         <w:spacing w:line="480" w:lineRule="auto"/>
         <w:ind w:left="1440" w:hanging="720"/>
       </w:pPr>
-      <w:bookmarkStart w:id="15" w:name="_Toc441259"/>
+      <w:bookmarkStart w:id="16" w:name="_Toc962552"/>
       <w:r>
         <w:t>Relevant Legal Standards</w:t>
       </w:r>
-      <w:bookmarkEnd w:id="15"/>
+      <w:bookmarkEnd w:id="16"/>
     </w:p>
     <w:p>
       <w:pPr>
@@ -2571,9 +2519,74 @@
       </w:r>
       <w:r>
         <w:rPr>
-          <w:color w:val="FF0000"/>
-        </w:rPr>
-        <w:t xml:space="preserve">Genentech at 1365; Wright at 1561. </w:t>
+          <w:i/>
+          <w:color w:val="FF0000"/>
+        </w:rPr>
+        <w:t>Genentech</w:t>
+      </w:r>
+      <w:r>
+        <w:rPr>
+          <w:i/>
+          <w:color w:val="FF0000"/>
+        </w:rPr>
+        <w:t xml:space="preserve">, Inc. </w:t>
+      </w:r>
+      <w:r>
+        <w:rPr>
+          <w:i/>
+          <w:color w:val="FF0000"/>
+        </w:rPr>
+        <w:t>v. Novo Nordisk A/S</w:t>
+      </w:r>
+      <w:r>
+        <w:rPr>
+          <w:color w:val="FF0000"/>
+        </w:rPr>
+        <w:t>, 108 F.3d 1361, 1385 (Fed. Cir. 1997)</w:t>
+      </w:r>
+      <w:r>
+        <w:rPr>
+          <w:color w:val="FF0000"/>
+        </w:rPr>
+        <w:t xml:space="preserve">; </w:t>
+      </w:r>
+      <w:r>
+        <w:rPr>
+          <w:i/>
+          <w:color w:val="FF0000"/>
+        </w:rPr>
+        <w:t xml:space="preserve">In re </w:t>
+      </w:r>
+      <w:r>
+        <w:rPr>
+          <w:i/>
+          <w:color w:val="FF0000"/>
+        </w:rPr>
+        <w:t>Wright</w:t>
+      </w:r>
+      <w:r>
+        <w:rPr>
+          <w:color w:val="FF0000"/>
+        </w:rPr>
+        <w:t xml:space="preserve">, 999 F.2d 1557, </w:t>
+      </w:r>
+      <w:r>
+        <w:rPr>
+          <w:color w:val="FF0000"/>
+        </w:rPr>
+        <w:t>1561</w:t>
+      </w:r>
+      <w:r>
+        <w:rPr>
+          <w:color w:val="FF0000"/>
+        </w:rPr>
+        <w:t xml:space="preserve"> (Fed. Cir. 1993)</w:t>
+      </w:r>
+      <w:r>
+        <w:rPr>
+          <w:color w:val="FF0000"/>
+        </w:rPr>
+        <w:t xml:space="preserve">. </w:t>
       </w:r>
       <w:r>
         <w:t>The specification</w:t>
@@ -2592,15 +2605,76 @@
       </w:r>
       <w:r>
         <w:rPr>
-          <w:color w:val="FF0000"/>
-        </w:rPr>
-        <w:t xml:space="preserve">Genentech at 1365; </w:t>
-      </w:r>
-      <w:r>
-        <w:rPr>
-          <w:color w:val="FF0000"/>
-        </w:rPr>
-        <w:t xml:space="preserve">Sitrick (ruling that because the asserted claims were broad enough to cover both movies and video games, it must enable both). </w:t>
+          <w:i/>
+          <w:color w:val="FF0000"/>
+        </w:rPr>
+        <w:t>Genentech</w:t>
+      </w:r>
+      <w:r>
+        <w:rPr>
+          <w:color w:val="FF0000"/>
+        </w:rPr>
+        <w:t>, 108 F.3d</w:t>
+      </w:r>
+      <w:r>
+        <w:rPr>
+          <w:color w:val="FF0000"/>
+        </w:rPr>
+        <w:t xml:space="preserve"> at 1365; </w:t>
+      </w:r>
+      <w:r>
+        <w:rPr>
+          <w:i/>
+          <w:color w:val="FF0000"/>
+        </w:rPr>
+        <w:t xml:space="preserve">Sitrick </w:t>
+      </w:r>
+      <w:r>
+        <w:rPr>
+          <w:i/>
+          <w:color w:val="FF0000"/>
+        </w:rPr>
+        <w:t xml:space="preserve">v. </w:t>
+      </w:r>
+      <w:proofErr w:type="spellStart"/>
+      <w:r>
+        <w:rPr>
+          <w:i/>
+          <w:color w:val="FF0000"/>
+        </w:rPr>
+        <w:t>Dreamworks</w:t>
+      </w:r>
+      <w:proofErr w:type="spellEnd"/>
+      <w:r>
+        <w:rPr>
+          <w:i/>
+          <w:color w:val="FF0000"/>
+        </w:rPr>
+        <w:t>, LLC</w:t>
+      </w:r>
+      <w:r>
+        <w:rPr>
+          <w:color w:val="FF0000"/>
+        </w:rPr>
+        <w:t xml:space="preserve">, </w:t>
+      </w:r>
+      <w:r>
+        <w:rPr>
+          <w:color w:val="FF0000"/>
+        </w:rPr>
+        <w:t xml:space="preserve">516 F.3d 993, 1000 (Fed. Cir. </w:t>
+      </w:r>
+      <w:r>
+        <w:rPr>
+          <w:color w:val="FF0000"/>
+        </w:rPr>
+        <w:t xml:space="preserve">2008) </w:t>
+      </w:r>
+      <w:r>
+        <w:rPr>
+          <w:color w:val="FF0000"/>
+        </w:rPr>
+        <w:t xml:space="preserve">(ruling because the asserted claims were broad enough to cover both movies and video games, it must enable both). </w:t>
       </w:r>
       <w:r>
         <w:t xml:space="preserve">The scope of claims must bear reasonable correlation to the </w:t>
@@ -2619,19 +2693,62 @@
           <w:i/>
           <w:color w:val="FF0000"/>
         </w:rPr>
-        <w:t>In re Fisher</w:t>
-      </w:r>
-      <w:r>
-        <w:rPr>
-          <w:color w:val="FF0000"/>
-        </w:rPr>
-        <w:t>, at 839.</w:t>
+        <w:t>Application of</w:t>
       </w:r>
       <w:r>
         <w:rPr>
           <w:i/>
           <w:color w:val="FF0000"/>
         </w:rPr>
+        <w:t xml:space="preserve"> Fisher</w:t>
+      </w:r>
+      <w:r>
+        <w:rPr>
+          <w:color w:val="FF0000"/>
+        </w:rPr>
+        <w:t>,</w:t>
+      </w:r>
+      <w:r>
+        <w:rPr>
+          <w:color w:val="FF0000"/>
+        </w:rPr>
+        <w:t xml:space="preserve"> 427 F.2d 833</w:t>
+      </w:r>
+      <w:r>
+        <w:rPr>
+          <w:color w:val="FF0000"/>
+        </w:rPr>
+        <w:t>,</w:t>
+      </w:r>
+      <w:r>
+        <w:rPr>
+          <w:color w:val="FF0000"/>
+        </w:rPr>
+        <w:t xml:space="preserve"> 839</w:t>
+      </w:r>
+      <w:r>
+        <w:rPr>
+          <w:color w:val="FF0000"/>
+        </w:rPr>
+        <w:t xml:space="preserve"> (C.C.P.A</w:t>
+      </w:r>
+      <w:r>
+        <w:rPr>
+          <w:color w:val="FF0000"/>
+        </w:rPr>
+        <w:t>.</w:t>
+      </w:r>
+      <w:r>
+        <w:rPr>
+          <w:color w:val="FF0000"/>
+        </w:rPr>
+        <w:t xml:space="preserve"> 1970).</w:t>
+      </w:r>
+      <w:r>
+        <w:rPr>
+          <w:i/>
+          <w:color w:val="FF0000"/>
+        </w:rPr>
         <w:t xml:space="preserve"> </w:t>
       </w:r>
       <w:r>
@@ -2651,9 +2768,121 @@
       </w:r>
       <w:r>
         <w:rPr>
-          <w:color w:val="FF0000"/>
-        </w:rPr>
-        <w:t>ALZA at 940; Wands at 736-37.</w:t>
+          <w:i/>
+          <w:color w:val="FF0000"/>
+        </w:rPr>
+        <w:t xml:space="preserve">ALZA </w:t>
+      </w:r>
+      <w:r>
+        <w:rPr>
+          <w:i/>
+          <w:color w:val="FF0000"/>
+        </w:rPr>
+        <w:t xml:space="preserve">Corp. v. </w:t>
+      </w:r>
+      <w:proofErr w:type="spellStart"/>
+      <w:r>
+        <w:rPr>
+          <w:i/>
+          <w:color w:val="FF0000"/>
+        </w:rPr>
+        <w:t>Andrx</w:t>
+      </w:r>
+      <w:proofErr w:type="spellEnd"/>
+      <w:r>
+        <w:rPr>
+          <w:i/>
+          <w:color w:val="FF0000"/>
+        </w:rPr>
+        <w:t xml:space="preserve"> Pharm</w:t>
+      </w:r>
+      <w:r>
+        <w:rPr>
+          <w:i/>
+          <w:color w:val="FF0000"/>
+        </w:rPr>
+        <w:t>.</w:t>
+      </w:r>
+      <w:r>
+        <w:rPr>
+          <w:i/>
+          <w:color w:val="FF0000"/>
+        </w:rPr>
+        <w:t>, LLC</w:t>
+      </w:r>
+      <w:r>
+        <w:rPr>
+          <w:color w:val="FF0000"/>
+        </w:rPr>
+        <w:t>, 603 F.3d 935</w:t>
+      </w:r>
+      <w:r>
+        <w:rPr>
+          <w:color w:val="FF0000"/>
+        </w:rPr>
+        <w:t xml:space="preserve">, </w:t>
+      </w:r>
+      <w:r>
+        <w:rPr>
+          <w:color w:val="FF0000"/>
+        </w:rPr>
+        <w:t>940</w:t>
+      </w:r>
+      <w:r>
+        <w:rPr>
+          <w:color w:val="FF0000"/>
+        </w:rPr>
+        <w:t xml:space="preserve"> (Fed. Cir. 2010)</w:t>
+      </w:r>
+      <w:r>
+        <w:rPr>
+          <w:color w:val="FF0000"/>
+        </w:rPr>
+        <w:t xml:space="preserve">; </w:t>
+      </w:r>
+      <w:r>
+        <w:rPr>
+          <w:i/>
+          <w:color w:val="FF0000"/>
+        </w:rPr>
+        <w:t xml:space="preserve">In re </w:t>
+      </w:r>
+      <w:r>
+        <w:rPr>
+          <w:i/>
+          <w:color w:val="FF0000"/>
+        </w:rPr>
+        <w:t>Wands</w:t>
+      </w:r>
+      <w:r>
+        <w:rPr>
+          <w:color w:val="FF0000"/>
+        </w:rPr>
+        <w:t xml:space="preserve">, </w:t>
+      </w:r>
+      <w:r>
+        <w:rPr>
+          <w:color w:val="FF0000"/>
+        </w:rPr>
+        <w:t xml:space="preserve">858 F.2d 731, </w:t>
+      </w:r>
+      <w:r>
+        <w:rPr>
+          <w:color w:val="FF0000"/>
+        </w:rPr>
+        <w:t>736-37</w:t>
+      </w:r>
+      <w:r>
+        <w:rPr>
+          <w:color w:val="FF0000"/>
+        </w:rPr>
+        <w:t xml:space="preserve"> (Fed. Cir. 1988)</w:t>
+      </w:r>
+      <w:r>
+        <w:rPr>
+          <w:color w:val="FF0000"/>
+        </w:rPr>
+        <w:t>.</w:t>
       </w:r>
       <w:r>
         <w:rPr>
@@ -2704,6 +2933,12 @@
         <w:rPr>
           <w:color w:val="FF0000"/>
         </w:rPr>
+        <w:t>, 858 F.2d</w:t>
+      </w:r>
+      <w:r>
+        <w:rPr>
+          <w:color w:val="FF0000"/>
+        </w:rPr>
         <w:t xml:space="preserve"> at 737. </w:t>
       </w:r>
       <w:r>
@@ -2724,9 +2959,60 @@
       </w:r>
       <w:r>
         <w:rPr>
-          <w:color w:val="FF0000"/>
-        </w:rPr>
-        <w:t xml:space="preserve">, at 1371. </w:t>
+          <w:i/>
+          <w:color w:val="FF0000"/>
+        </w:rPr>
+        <w:t xml:space="preserve"> </w:t>
+      </w:r>
+      <w:proofErr w:type="spellStart"/>
+      <w:r>
+        <w:rPr>
+          <w:i/>
+          <w:color w:val="FF0000"/>
+        </w:rPr>
+        <w:t>Biochem</w:t>
+      </w:r>
+      <w:proofErr w:type="spellEnd"/>
+      <w:r>
+        <w:rPr>
+          <w:i/>
+          <w:color w:val="FF0000"/>
+        </w:rPr>
+        <w:t xml:space="preserve">, Inc. v. </w:t>
+      </w:r>
+      <w:proofErr w:type="spellStart"/>
+      <w:r>
+        <w:rPr>
+          <w:i/>
+          <w:color w:val="FF0000"/>
+        </w:rPr>
+        <w:t>Calgene</w:t>
+      </w:r>
+      <w:proofErr w:type="spellEnd"/>
+      <w:r>
+        <w:rPr>
+          <w:i/>
+          <w:color w:val="FF0000"/>
+        </w:rPr>
+        <w:t>, Inc.</w:t>
+      </w:r>
+      <w:r>
+        <w:rPr>
+          <w:color w:val="FF0000"/>
+        </w:rPr>
+        <w:t>,</w:t>
+      </w:r>
+      <w:r>
+        <w:rPr>
+          <w:color w:val="FF0000"/>
+        </w:rPr>
+        <w:t xml:space="preserve"> 188 F.3d 1371 (Fed. Cir. 1999)</w:t>
+      </w:r>
+      <w:r>
+        <w:rPr>
+          <w:color w:val="FF0000"/>
+        </w:rPr>
+        <w:t xml:space="preserve">. </w:t>
       </w:r>
       <w:r>
         <w:t xml:space="preserve">The specification need not disclose what is well known in the </w:t>
@@ -2739,30 +3025,28 @@
       </w:r>
       <w:r>
         <w:rPr>
-          <w:color w:val="FF0000"/>
-        </w:rPr>
-        <w:t xml:space="preserve">Genentech at </w:t>
+          <w:i/>
+          <w:color w:val="FF0000"/>
+        </w:rPr>
+        <w:t>Genentech</w:t>
+      </w:r>
+      <w:r>
+        <w:rPr>
+          <w:color w:val="FF0000"/>
+        </w:rPr>
+        <w:t>, 108 F.3d</w:t>
+      </w:r>
+      <w:r>
+        <w:rPr>
+          <w:color w:val="FF0000"/>
+        </w:rPr>
+        <w:t xml:space="preserve"> at </w:t>
       </w:r>
       <w:r>
         <w:rPr>
           <w:color w:val="FF0000"/>
         </w:rPr>
         <w:t xml:space="preserve">1366. </w:t>
-      </w:r>
-    </w:p>
-    <w:p>
-      <w:pPr>
-        <w:spacing w:line="480" w:lineRule="auto"/>
-        <w:ind w:firstLine="720"/>
-        <w:rPr>
-          <w:color w:val="FF0000"/>
-        </w:rPr>
-      </w:pPr>
-      <w:r>
-        <w:rPr>
-          <w:color w:val="FF0000"/>
-        </w:rPr>
-        <w:t>[Relate Back to case at hand?]</w:t>
       </w:r>
     </w:p>
     <w:p>
@@ -2775,559 +3059,1334 @@
         <w:spacing w:line="480" w:lineRule="auto"/>
         <w:ind w:left="1440" w:hanging="720"/>
       </w:pPr>
-      <w:r>
+      <w:bookmarkStart w:id="17" w:name="_Toc962553"/>
+      <w:r>
+        <w:lastRenderedPageBreak/>
         <w:t xml:space="preserve">Practicing the Invention at All Claimed Widths and Lengths Requires Undue </w:t>
       </w:r>
       <w:r>
         <w:t>Experimentation</w:t>
       </w:r>
-    </w:p>
-    <w:p>
-      <w:pPr>
+      <w:bookmarkEnd w:id="17"/>
+    </w:p>
+    <w:p>
+      <w:pPr>
+        <w:spacing w:line="480" w:lineRule="auto"/>
         <w:ind w:firstLine="720"/>
       </w:pPr>
       <w:r>
-        <w:t>Practicing</w:t>
-      </w:r>
-      <w:r>
-        <w:t xml:space="preserve"> the invention would require undue experimentation. </w:t>
-      </w:r>
-    </w:p>
-    <w:p>
-      <w:pPr>
+        <w:t xml:space="preserve">The specification </w:t>
+      </w:r>
+      <w:r>
+        <w:t>describes</w:t>
+      </w:r>
+      <w:r>
+        <w:t xml:space="preserve"> achieving switching speeds over 1 THz when </w:t>
+      </w:r>
+      <w:r>
+        <w:t xml:space="preserve">width is greater than 5 nm and less than 15 nm when length is approximately 22 nm (5 nm &lt; W &lt; 15 nm; L </w:t>
+      </w:r>
+      <w:r>
+        <w:t>≈ 22 nm).</w:t>
+      </w:r>
+      <w:r>
+        <w:t xml:space="preserve"> (</w:t>
+      </w:r>
+      <w:r>
+        <w:rPr>
+          <w:color w:val="FF0000"/>
+        </w:rPr>
+        <w:t xml:space="preserve">U.S. Pat. No. GSR,784,314, </w:t>
+      </w:r>
+      <w:r>
+        <w:rPr>
+          <w:color w:val="FF0000"/>
+        </w:rPr>
+        <w:t xml:space="preserve">at </w:t>
+      </w:r>
+      <w:r>
+        <w:rPr>
+          <w:color w:val="FF0000"/>
+        </w:rPr>
+        <w:t>1</w:t>
+      </w:r>
+      <w:r>
+        <w:rPr>
+          <w:color w:val="FF0000"/>
+        </w:rPr>
+        <w:t xml:space="preserve">, 4; </w:t>
+      </w:r>
+      <w:r>
+        <w:rPr>
+          <w:color w:val="FF0000"/>
+        </w:rPr>
+        <w:t>J.A. at 6, 9</w:t>
+      </w:r>
+      <w:r>
+        <w:t>).</w:t>
+      </w:r>
+      <w:r>
+        <w:t xml:space="preserve"> </w:t>
+      </w:r>
+      <w:r>
+        <w:t xml:space="preserve">The specification </w:t>
+      </w:r>
+      <w:r>
+        <w:t xml:space="preserve">states that </w:t>
+      </w:r>
+      <w:r>
+        <w:t xml:space="preserve">the width and length are </w:t>
+      </w:r>
+      <w:r>
+        <w:t>tuned</w:t>
+      </w:r>
+      <w:r>
+        <w:t xml:space="preserve"> to “specific values”</w:t>
+      </w:r>
+      <w:r>
+        <w:t xml:space="preserve">. </w:t>
+      </w:r>
+      <w:r>
+        <w:t>(</w:t>
+      </w:r>
+      <w:r>
+        <w:rPr>
+          <w:color w:val="FF0000"/>
+        </w:rPr>
+        <w:t>U.S. Pat. No. GSR</w:t>
+      </w:r>
+      <w:r>
+        <w:rPr>
+          <w:color w:val="FF0000"/>
+        </w:rPr>
+        <w:t>,784,314,</w:t>
+      </w:r>
+      <w:r>
+        <w:rPr>
+          <w:color w:val="FF0000"/>
+        </w:rPr>
+        <w:t xml:space="preserve"> </w:t>
+      </w:r>
+      <w:r>
+        <w:rPr>
+          <w:color w:val="FF0000"/>
+        </w:rPr>
+        <w:t xml:space="preserve">at </w:t>
+      </w:r>
+      <w:r>
+        <w:rPr>
+          <w:color w:val="FF0000"/>
+        </w:rPr>
+        <w:t>1</w:t>
+      </w:r>
+      <w:r>
+        <w:rPr>
+          <w:color w:val="FF0000"/>
+        </w:rPr>
+        <w:t>;</w:t>
+      </w:r>
+      <w:r>
+        <w:rPr>
+          <w:color w:val="FF0000"/>
+        </w:rPr>
+        <w:t xml:space="preserve"> </w:t>
+      </w:r>
+      <w:r>
+        <w:rPr>
+          <w:color w:val="FF0000"/>
+        </w:rPr>
+        <w:t>J</w:t>
+      </w:r>
+      <w:r>
+        <w:rPr>
+          <w:color w:val="FF0000"/>
+        </w:rPr>
+        <w:t>.</w:t>
+      </w:r>
+      <w:r>
+        <w:rPr>
+          <w:color w:val="FF0000"/>
+        </w:rPr>
+        <w:t>A.</w:t>
+      </w:r>
+      <w:r>
+        <w:rPr>
+          <w:color w:val="FF0000"/>
+        </w:rPr>
+        <w:t xml:space="preserve"> at 6</w:t>
+      </w:r>
+      <w:r>
+        <w:t>)</w:t>
+      </w:r>
+      <w:r>
+        <w:t>. Within the claimed range of width</w:t>
+      </w:r>
+      <w:r>
+        <w:t xml:space="preserve">, a </w:t>
+      </w:r>
+      <w:r>
+        <w:t>there is a smaller range of length that will</w:t>
+      </w:r>
+      <w:r>
+        <w:t xml:space="preserve"> </w:t>
+      </w:r>
+      <w:r>
+        <w:t xml:space="preserve">allow for switching speeds of </w:t>
+      </w:r>
+      <w:r>
+        <w:t>1 T Hz or higher. As shown in Fig. 2 (</w:t>
+      </w:r>
+      <w:commentRangeStart w:id="18"/>
+      <w:r>
+        <w:rPr>
+          <w:color w:val="FF0000"/>
+        </w:rPr>
+        <w:t>U.S. Pat. No. GSR,784,314</w:t>
+      </w:r>
+      <w:r>
+        <w:rPr>
+          <w:color w:val="FF0000"/>
+        </w:rPr>
+        <w:t xml:space="preserve"> at 4</w:t>
+      </w:r>
+      <w:r>
+        <w:rPr>
+          <w:color w:val="FF0000"/>
+        </w:rPr>
+        <w:t>;</w:t>
+      </w:r>
+      <w:r>
+        <w:rPr>
+          <w:color w:val="FF0000"/>
+        </w:rPr>
+        <w:t xml:space="preserve"> </w:t>
+      </w:r>
+      <w:r>
+        <w:rPr>
+          <w:color w:val="FF0000"/>
+        </w:rPr>
+        <w:t>J.A.</w:t>
+      </w:r>
+      <w:r>
+        <w:rPr>
+          <w:color w:val="FF0000"/>
+        </w:rPr>
+        <w:t xml:space="preserve"> at 9</w:t>
+      </w:r>
+      <w:commentRangeEnd w:id="18"/>
+      <w:r>
+        <w:rPr>
+          <w:rStyle w:val="CommentReference"/>
+        </w:rPr>
+        <w:commentReference w:id="18"/>
+      </w:r>
+      <w:r>
+        <w:t>)</w:t>
+      </w:r>
+      <w:r>
+        <w:t>, for widths between 5 and 15 nm, a length of 22 nm achieves</w:t>
+      </w:r>
+      <w:r>
+        <w:t xml:space="preserve"> switching speed of 1 T Hz or higher. </w:t>
+      </w:r>
+      <w:r>
+        <w:t>However,</w:t>
+      </w:r>
+      <w:r>
+        <w:t xml:space="preserve"> for over 15 nm, 22 nm does not achieve the </w:t>
+      </w:r>
+      <w:r>
+        <w:t>desired</w:t>
+      </w:r>
+      <w:r>
+        <w:t xml:space="preserve"> switching speed. </w:t>
+      </w:r>
+      <w:r>
+        <w:rPr>
+          <w:color w:val="FF0000"/>
+        </w:rPr>
+        <w:t>(</w:t>
+      </w:r>
+      <w:r>
+        <w:rPr>
+          <w:color w:val="FF0000"/>
+        </w:rPr>
+        <w:t xml:space="preserve">J.A. at </w:t>
+      </w:r>
+      <w:r>
+        <w:rPr>
+          <w:color w:val="FF0000"/>
+        </w:rPr>
+        <w:t xml:space="preserve">9). </w:t>
+      </w:r>
+      <w:r>
+        <w:t xml:space="preserve">Thus </w:t>
+      </w:r>
+      <w:r>
+        <w:t>widths 5 to 15 nm are tuned to length of 22 nm, but widths greater than 15 are not.</w:t>
+      </w:r>
+      <w:r>
+        <w:t xml:space="preserve"> </w:t>
+      </w:r>
+      <w:proofErr w:type="spellStart"/>
+      <w:r>
+        <w:t>Ballistic’s</w:t>
+      </w:r>
+      <w:proofErr w:type="spellEnd"/>
+      <w:r>
+        <w:t xml:space="preserve"> expert, Professor Hendricks notes in his declaration that </w:t>
+      </w:r>
+      <w:r>
+        <w:t>“</w:t>
+      </w:r>
+      <w:r>
+        <w:t>As for 15 &lt; W &lt; 35 nm, a person of skill in the art would have been able to find the operative range of</w:t>
+      </w:r>
+      <w:r>
+        <w:t xml:space="preserve"> L through routine experimentation”. (</w:t>
+      </w:r>
+      <w:r>
+        <w:rPr>
+          <w:color w:val="FF0000"/>
+        </w:rPr>
+        <w:t>Decl</w:t>
+      </w:r>
+      <w:r>
+        <w:rPr>
+          <w:color w:val="FF0000"/>
+        </w:rPr>
+        <w:t xml:space="preserve">. </w:t>
+      </w:r>
+      <w:r>
+        <w:rPr>
+          <w:color w:val="FF0000"/>
+        </w:rPr>
+        <w:t xml:space="preserve">of Robert Hendricks, at </w:t>
+      </w:r>
+      <w:r>
+        <w:rPr>
+          <w:color w:val="FF0000"/>
+        </w:rPr>
+        <w:t>4:</w:t>
+      </w:r>
+      <w:r>
+        <w:rPr>
+          <w:color w:val="FF0000"/>
+        </w:rPr>
+        <w:t>19-20</w:t>
+      </w:r>
+      <w:r>
+        <w:rPr>
+          <w:color w:val="FF0000"/>
+        </w:rPr>
+        <w:t xml:space="preserve">, </w:t>
+      </w:r>
+      <w:r>
+        <w:rPr>
+          <w:color w:val="FF0000"/>
+        </w:rPr>
+        <w:t>J.A</w:t>
+      </w:r>
+      <w:r>
+        <w:rPr>
+          <w:color w:val="FF0000"/>
+        </w:rPr>
+        <w:t>. at 25</w:t>
+      </w:r>
+      <w:r>
+        <w:rPr>
+          <w:color w:val="FF0000"/>
+        </w:rPr>
+        <w:t xml:space="preserve">). </w:t>
+      </w:r>
+      <w:bookmarkStart w:id="19" w:name="_GoBack"/>
+      <w:bookmarkEnd w:id="19"/>
+      <w:r>
+        <w:t xml:space="preserve">Or in other words, it would not require undue experimentation. </w:t>
+      </w:r>
+    </w:p>
+    <w:p>
+      <w:pPr>
+        <w:spacing w:line="480" w:lineRule="auto"/>
         <w:ind w:firstLine="720"/>
       </w:pPr>
       <w:r>
-        <w:t xml:space="preserve">The specification </w:t>
-      </w:r>
-      <w:r>
-        <w:t>describes</w:t>
-      </w:r>
-      <w:r>
-        <w:t xml:space="preserve"> achieving switching speeds over 1 THz when </w:t>
-      </w:r>
-      <w:r>
-        <w:t xml:space="preserve">width is greater than 5 nm and less than 15 nm when length is approximately 22 nm (5 nm &lt; W &lt; 15 nm; L </w:t>
-      </w:r>
-      <w:r>
-        <w:t>≈ 22 nm).</w:t>
-      </w:r>
-      <w:r>
-        <w:t xml:space="preserve"> (Fig. 2, </w:t>
-      </w:r>
-      <w:r>
-        <w:rPr>
-          <w:color w:val="FF0000"/>
-        </w:rPr>
-        <w:t>Appx</w:t>
-      </w:r>
-      <w:r>
-        <w:t>9</w:t>
-      </w:r>
-      <w:r>
+        <w:t xml:space="preserve">Such </w:t>
+      </w:r>
+      <w:r>
+        <w:t>experimentation would likely require adjusting the length, as a person of ordinary skill in the art would recognize that switch</w:t>
+      </w:r>
+      <w:r>
+        <w:t>ing</w:t>
+      </w:r>
+      <w:r>
+        <w:t xml:space="preserve"> speed </w:t>
+      </w:r>
+      <w:r>
+        <w:t>increase</w:t>
+      </w:r>
+      <w:r>
+        <w:t>s</w:t>
+      </w:r>
+      <w:r>
+        <w:t xml:space="preserve"> as length decrease</w:t>
+      </w:r>
+      <w:r>
+        <w:t>s</w:t>
+      </w:r>
+      <w:r>
+        <w:t>. (</w:t>
+      </w:r>
+      <w:r>
+        <w:rPr>
+          <w:color w:val="FF0000"/>
+        </w:rPr>
+        <w:t>Decl. of Robert Hendricks, at 4:</w:t>
+      </w:r>
+      <w:r>
+        <w:rPr>
+          <w:color w:val="FF0000"/>
+        </w:rPr>
+        <w:t>7;</w:t>
+      </w:r>
+      <w:r>
+        <w:rPr>
+          <w:color w:val="FF0000"/>
+        </w:rPr>
+        <w:t xml:space="preserve"> J.A. at 25</w:t>
+      </w:r>
+      <w:r>
+        <w:t xml:space="preserve">). Suggesting that all one would need </w:t>
+      </w:r>
+      <w:r>
+        <w:t xml:space="preserve">make and use the claimed invention at widths between 15 and 35 nm would be to </w:t>
+      </w:r>
+      <w:r>
+        <w:t>vary</w:t>
+      </w:r>
+      <w:r>
+        <w:t xml:space="preserve"> the length. </w:t>
+      </w:r>
+      <w:r>
+        <w:t>However,</w:t>
+      </w:r>
+      <w:r>
+        <w:t xml:space="preserve"> this variation of length would require undue experimentation. </w:t>
+      </w:r>
+      <w:r>
+        <w:t xml:space="preserve">The specification admits that it is not practicable to manufacture graphene nanoribbons shorter than </w:t>
+      </w:r>
+      <w:r>
+        <w:t>20 nm. (</w:t>
+      </w:r>
+      <w:r>
+        <w:rPr>
+          <w:color w:val="FF0000"/>
+        </w:rPr>
+        <w:t xml:space="preserve">U.S. Pat. No. GSR,784,314, </w:t>
+      </w:r>
+      <w:r>
+        <w:rPr>
+          <w:color w:val="FF0000"/>
+        </w:rPr>
+        <w:t xml:space="preserve">at </w:t>
+      </w:r>
+      <w:r>
+        <w:rPr>
+          <w:color w:val="FF0000"/>
+        </w:rPr>
+        <w:t>1</w:t>
+      </w:r>
+      <w:r>
+        <w:rPr>
+          <w:color w:val="FF0000"/>
+        </w:rPr>
+        <w:t>; J.A. at 6</w:t>
+      </w:r>
+      <w:r>
+        <w:t>)</w:t>
+      </w:r>
+      <w:r>
+        <w:t xml:space="preserve">. Professor Hendricks also </w:t>
+      </w:r>
+      <w:r>
+        <w:t xml:space="preserve">explains that a person of reasonable skill in the art would be aware that it is not </w:t>
+      </w:r>
+      <w:r>
+        <w:t>practicable</w:t>
+      </w:r>
+      <w:r>
+        <w:t xml:space="preserve"> to manufacture graphene nanoribbons </w:t>
+      </w:r>
+      <w:r>
+        <w:t xml:space="preserve">“having </w:t>
+      </w:r>
+      <w:r>
+        <w:lastRenderedPageBreak/>
+        <w:t xml:space="preserve">lengths significantly greater than 22nm”. </w:t>
+      </w:r>
+      <w:r>
+        <w:t>(</w:t>
+      </w:r>
+      <w:r>
+        <w:t xml:space="preserve">Order on </w:t>
+      </w:r>
+      <w:proofErr w:type="spellStart"/>
+      <w:r>
+        <w:t>ConsumerCam’s</w:t>
+      </w:r>
+      <w:proofErr w:type="spellEnd"/>
+      <w:r>
+        <w:t xml:space="preserve"> Mot.</w:t>
+      </w:r>
+      <w:r>
+        <w:t xml:space="preserve"> </w:t>
+      </w:r>
+      <w:proofErr w:type="spellStart"/>
+      <w:r>
+        <w:t>Summ</w:t>
+      </w:r>
+      <w:proofErr w:type="spellEnd"/>
+      <w:r>
+        <w:t xml:space="preserve">. J. </w:t>
+      </w:r>
+      <w:r>
+        <w:t>at 3:8-10; J.A. at 3</w:t>
+      </w:r>
+      <w:r>
+        <w:t xml:space="preserve">). </w:t>
+      </w:r>
+      <w:r>
+        <w:t xml:space="preserve">If a person of ordinary skill in the art cannot </w:t>
+      </w:r>
+      <w:r>
+        <w:t>manufacture</w:t>
+      </w:r>
+      <w:r>
+        <w:t xml:space="preserve"> the </w:t>
+      </w:r>
+      <w:r>
+        <w:t>nanoribbons required to experiment</w:t>
+      </w:r>
+      <w:r>
+        <w:t xml:space="preserve"> because the knowledge to do so is </w:t>
+      </w:r>
+      <w:r>
+        <w:t xml:space="preserve">outside of the current state of the art, making and using </w:t>
+      </w:r>
+      <w:r>
+        <w:t xml:space="preserve">the invention would require undue experimentation. </w:t>
+      </w:r>
+    </w:p>
+    <w:p>
+      <w:pPr>
+        <w:spacing w:line="480" w:lineRule="auto"/>
+        <w:ind w:firstLine="720"/>
+      </w:pPr>
+      <w:r>
+        <w:t xml:space="preserve">The specification need not state what is well known in the art, but </w:t>
+      </w:r>
+      <w:r>
+        <w:t xml:space="preserve">it must supply the novel aspects of the invention. </w:t>
+      </w:r>
+      <w:r>
+        <w:rPr>
+          <w:i/>
+          <w:color w:val="FF0000"/>
+        </w:rPr>
+        <w:t>Genentech</w:t>
+      </w:r>
+      <w:r>
+        <w:rPr>
+          <w:color w:val="FF0000"/>
+        </w:rPr>
         <w:t xml:space="preserve">, </w:t>
       </w:r>
       <w:r>
         <w:rPr>
           <w:color w:val="FF0000"/>
         </w:rPr>
-        <w:t>Appx</w:t>
-      </w:r>
-      <w:r>
-        <w:t>6</w:t>
-      </w:r>
-      <w:r>
-        <w:t>).</w:t>
-      </w:r>
-      <w:r>
+        <w:t>108 F.3d</w:t>
+      </w:r>
+      <w:r>
+        <w:rPr>
+          <w:color w:val="FF0000"/>
+        </w:rPr>
+        <w:t xml:space="preserve"> at 1366</w:t>
+      </w:r>
+      <w:r>
+        <w:t>. The use of this invention at widths between 15 and 35 nm is novel</w:t>
+      </w:r>
+      <w:r>
+        <w:t xml:space="preserve">, and the specification and </w:t>
+      </w:r>
+      <w:proofErr w:type="spellStart"/>
+      <w:r>
+        <w:t>Ballistic’s</w:t>
+      </w:r>
+      <w:proofErr w:type="spellEnd"/>
+      <w:r>
+        <w:t xml:space="preserve"> expert admit </w:t>
+      </w:r>
+      <w:r>
+        <w:t xml:space="preserve">the person of </w:t>
+      </w:r>
+      <w:r>
+        <w:t>ordinary</w:t>
+      </w:r>
+      <w:r>
+        <w:t xml:space="preserve"> skill in the art would not know how to manufacture the graphene nanoribbons at the lengths required to </w:t>
+      </w:r>
+      <w:r>
+        <w:t xml:space="preserve">make and use the invention. </w:t>
+      </w:r>
+      <w:r>
+        <w:rPr>
+          <w:color w:val="FF0000"/>
+        </w:rPr>
+        <w:t>The specification must do more than</w:t>
+      </w:r>
+      <w:r>
+        <w:rPr>
+          <w:color w:val="FF0000"/>
+        </w:rPr>
+        <w:t xml:space="preserve"> provide a</w:t>
+      </w:r>
+      <w:r>
+        <w:rPr>
+          <w:color w:val="FF0000"/>
+        </w:rPr>
         <w:t xml:space="preserve"> </w:t>
       </w:r>
       <w:r>
-        <w:t xml:space="preserve">The specification </w:t>
-      </w:r>
-      <w:r>
-        <w:t xml:space="preserve">states that </w:t>
-      </w:r>
-      <w:r>
-        <w:t xml:space="preserve">the width and length </w:t>
+        <w:rPr>
+          <w:color w:val="FF0000"/>
+        </w:rPr>
+        <w:t xml:space="preserve">starting point for further research. </w:t>
+      </w:r>
+      <w:r>
+        <w:rPr>
+          <w:i/>
+          <w:color w:val="FF0000"/>
+        </w:rPr>
+        <w:t>See</w:t>
+      </w:r>
+      <w:r>
+        <w:rPr>
+          <w:color w:val="FF0000"/>
+        </w:rPr>
+        <w:t xml:space="preserve"> </w:t>
+      </w:r>
+      <w:r>
+        <w:rPr>
+          <w:i/>
+          <w:color w:val="FF0000"/>
+        </w:rPr>
+        <w:t>Genentech</w:t>
+      </w:r>
+      <w:r>
+        <w:rPr>
+          <w:color w:val="FF0000"/>
+        </w:rPr>
+        <w:t>, 108 F.3d</w:t>
+      </w:r>
+      <w:r>
+        <w:rPr>
+          <w:color w:val="FF0000"/>
+        </w:rPr>
+        <w:t xml:space="preserve"> at 1366 (</w:t>
+      </w:r>
+      <w:r>
+        <w:rPr>
+          <w:color w:val="FF0000"/>
+        </w:rPr>
+        <w:t>stating that when there is no dis</w:t>
+      </w:r>
+      <w:r>
+        <w:rPr>
+          <w:color w:val="FF0000"/>
+        </w:rPr>
+        <w:t>closure of</w:t>
+      </w:r>
+      <w:r>
+        <w:rPr>
+          <w:color w:val="FF0000"/>
+        </w:rPr>
+        <w:t xml:space="preserve"> how </w:t>
+      </w:r>
+      <w:r>
+        <w:rPr>
+          <w:color w:val="FF0000"/>
+        </w:rPr>
+        <w:t xml:space="preserve">to carry out </w:t>
+      </w:r>
+      <w:r>
+        <w:rPr>
+          <w:color w:val="FF0000"/>
+        </w:rPr>
+        <w:t>a process, undue experimentation is required, and the</w:t>
+      </w:r>
+      <w:r>
+        <w:rPr>
+          <w:color w:val="FF0000"/>
+        </w:rPr>
+        <w:t>re is lack of enablement</w:t>
+      </w:r>
+      <w:r>
+        <w:rPr>
+          <w:color w:val="FF0000"/>
+        </w:rPr>
+        <w:t>)</w:t>
+      </w:r>
+      <w:r>
+        <w:t>.</w:t>
+      </w:r>
+      <w:r>
+        <w:t xml:space="preserve"> The invention must be enabled at the time of filing</w:t>
+      </w:r>
+      <w:r>
+        <w:t xml:space="preserve">. </w:t>
+      </w:r>
+      <w:r>
+        <w:rPr>
+          <w:i/>
+          <w:color w:val="FF0000"/>
+        </w:rPr>
+        <w:t>ALZA</w:t>
+      </w:r>
+      <w:r>
+        <w:rPr>
+          <w:color w:val="FF0000"/>
+        </w:rPr>
+        <w:t xml:space="preserve">, </w:t>
+      </w:r>
+      <w:r>
+        <w:rPr>
+          <w:color w:val="FF0000"/>
+        </w:rPr>
+        <w:t>603 F.3d</w:t>
+      </w:r>
+      <w:r>
+        <w:rPr>
+          <w:color w:val="FF0000"/>
+        </w:rPr>
+        <w:t xml:space="preserve"> at 940.</w:t>
+      </w:r>
+      <w:r>
+        <w:t xml:space="preserve"> </w:t>
+      </w:r>
+      <w:r>
+        <w:t>A</w:t>
+      </w:r>
+      <w:r>
+        <w:t xml:space="preserve">ccording </w:t>
+      </w:r>
+      <w:r>
+        <w:t>to Ballistic</w:t>
+      </w:r>
+      <w:r>
+        <w:t xml:space="preserve"> in the specification</w:t>
+      </w:r>
+      <w:r>
+        <w:t xml:space="preserve"> no one knew how to </w:t>
+      </w:r>
+      <w:r>
+        <w:t>manufacture</w:t>
+      </w:r>
+      <w:r>
+        <w:t xml:space="preserve"> the lengths required to enable </w:t>
+      </w:r>
+      <w:r>
+        <w:t xml:space="preserve">use of widths between 15 and 35 nm. </w:t>
+      </w:r>
+      <w:r>
+        <w:t>Thus, the invention is not enabled</w:t>
+      </w:r>
+      <w:r>
+        <w:t xml:space="preserve"> across its entire scope because at the time of filing</w:t>
+      </w:r>
+      <w:r>
+        <w:t>, it was not known how to make the invention and achieve switching speeds of 1 T Hz or higher at all widths</w:t>
+      </w:r>
+      <w:r>
+        <w:t>.</w:t>
+      </w:r>
+      <w:r>
+        <w:t xml:space="preserve"> </w:t>
+      </w:r>
+      <w:commentRangeStart w:id="20"/>
+      <w:r>
+        <w:t xml:space="preserve">This creates a genuine issue of material fact regarding enablement </w:t>
+      </w:r>
+      <w:r>
+        <w:t xml:space="preserve">the district court </w:t>
+      </w:r>
+      <w:r>
+        <w:t xml:space="preserve">should not have granted </w:t>
+      </w:r>
+      <w:r>
+        <w:t>summary judgement.</w:t>
+      </w:r>
+      <w:commentRangeEnd w:id="20"/>
+      <w:r>
+        <w:rPr>
+          <w:rStyle w:val="CommentReference"/>
+        </w:rPr>
+        <w:commentReference w:id="20"/>
+      </w:r>
+    </w:p>
+    <w:p>
+      <w:pPr>
+        <w:spacing w:line="480" w:lineRule="auto"/>
+        <w:ind w:firstLine="720"/>
+        <w:rPr>
+          <w:color w:val="FF0000"/>
+        </w:rPr>
+      </w:pPr>
+      <w:r>
+        <w:rPr>
+          <w:color w:val="FF0000"/>
+        </w:rPr>
+        <w:t>[Relate to Wands</w:t>
+      </w:r>
+      <w:r>
+        <w:rPr>
+          <w:color w:val="FF0000"/>
+        </w:rPr>
+        <w:t xml:space="preserve"> Factors]</w:t>
+      </w:r>
+    </w:p>
+    <w:p>
+      <w:pPr>
+        <w:pStyle w:val="Heading3"/>
+        <w:numPr>
+          <w:ilvl w:val="0"/>
+          <w:numId w:val="9"/>
+        </w:numPr>
+        <w:spacing w:line="480" w:lineRule="auto"/>
+        <w:ind w:left="1440" w:hanging="720"/>
+      </w:pPr>
+      <w:commentRangeStart w:id="21"/>
+      <w:r>
+        <w:t xml:space="preserve">The Meaning of Approximately </w:t>
+      </w:r>
+      <w:r>
+        <w:t xml:space="preserve">as Used </w:t>
+      </w:r>
+      <w:r>
+        <w:t xml:space="preserve">Within Claim 3 </w:t>
+      </w:r>
+      <w:r>
+        <w:t xml:space="preserve">Raises </w:t>
+      </w:r>
+      <w:r>
+        <w:t xml:space="preserve">a </w:t>
+      </w:r>
+      <w:r>
+        <w:t xml:space="preserve">Dispute of Material </w:t>
+      </w:r>
+      <w:r>
+        <w:t>Fact</w:t>
+      </w:r>
+      <w:commentRangeEnd w:id="21"/>
+      <w:r>
+        <w:rPr>
+          <w:rStyle w:val="CommentReference"/>
+          <w:rFonts w:eastAsiaTheme="minorHAnsi" w:cstheme="minorBidi"/>
+        </w:rPr>
+        <w:commentReference w:id="21"/>
+      </w:r>
+    </w:p>
+    <w:p>
+      <w:pPr>
+        <w:spacing w:line="480" w:lineRule="auto"/>
+        <w:ind w:firstLine="720"/>
+      </w:pPr>
+      <w:r>
+        <w:t xml:space="preserve">The meaning of “approximately” as used in claim 3 is unclear, and crucial to determine if claim 3 is enabled. </w:t>
+      </w:r>
+      <w:r>
+        <w:t>Claim 3 recites, “</w:t>
+      </w:r>
+      <w:r>
+        <w:t xml:space="preserve">[t]he semiconductor device of claim 1, wherein the length of </w:t>
+      </w:r>
+      <w:r>
+        <w:lastRenderedPageBreak/>
+        <w:t xml:space="preserve">graphene nanoribbon is approximately 22nm”. </w:t>
+      </w:r>
+      <w:r>
+        <w:t xml:space="preserve">(J.A. at 7). </w:t>
+      </w:r>
+      <w:r>
+        <w:t xml:space="preserve">The </w:t>
+      </w:r>
+      <w:r>
+        <w:t>specification</w:t>
+      </w:r>
+      <w:r>
+        <w:t xml:space="preserve"> never describes what </w:t>
+      </w:r>
+      <w:r>
+        <w:t>“</w:t>
+      </w:r>
+      <w:r>
+        <w:t xml:space="preserve">approximately </w:t>
+      </w:r>
+      <w:r>
+        <w:t>22 nm</w:t>
+      </w:r>
+      <w:r>
+        <w:t>”</w:t>
+      </w:r>
+      <w:r>
+        <w:t xml:space="preserve">. It only refers </w:t>
+      </w:r>
+      <w:r>
+        <w:t>“</w:t>
+      </w:r>
+      <w:r>
+        <w:t>22 nm +/- 1</w:t>
+      </w:r>
+      <w:r>
+        <w:t xml:space="preserve"> </w:t>
+      </w:r>
+      <w:r>
+        <w:t>nm</w:t>
+      </w:r>
+      <w:r>
+        <w:t>”</w:t>
+      </w:r>
+      <w:r>
+        <w:t>.</w:t>
+      </w:r>
+      <w:r>
+        <w:t xml:space="preserve"> (J.A. at 6, 7, 9).</w:t>
+      </w:r>
+      <w:r>
+        <w:t xml:space="preserve"> </w:t>
+      </w:r>
+      <w:r>
+        <w:t>The specification reciting “22 nm +/1” might lead a reader believe that approximately means “+/- 1 nm”</w:t>
+      </w:r>
+      <w:r>
+        <w:t xml:space="preserve">, however this cannot be the case. “Approximately” is used </w:t>
+      </w:r>
+      <w:r>
+        <w:t>distinctly</w:t>
+      </w:r>
+      <w:r>
+        <w:t xml:space="preserve"> in </w:t>
+      </w:r>
+      <w:r>
+        <w:t>relation</w:t>
+      </w:r>
+      <w:r>
+        <w:t xml:space="preserve"> to 1 T Hz.</w:t>
+      </w:r>
+      <w:r>
+        <w:t xml:space="preserve"> (J.A. at 7). </w:t>
+      </w:r>
+      <w:r>
+        <w:t>T</w:t>
+      </w:r>
+      <w:r>
+        <w:t>hese units</w:t>
+      </w:r>
+      <w:r>
+        <w:t xml:space="preserve"> not comparable, </w:t>
+      </w:r>
+      <w:r>
+        <w:t xml:space="preserve">and neither are </w:t>
+      </w:r>
+      <w:r>
+        <w:t>the raw numbers themselves</w:t>
+      </w:r>
+      <w:r>
+        <w:t>, as they</w:t>
+      </w:r>
+      <w:r>
+        <w:t xml:space="preserve"> are</w:t>
+      </w:r>
+      <w:r>
+        <w:t xml:space="preserve"> order</w:t>
+      </w:r>
+      <w:r>
+        <w:t>s</w:t>
+      </w:r>
+      <w:r>
+        <w:t xml:space="preserve"> of magnitude apart. </w:t>
+      </w:r>
+      <w:r>
+        <w:t>1 T</w:t>
+      </w:r>
+      <w:r>
+        <w:t xml:space="preserve"> </w:t>
+      </w:r>
+      <w:r>
+        <w:t>Hz</w:t>
+      </w:r>
+      <w:r>
+        <w:t xml:space="preserve"> (</w:t>
+      </w:r>
+      <w:r>
+        <w:t>1 Hz * 10</w:t>
+      </w:r>
+      <w:r>
+        <w:rPr>
+          <w:vertAlign w:val="superscript"/>
+        </w:rPr>
+        <w:t>12</w:t>
+      </w:r>
+      <w:r>
+        <w:t>)</w:t>
+      </w:r>
+      <w:r>
+        <w:t xml:space="preserve"> is a frequency of </w:t>
+      </w:r>
+      <w:r>
+        <w:t>1 trillion.</w:t>
+      </w:r>
+      <w:r>
+        <w:t xml:space="preserve"> 1 nm</w:t>
+      </w:r>
+      <w:r>
+        <w:t xml:space="preserve"> (</w:t>
+      </w:r>
+      <w:r>
+        <w:t>1 meter * 10</w:t>
+      </w:r>
+      <w:r>
+        <w:rPr>
+          <w:vertAlign w:val="superscript"/>
+        </w:rPr>
+        <w:t>-9</w:t>
+      </w:r>
+      <w:r>
+        <w:t>)</w:t>
+      </w:r>
+      <w:r>
+        <w:t>, is one billionth of a meter,</w:t>
+      </w:r>
+      <w:r>
+        <w:t xml:space="preserve"> an imperceptible distance</w:t>
+      </w:r>
+      <w:r>
+        <w:t>.</w:t>
+      </w:r>
+      <w:r>
+        <w:t xml:space="preserve"> </w:t>
+      </w:r>
+      <w:r>
+        <w:t>When dealing with numbers of such immense and minute scale, approximately cannot mean the same thing.</w:t>
+      </w:r>
+      <w:r>
+        <w:t xml:space="preserve"> 1 billion is so large that</w:t>
+      </w:r>
+      <w:r>
+        <w:t xml:space="preserve"> one </w:t>
       </w:r>
       <w:proofErr w:type="gramStart"/>
       <w:r>
-        <w:t xml:space="preserve">are </w:t>
-      </w:r>
-      <w:r>
-        <w:t>tuned</w:t>
+        <w:t>more or less would</w:t>
       </w:r>
       <w:proofErr w:type="gramEnd"/>
       <w:r>
-        <w:t xml:space="preserve"> to “specific values”</w:t>
+        <w:t xml:space="preserve"> greatly affect its value</w:t>
+      </w:r>
+      <w:r>
+        <w:t xml:space="preserve"> (an </w:t>
+      </w:r>
+      <w:r>
+        <w:t>imperceptible</w:t>
+      </w:r>
+      <w:r>
+        <w:t xml:space="preserve"> change</w:t>
+      </w:r>
+      <w:r>
+        <w:t xml:space="preserve"> – 0.0000001%</w:t>
+      </w:r>
+      <w:r>
+        <w:t>)</w:t>
       </w:r>
       <w:r>
         <w:t xml:space="preserve">. </w:t>
       </w:r>
       <w:r>
-        <w:t>(</w:t>
-      </w:r>
-      <w:r>
-        <w:rPr>
-          <w:color w:val="FF0000"/>
-        </w:rPr>
-        <w:t>Appx</w:t>
-      </w:r>
-      <w:r>
-        <w:t>6)</w:t>
-      </w:r>
-      <w:r>
-        <w:t>. Within the claimed range of width</w:t>
-      </w:r>
-      <w:r>
-        <w:t xml:space="preserve">, a </w:t>
-      </w:r>
-      <w:r>
-        <w:t>there is a smaller range of length that will</w:t>
+        <w:t>With so few nanometers</w:t>
+      </w:r>
+      <w:r>
+        <w:t xml:space="preserve">, </w:t>
+      </w:r>
+      <w:r>
+        <w:t>a change of 1</w:t>
       </w:r>
       <w:r>
         <w:t xml:space="preserve"> </w:t>
       </w:r>
       <w:r>
-        <w:t xml:space="preserve">allow for switching speeds of </w:t>
-      </w:r>
-      <w:r>
-        <w:t>1 T Hz or higher. As shown in Fig. 2 (</w:t>
-      </w:r>
-      <w:r>
-        <w:rPr>
-          <w:color w:val="FF0000"/>
-        </w:rPr>
-        <w:t>Appx</w:t>
-      </w:r>
-      <w:r>
-        <w:t>9)</w:t>
-      </w:r>
-      <w:r>
-        <w:t xml:space="preserve">, for </w:t>
+        <w:t>nm</w:t>
+      </w:r>
+      <w:r>
+        <w:t xml:space="preserve"> a substantial change. (1 / 22 = </w:t>
+      </w:r>
+      <w:r>
+        <w:t>0.045</w:t>
+      </w:r>
+      <w:r>
+        <w:t>, or a 4.5% change)</w:t>
+      </w:r>
+      <w:r>
+        <w:t>.</w:t>
+      </w:r>
+      <w:r>
+        <w:t xml:space="preserve"> </w:t>
+      </w:r>
+      <w:r>
+        <w:t>Thus</w:t>
+      </w:r>
+      <w:r>
+        <w:t xml:space="preserve"> claim 3 is not enabled because</w:t>
+      </w:r>
+      <w:r>
+        <w:t>, “approximately” must have a distinct meaning from “+/- 1 nm”</w:t>
+      </w:r>
+      <w:r>
+        <w:t xml:space="preserve"> </w:t>
+      </w:r>
+      <w:r>
+        <w:t xml:space="preserve">and </w:t>
+      </w:r>
+      <w:r>
+        <w:t xml:space="preserve">meaning of </w:t>
+      </w:r>
+      <w:r>
+        <w:t>“</w:t>
+      </w:r>
+      <w:r>
+        <w:t xml:space="preserve">approximately </w:t>
+      </w:r>
+      <w:r>
+        <w:t xml:space="preserve">22nm” </w:t>
+      </w:r>
+      <w:r>
+        <w:t xml:space="preserve">is a dispute of material fact. </w:t>
+      </w:r>
+    </w:p>
+    <w:p>
+      <w:pPr>
+        <w:spacing w:line="480" w:lineRule="auto"/>
+        <w:ind w:firstLine="720"/>
+      </w:pPr>
+      <w:commentRangeStart w:id="22"/>
+      <w:r>
+        <w:t xml:space="preserve">Assuming, </w:t>
+      </w:r>
+      <w:commentRangeStart w:id="23"/>
+      <w:r>
+        <w:rPr>
+          <w:i/>
+        </w:rPr>
+        <w:t>arguendo</w:t>
+      </w:r>
+      <w:commentRangeEnd w:id="23"/>
+      <w:r>
+        <w:rPr>
+          <w:rStyle w:val="CommentReference"/>
+        </w:rPr>
+        <w:commentReference w:id="23"/>
+      </w:r>
+      <w:r>
+        <w:t>,</w:t>
+      </w:r>
+      <w:r>
+        <w:t xml:space="preserve"> that “approximately 22nm” does mean “+/- 1</w:t>
+      </w:r>
+      <w:r>
+        <w:t>nm</w:t>
+      </w:r>
+      <w:commentRangeEnd w:id="22"/>
+      <w:r>
+        <w:rPr>
+          <w:rStyle w:val="CommentReference"/>
+        </w:rPr>
+        <w:commentReference w:id="22"/>
+      </w:r>
+      <w:r>
+        <w:t xml:space="preserve">”, claim 3 is invalid on its face. </w:t>
+      </w:r>
+      <w:r>
+        <w:t xml:space="preserve">Claim 1 does not recite any limitations regarding length of the graphene nanoribbons, only requiring a width between 5 and 35 nm, and </w:t>
+      </w:r>
+      <w:commentRangeStart w:id="24"/>
+      <w:r>
+        <w:t xml:space="preserve">“configured for” </w:t>
+      </w:r>
+      <w:commentRangeEnd w:id="24"/>
+      <w:r>
+        <w:rPr>
+          <w:rStyle w:val="CommentReference"/>
+        </w:rPr>
+        <w:commentReference w:id="24"/>
+      </w:r>
+      <w:r>
+        <w:t>switching speeds between 1 and 1.2 T Hz. (J.A. at 7). Fig. 2 shows that lengths within one less or one more nm (+/- 1nm) of 22 nm, widths from 15 to 35 nm cannot achieve switching speeds above 1 T</w:t>
+      </w:r>
+      <w:r>
+        <w:t xml:space="preserve"> </w:t>
+      </w:r>
+      <w:r>
+        <w:t xml:space="preserve">Hz. </w:t>
+      </w:r>
+      <w:r>
+        <w:rPr>
+          <w:color w:val="FF0000"/>
+        </w:rPr>
+        <w:t xml:space="preserve">[expert opinion – </w:t>
+      </w:r>
+      <w:proofErr w:type="spellStart"/>
+      <w:r>
+        <w:rPr>
+          <w:color w:val="FF0000"/>
+        </w:rPr>
+        <w:t>inherenet</w:t>
+      </w:r>
+      <w:proofErr w:type="spellEnd"/>
+      <w:r>
+        <w:rPr>
+          <w:color w:val="FF0000"/>
+        </w:rPr>
+        <w:t xml:space="preserve"> limits:</w:t>
+      </w:r>
+      <w:r>
+        <w:rPr>
+          <w:color w:val="FF0000"/>
+        </w:rPr>
+        <w:t xml:space="preserve"> expert says can find operative range </w:t>
+      </w:r>
+      <w:r>
+        <w:rPr>
+          <w:color w:val="FF0000"/>
+        </w:rPr>
+        <w:t>of L for 15 &lt; W &lt; 35 through routine experimentation</w:t>
+      </w:r>
+      <w:r>
+        <w:rPr>
+          <w:color w:val="FF0000"/>
+        </w:rPr>
+        <w:t xml:space="preserve"> (ja 25); can’t make it more than 22nm</w:t>
+      </w:r>
+      <w:r>
+        <w:rPr>
+          <w:color w:val="FF0000"/>
+        </w:rPr>
+        <w:t xml:space="preserve"> (ja 3). Says people would recognize the inherent limits, but approximately is unclear</w:t>
+      </w:r>
+      <w:r>
+        <w:rPr>
+          <w:color w:val="FF0000"/>
+        </w:rPr>
+        <w:t>.</w:t>
+      </w:r>
+      <w:r>
+        <w:rPr>
+          <w:color w:val="FF0000"/>
+        </w:rPr>
+        <w:t>]</w:t>
+      </w:r>
+      <w:r>
+        <w:rPr>
+          <w:color w:val="FF0000"/>
+        </w:rPr>
+        <w:t xml:space="preserve"> </w:t>
+      </w:r>
+      <w:r>
+        <w:t xml:space="preserve">Claim 3 is dependent upon claim </w:t>
+      </w:r>
+      <w:r>
+        <w:t>1, which is states the nanoribbon channels are configured for switching speeds of 1 T Hz to 1.2 T Hz (</w:t>
+      </w:r>
+      <w:r>
+        <w:t xml:space="preserve">J.A. at 7), however as shown in Fig. 2 (J.A. at 9). </w:t>
+      </w:r>
+      <w:r>
+        <w:t>Lengths</w:t>
+      </w:r>
+      <w:r>
+        <w:t xml:space="preserve"> of 22 nm +/- 1 nm only </w:t>
+      </w:r>
+      <w:r>
+        <w:t xml:space="preserve">give </w:t>
       </w:r>
       <w:r>
         <w:lastRenderedPageBreak/>
-        <w:t>widths between 5 and 15 nm, a length of 22 nm achieves</w:t>
-      </w:r>
-      <w:r>
-        <w:t xml:space="preserve"> switching speed of 1 T Hz or higher. </w:t>
-      </w:r>
-      <w:r>
-        <w:t>However,</w:t>
-      </w:r>
-      <w:r>
-        <w:t xml:space="preserve"> for over 15 nm, 22 nm does not achieve the </w:t>
-      </w:r>
-      <w:r>
-        <w:t>desired</w:t>
-      </w:r>
-      <w:r>
-        <w:t xml:space="preserve"> switching speed. </w:t>
-      </w:r>
-      <w:r>
-        <w:t>(</w:t>
-      </w:r>
-      <w:r>
-        <w:rPr>
-          <w:color w:val="FF0000"/>
-        </w:rPr>
-        <w:t>Appx</w:t>
-      </w:r>
-      <w:r>
-        <w:t xml:space="preserve">9). </w:t>
-      </w:r>
-      <w:r>
-        <w:t xml:space="preserve">Thus </w:t>
-      </w:r>
-      <w:r>
-        <w:t xml:space="preserve">widths 5 to 15 nm </w:t>
-      </w:r>
-      <w:proofErr w:type="gramStart"/>
-      <w:r>
-        <w:t>are tuned</w:t>
-      </w:r>
-      <w:proofErr w:type="gramEnd"/>
-      <w:r>
-        <w:t xml:space="preserve"> to length of 22 nm, but widths greater than 15 are not.</w:t>
-      </w:r>
+        <w:t xml:space="preserve">switching speeds over 1 T Hz when </w:t>
+      </w:r>
+      <w:r>
+        <w:t>combined</w:t>
+      </w:r>
+      <w:r>
+        <w:t xml:space="preserve"> with widths of 15 to 35 nm. Thus, because claim 1 </w:t>
+      </w:r>
+      <w:r>
+        <w:t>recites widths of 5 to 35 nm, claim 3 is invalid.</w:t>
+      </w:r>
+    </w:p>
+    <w:p>
+      <w:pPr>
+        <w:spacing w:line="480" w:lineRule="auto"/>
+        <w:ind w:firstLine="720"/>
+      </w:pPr>
+      <w:r>
+        <w:rPr>
+          <w:color w:val="FF0000"/>
+        </w:rPr>
+        <w:t>[try to find a case with some facts to compare to</w:t>
+      </w:r>
+      <w:r>
+        <w:rPr>
+          <w:color w:val="FF0000"/>
+        </w:rPr>
+        <w:t>]</w:t>
+      </w:r>
+    </w:p>
+    <w:p>
+      <w:pPr>
+        <w:pStyle w:val="Heading3"/>
+        <w:numPr>
+          <w:ilvl w:val="0"/>
+          <w:numId w:val="9"/>
+        </w:numPr>
+        <w:spacing w:line="480" w:lineRule="auto"/>
+        <w:ind w:left="1440" w:hanging="720"/>
+      </w:pPr>
+      <w:bookmarkStart w:id="25" w:name="_Toc962555"/>
+      <w:r>
+        <w:t>Over qualified expert</w:t>
+      </w:r>
+      <w:bookmarkEnd w:id="25"/>
       <w:r>
         <w:t xml:space="preserve"> </w:t>
       </w:r>
-      <w:proofErr w:type="spellStart"/>
-      <w:r>
-        <w:t>Ballistic’s</w:t>
-      </w:r>
-      <w:proofErr w:type="spellEnd"/>
-      <w:r>
-        <w:t xml:space="preserve"> expert, Professor Hendricks notes in his declaration that </w:t>
-      </w:r>
-      <w:r>
-        <w:t>“</w:t>
-      </w:r>
-      <w:r>
-        <w:t>As for 15 &lt; W &lt; 35 nm, a person of skill in the art would have been able to find the operative range of</w:t>
-      </w:r>
-      <w:r>
-        <w:t xml:space="preserve"> L through routine experimentation”. (</w:t>
-      </w:r>
-      <w:r>
-        <w:rPr>
-          <w:color w:val="FF0000"/>
-        </w:rPr>
-        <w:t>Appx</w:t>
-      </w:r>
-      <w:r>
-        <w:t xml:space="preserve">25). </w:t>
-      </w:r>
-      <w:r>
-        <w:t xml:space="preserve"> </w:t>
-      </w:r>
-      <w:r>
-        <w:t xml:space="preserve">Or in other words, it would not require undue experimentation. </w:t>
-      </w:r>
-    </w:p>
-    <w:p>
-      <w:pPr>
-        <w:ind w:firstLine="720"/>
-      </w:pPr>
-      <w:r>
-        <w:t xml:space="preserve">Such </w:t>
-      </w:r>
-      <w:r>
-        <w:t>experimentation would likely require adjusting the length, as a person of ordinary skill in the art would recognize that switch</w:t>
-      </w:r>
-      <w:r>
-        <w:t>ing</w:t>
-      </w:r>
-      <w:r>
-        <w:t xml:space="preserve"> speed </w:t>
-      </w:r>
-      <w:r>
-        <w:t>increase</w:t>
-      </w:r>
-      <w:r>
-        <w:t>s</w:t>
-      </w:r>
-      <w:r>
-        <w:t xml:space="preserve"> as length decrease</w:t>
-      </w:r>
-      <w:r>
-        <w:t>s</w:t>
-      </w:r>
-      <w:r>
-        <w:t>. (</w:t>
-      </w:r>
-      <w:r>
-        <w:rPr>
-          <w:color w:val="FF0000"/>
-        </w:rPr>
-        <w:t>Appx</w:t>
-      </w:r>
-      <w:r>
-        <w:t xml:space="preserve">25). Suggesting that all one would need </w:t>
-      </w:r>
-      <w:r>
-        <w:t xml:space="preserve">make and use the claimed invention at widths between 15 and 35 nm would be to </w:t>
-      </w:r>
-      <w:r>
-        <w:t>vary</w:t>
-      </w:r>
-      <w:r>
-        <w:t xml:space="preserve"> the length. </w:t>
-      </w:r>
-      <w:r>
-        <w:t>However,</w:t>
-      </w:r>
-      <w:r>
-        <w:t xml:space="preserve"> this variation of length would require undue experimentation. </w:t>
-      </w:r>
-      <w:r>
-        <w:t xml:space="preserve">The specification admits that it is not practicable to manufacture graphene nanoribbons shorter than </w:t>
-      </w:r>
-      <w:r>
-        <w:t>20 nm. (</w:t>
-      </w:r>
-      <w:r>
-        <w:rPr>
-          <w:color w:val="FF0000"/>
-        </w:rPr>
-        <w:t>Appx</w:t>
-      </w:r>
-      <w:r>
-        <w:t>6)</w:t>
-      </w:r>
-      <w:r>
-        <w:t xml:space="preserve">. Professor Hendricks also </w:t>
-      </w:r>
-      <w:r>
-        <w:t xml:space="preserve">explains that a person of reasonable skill in the art would be aware that it is not </w:t>
-      </w:r>
-      <w:r>
-        <w:t>practicable</w:t>
-      </w:r>
-      <w:r>
-        <w:t xml:space="preserve"> to manufacture graphene nanoribbons </w:t>
-      </w:r>
-      <w:r>
-        <w:t xml:space="preserve">“having lengths significantly greater than 22nm”. </w:t>
-      </w:r>
-      <w:r>
-        <w:t>(</w:t>
-      </w:r>
-      <w:r>
-        <w:rPr>
-          <w:color w:val="FF0000"/>
-        </w:rPr>
-        <w:t>Appx</w:t>
-      </w:r>
-      <w:r>
-        <w:t xml:space="preserve">3). </w:t>
-      </w:r>
-      <w:r>
-        <w:t xml:space="preserve">If a person of ordinary skill in the art cannot </w:t>
-      </w:r>
-      <w:r>
-        <w:t>manufacture</w:t>
-      </w:r>
-      <w:r>
-        <w:t xml:space="preserve"> the </w:t>
-      </w:r>
-      <w:r>
-        <w:t>nanoribbons required to experiment</w:t>
-      </w:r>
-      <w:r>
-        <w:t xml:space="preserve"> because the knowledge to do so is </w:t>
-      </w:r>
-      <w:r>
-        <w:t xml:space="preserve">outside of the current state of the art, making and using </w:t>
-      </w:r>
-      <w:r>
-        <w:t xml:space="preserve">the invention would require undue experimentation. </w:t>
-      </w:r>
-    </w:p>
-    <w:p>
-      <w:pPr>
-        <w:ind w:firstLine="720"/>
-      </w:pPr>
-      <w:r>
-        <w:t xml:space="preserve">The specification need not state what is well known in the art, but </w:t>
-      </w:r>
-      <w:r>
-        <w:t xml:space="preserve">it must supply the novel aspects of the invention. </w:t>
-      </w:r>
-      <w:r>
-        <w:rPr>
-          <w:color w:val="FF0000"/>
-        </w:rPr>
-        <w:t>Genentech at 1366</w:t>
-      </w:r>
-      <w:r>
-        <w:t>. The use of this invention at widths between 15 and 35 nm is novel</w:t>
-      </w:r>
-      <w:r>
-        <w:t xml:space="preserve">, and the specification and </w:t>
-      </w:r>
-      <w:proofErr w:type="spellStart"/>
-      <w:r>
-        <w:t>Ballistic’s</w:t>
-      </w:r>
-      <w:proofErr w:type="spellEnd"/>
-      <w:r>
-        <w:t xml:space="preserve"> expert admit </w:t>
-      </w:r>
-      <w:r>
-        <w:t xml:space="preserve">the person of </w:t>
-      </w:r>
-      <w:r>
-        <w:t>ordinary</w:t>
-      </w:r>
-      <w:r>
-        <w:t xml:space="preserve"> skill in the art would not know how to manufacture the graphene nanoribbons at the lengths required to </w:t>
-      </w:r>
-      <w:r>
-        <w:t xml:space="preserve">make and use the invention. </w:t>
-      </w:r>
-      <w:r>
-        <w:rPr>
-          <w:color w:val="FF0000"/>
-        </w:rPr>
-        <w:t>The specification must do more than</w:t>
-      </w:r>
-      <w:r>
-        <w:rPr>
-          <w:color w:val="FF0000"/>
-        </w:rPr>
-        <w:t xml:space="preserve"> provide a</w:t>
-      </w:r>
-      <w:r>
-        <w:rPr>
-          <w:color w:val="FF0000"/>
-        </w:rPr>
-        <w:t xml:space="preserve"> </w:t>
-      </w:r>
-      <w:r>
-        <w:rPr>
-          <w:color w:val="FF0000"/>
-        </w:rPr>
-        <w:t xml:space="preserve">starting point for further research. </w:t>
-      </w:r>
-      <w:r>
-        <w:rPr>
-          <w:i/>
-          <w:color w:val="FF0000"/>
-        </w:rPr>
-        <w:t>See</w:t>
-      </w:r>
-      <w:r>
-        <w:rPr>
-          <w:color w:val="FF0000"/>
-        </w:rPr>
-        <w:t xml:space="preserve"> </w:t>
-      </w:r>
-      <w:r>
-        <w:rPr>
-          <w:color w:val="FF0000"/>
-        </w:rPr>
-        <w:t>Genentech at 1366 (</w:t>
-      </w:r>
-      <w:r>
-        <w:rPr>
-          <w:color w:val="FF0000"/>
-        </w:rPr>
-        <w:t>stating that when there is no dis</w:t>
-      </w:r>
-      <w:r>
-        <w:rPr>
-          <w:color w:val="FF0000"/>
-        </w:rPr>
-        <w:t>closure of</w:t>
-      </w:r>
-      <w:r>
-        <w:rPr>
-          <w:color w:val="FF0000"/>
-        </w:rPr>
-        <w:t xml:space="preserve"> how a process can </w:t>
-      </w:r>
-      <w:proofErr w:type="gramStart"/>
-      <w:r>
-        <w:rPr>
-          <w:color w:val="FF0000"/>
-        </w:rPr>
-        <w:t>be carried</w:t>
-      </w:r>
-      <w:proofErr w:type="gramEnd"/>
-      <w:r>
-        <w:rPr>
-          <w:color w:val="FF0000"/>
-        </w:rPr>
-        <w:t xml:space="preserve"> out, undue experimentation is required, and the</w:t>
-      </w:r>
-      <w:r>
-        <w:rPr>
-          <w:color w:val="FF0000"/>
-        </w:rPr>
-        <w:t>re is lack of enablement</w:t>
-      </w:r>
-      <w:r>
-        <w:rPr>
-          <w:color w:val="FF0000"/>
-        </w:rPr>
-        <w:t>)</w:t>
-      </w:r>
-      <w:r>
-        <w:t>.</w:t>
-      </w:r>
-      <w:r>
-        <w:t xml:space="preserve"> The invention must be enabled at the time of filing</w:t>
-      </w:r>
-      <w:r>
-        <w:t xml:space="preserve">. </w:t>
-      </w:r>
-      <w:r>
-        <w:rPr>
-          <w:color w:val="FF0000"/>
-        </w:rPr>
-        <w:t>ALZA at 940.</w:t>
-      </w:r>
-      <w:r>
-        <w:t xml:space="preserve"> </w:t>
-      </w:r>
-      <w:r>
-        <w:t>A</w:t>
-      </w:r>
-      <w:r>
-        <w:t xml:space="preserve">ccording </w:t>
-      </w:r>
-      <w:r>
-        <w:t>to Ballistic</w:t>
-      </w:r>
-      <w:r>
-        <w:t xml:space="preserve"> in the specification</w:t>
-      </w:r>
-      <w:r>
-        <w:t xml:space="preserve"> no one knew how to </w:t>
-      </w:r>
-      <w:r>
-        <w:t>manufacture</w:t>
-      </w:r>
-      <w:r>
-        <w:t xml:space="preserve"> the lengths required to enable </w:t>
-      </w:r>
-      <w:r>
-        <w:t xml:space="preserve">use of widths between 15 and 35 nm. </w:t>
-      </w:r>
-      <w:r>
-        <w:t>Thus, the invention is not enabled</w:t>
-      </w:r>
-      <w:r>
-        <w:t xml:space="preserve"> across its entire scope because at the time of filing</w:t>
-      </w:r>
-      <w:r>
-        <w:t>, it was not known how to make the invention and achieve switching speeds of 1 T Hz or higher at all widths</w:t>
-      </w:r>
-      <w:r>
-        <w:t>.</w:t>
-      </w:r>
-      <w:r>
-        <w:t xml:space="preserve"> This creates a genuine issue of material fact regarding enablement </w:t>
-      </w:r>
-      <w:r>
-        <w:t xml:space="preserve">the district court </w:t>
-      </w:r>
-      <w:r>
-        <w:t xml:space="preserve">should not have granted </w:t>
-      </w:r>
-      <w:r>
-        <w:t>summary judgement</w:t>
-      </w:r>
-      <w:r>
-        <w:t>.</w:t>
-      </w:r>
     </w:p>
     <w:p>
       <w:pPr>
         <w:spacing w:line="480" w:lineRule="auto"/>
       </w:pPr>
-      <w:bookmarkStart w:id="16" w:name="_GoBack"/>
-      <w:bookmarkEnd w:id="16"/>
+      <w:r>
+        <w:t>[Expert Argument]</w:t>
+      </w:r>
     </w:p>
     <w:p>
       <w:pPr>
         <w:pStyle w:val="Heading1"/>
         <w:spacing w:line="480" w:lineRule="auto"/>
       </w:pPr>
-      <w:bookmarkStart w:id="17" w:name="_Toc441263"/>
+      <w:bookmarkStart w:id="26" w:name="_Toc962556"/>
       <w:r>
         <w:t>CONCLUSION</w:t>
       </w:r>
-      <w:bookmarkEnd w:id="17"/>
-    </w:p>
-    <w:p>
-      <w:pPr>
-        <w:spacing w:line="480" w:lineRule="auto"/>
-      </w:pPr>
+      <w:bookmarkEnd w:id="26"/>
     </w:p>
     <w:p>
       <w:pPr>
@@ -3386,16 +4445,30 @@
         </w:sectPr>
       </w:pPr>
     </w:p>
-    <w:p/>
-    <w:p>
-      <w:pPr>
-        <w:pStyle w:val="Heading1"/>
-      </w:pPr>
-      <w:bookmarkStart w:id="18" w:name="_Toc441264"/>
-      <w:r>
+    <w:p>
+      <w:commentRangeStart w:id="27"/>
+    </w:p>
+    <w:p>
+      <w:pPr>
+        <w:jc w:val="center"/>
+        <w:rPr>
+          <w:u w:val="single"/>
+        </w:rPr>
+      </w:pPr>
+      <w:r>
+        <w:rPr>
+          <w:u w:val="single"/>
+        </w:rPr>
         <w:t>CERTIFICATE OF SERVICE</w:t>
       </w:r>
-      <w:bookmarkEnd w:id="18"/>
+      <w:commentRangeEnd w:id="27"/>
+      <w:r>
+        <w:rPr>
+          <w:rStyle w:val="CommentReference"/>
+          <w:u w:val="single"/>
+        </w:rPr>
+        <w:commentReference w:id="27"/>
+      </w:r>
     </w:p>
     <w:p>
       <w:r>
@@ -3562,6 +4635,373 @@
       <w:pPr>
         <w:pStyle w:val="CommentText"/>
       </w:pPr>
+      <w:r>
+        <w:t>Cover page should be left unnumbered</w:t>
+      </w:r>
+    </w:p>
+    <w:p>
+      <w:pPr>
+        <w:pStyle w:val="CommentText"/>
+      </w:pPr>
+      <w:r>
+        <w:t>Proof of service should be left unnumbered</w:t>
+      </w:r>
+    </w:p>
+    <w:p>
+      <w:pPr>
+        <w:pStyle w:val="CommentText"/>
+      </w:pPr>
+      <w:r>
+        <w:t>Cover Page of each brief must include each competitor’s number and indicate the individual issue that each competitor worked on</w:t>
+      </w:r>
+    </w:p>
+    <w:p>
+      <w:pPr>
+        <w:pStyle w:val="CommentText"/>
+      </w:pPr>
+    </w:p>
+    <w:p>
+      <w:pPr>
+        <w:pStyle w:val="CommentText"/>
+      </w:pPr>
+    </w:p>
+    <w:p>
+      <w:pPr>
+        <w:pStyle w:val="CommentText"/>
+      </w:pPr>
+      <w:r>
+        <w:t xml:space="preserve">Each team must submit one (1) electronic PDF copy of their brief—for either Appellant or Appellee as assigned—via the GW Law Portal Rothwell course page </w:t>
+      </w:r>
+      <w:proofErr w:type="spellStart"/>
+      <w:r>
+        <w:t>dropbox</w:t>
+      </w:r>
+      <w:proofErr w:type="spellEnd"/>
+      <w:r>
+        <w:t xml:space="preserve"> before 8:30 p.m. on Tuesday, February 19, 2019 </w:t>
+      </w:r>
+    </w:p>
+    <w:p>
+      <w:pPr>
+        <w:pStyle w:val="CommentText"/>
+      </w:pPr>
+    </w:p>
+    <w:p>
+      <w:pPr>
+        <w:pStyle w:val="CommentText"/>
+      </w:pPr>
+      <w:r>
+        <w:t xml:space="preserve">Each team must also submit one (1) hard copy of their brief— as assigned for either Appellant or Appellee—on February 19, 2019 between 6:00 p.m. and 8:00 p.m. to </w:t>
+      </w:r>
+      <w:proofErr w:type="spellStart"/>
+      <w:r>
+        <w:t>Lisner</w:t>
+      </w:r>
+      <w:proofErr w:type="spellEnd"/>
+      <w:r>
+        <w:t xml:space="preserve"> 401.</w:t>
+      </w:r>
+    </w:p>
+    <w:p>
+      <w:pPr>
+        <w:pStyle w:val="CommentText"/>
+      </w:pPr>
+    </w:p>
+    <w:p>
+      <w:pPr>
+        <w:pStyle w:val="CommentText"/>
+      </w:pPr>
+      <w:r>
+        <w:t>HARDCOPY MUST BE IN RED,</w:t>
+      </w:r>
+    </w:p>
+    <w:p>
+      <w:pPr>
+        <w:pStyle w:val="CommentText"/>
+      </w:pPr>
+    </w:p>
+    <w:p>
+      <w:pPr>
+        <w:pStyle w:val="CommentText"/>
+      </w:pPr>
+      <w:r>
+        <w:t xml:space="preserve">Briefs must be securely bound along the </w:t>
+      </w:r>
+      <w:proofErr w:type="gramStart"/>
+      <w:r>
+        <w:t>left hand</w:t>
+      </w:r>
+      <w:proofErr w:type="gramEnd"/>
+      <w:r>
+        <w:t xml:space="preserve"> margin to ensure that the copies will not loosen or fall apart. For each brief, copies shall be </w:t>
+      </w:r>
+      <w:proofErr w:type="spellStart"/>
+      <w:r>
+        <w:t>velobound</w:t>
+      </w:r>
+      <w:proofErr w:type="spellEnd"/>
+      <w:r>
+        <w:t>, spiral bound, or comb bound along the left margin approximately half an inch from the edge. Staples are not acceptable.</w:t>
+      </w:r>
+    </w:p>
+  </w:comment>
+  <w:comment w:id="18" w:author="seth guthrie" w:date="2019-02-13T16:25:00Z" w:initials="GSK">
+    <w:p>
+      <w:pPr>
+        <w:pStyle w:val="CommentText"/>
+      </w:pPr>
+      <w:r>
+        <w:rPr>
+          <w:rStyle w:val="CommentReference"/>
+        </w:rPr>
+        <w:annotationRef/>
+      </w:r>
+      <w:r>
+        <w:t>Reference the specific document, or the J.A?</w:t>
+      </w:r>
+      <w:r>
+        <w:t xml:space="preserve"> or both</w:t>
+      </w:r>
+    </w:p>
+  </w:comment>
+  <w:comment w:id="20" w:author="seth guthrie" w:date="2019-02-12T16:36:00Z" w:initials="SG">
+    <w:p>
+      <w:pPr>
+        <w:pStyle w:val="CommentText"/>
+      </w:pPr>
+      <w:r>
+        <w:rPr>
+          <w:rStyle w:val="CommentReference"/>
+        </w:rPr>
+        <w:annotationRef/>
+      </w:r>
+      <w:r>
+        <w:t xml:space="preserve">Should I be relating this back to clear error? </w:t>
+      </w:r>
+    </w:p>
+  </w:comment>
+  <w:comment w:id="21" w:author="seth guthrie" w:date="2019-02-14T12:58:00Z" w:initials="SG">
+    <w:p>
+      <w:pPr>
+        <w:pStyle w:val="CommentText"/>
+      </w:pPr>
+      <w:r>
+        <w:rPr>
+          <w:rStyle w:val="CommentReference"/>
+        </w:rPr>
+        <w:annotationRef/>
+      </w:r>
+      <w:r>
+        <w:t xml:space="preserve">District court says we didn’t need construction. </w:t>
+      </w:r>
+      <w:r>
+        <w:t>J.A. at 2</w:t>
+      </w:r>
+    </w:p>
+    <w:p>
+      <w:pPr>
+        <w:pStyle w:val="CommentText"/>
+      </w:pPr>
+    </w:p>
+    <w:p>
+      <w:pPr>
+        <w:pStyle w:val="CommentText"/>
+      </w:pPr>
+      <w:r>
+        <w:t>Can we procedurally even raise an argument like this?</w:t>
+      </w:r>
+    </w:p>
+    <w:p>
+      <w:pPr>
+        <w:pStyle w:val="CommentText"/>
+      </w:pPr>
+    </w:p>
+    <w:p>
+      <w:pPr>
+        <w:pStyle w:val="CommentText"/>
+      </w:pPr>
+      <w:r>
+        <w:t xml:space="preserve">If </w:t>
+      </w:r>
+      <w:proofErr w:type="gramStart"/>
+      <w:r>
+        <w:t>so</w:t>
+      </w:r>
+      <w:proofErr w:type="gramEnd"/>
+      <w:r>
+        <w:t xml:space="preserve"> do I need to state the standard of review for construction? Should I </w:t>
+      </w:r>
+      <w:r>
+        <w:t>add a section about state of the law for construction?</w:t>
+      </w:r>
+    </w:p>
+  </w:comment>
+  <w:comment w:id="23" w:author="seth guthrie" w:date="2019-02-14T12:54:00Z" w:initials="SG">
+    <w:p>
+      <w:pPr>
+        <w:pStyle w:val="CommentText"/>
+      </w:pPr>
+      <w:r>
+        <w:rPr>
+          <w:rStyle w:val="CommentReference"/>
+        </w:rPr>
+        <w:annotationRef/>
+      </w:r>
+      <w:r>
+        <w:t xml:space="preserve">Do these 2 different arguments </w:t>
+      </w:r>
+      <w:r>
+        <w:t>conflict too much? Am I shooting down my own argument?</w:t>
+      </w:r>
+    </w:p>
+    <w:p>
+      <w:pPr>
+        <w:pStyle w:val="CommentText"/>
+      </w:pPr>
+    </w:p>
+    <w:p>
+      <w:pPr>
+        <w:pStyle w:val="CommentText"/>
+      </w:pPr>
+      <w:r>
+        <w:t xml:space="preserve">Because of approximately means </w:t>
+      </w:r>
+      <w:r>
+        <w:t xml:space="preserve">+/- </w:t>
+      </w:r>
+      <w:r>
+        <w:t xml:space="preserve">2 </w:t>
+      </w:r>
+      <w:r>
+        <w:t xml:space="preserve">or something </w:t>
+      </w:r>
+      <w:proofErr w:type="spellStart"/>
+      <w:r>
+        <w:t>its</w:t>
+      </w:r>
+      <w:proofErr w:type="spellEnd"/>
+      <w:r>
+        <w:t xml:space="preserve"> </w:t>
+      </w:r>
+      <w:r>
+        <w:t>debatable.</w:t>
+      </w:r>
+    </w:p>
+  </w:comment>
+  <w:comment w:id="22" w:author="seth guthrie" w:date="2019-02-14T12:53:00Z" w:initials="SG">
+    <w:p>
+      <w:pPr>
+        <w:pStyle w:val="CommentText"/>
+      </w:pPr>
+      <w:r>
+        <w:rPr>
+          <w:rStyle w:val="CommentReference"/>
+        </w:rPr>
+        <w:annotationRef/>
+      </w:r>
+      <w:r>
+        <w:t xml:space="preserve">Claim 1 does not recite length. Claim 3 recites a length of approximately 22 nm. How one defines “approximately” will be the crux of the issue if the court were to find that claim 1 is invalid for lack of enablement. In Figure 2, the patent teaches that with a length of 22 nm, the nanoribbon reaches the target speeds only for widths from 5 nm to 15 nm. Further, Figure 2 teaches that target speeds are impossible for widths ranging from 15-35 nm if the length is 22 nm (+/-1). So, if approximately 22 means 22+/- 1, which is the range Figure 2 discloses, then claim 3 is invalid on its face. </w:t>
+      </w:r>
+    </w:p>
+    <w:p>
+      <w:pPr>
+        <w:pStyle w:val="CommentText"/>
+      </w:pPr>
+    </w:p>
+    <w:p>
+      <w:pPr>
+        <w:pStyle w:val="CommentText"/>
+      </w:pPr>
+      <w:r>
+        <w:t xml:space="preserve">If, however, approximately means 22 +/- 2, for example, whether claim 3 is enabled is debatable. Thus, what approximately means is the central issue to whether claim 3 is enabled. And claim construction will be central to whether claim 3 is enabled. </w:t>
+      </w:r>
+    </w:p>
+    <w:p>
+      <w:pPr>
+        <w:pStyle w:val="CommentText"/>
+      </w:pPr>
+    </w:p>
+    <w:p>
+      <w:pPr>
+        <w:pStyle w:val="CommentText"/>
+      </w:pPr>
+      <w:r>
+        <w:t>The response did not address (unless I am misreading it, which is quite possible) whether it is acceptable to argue claim construction as a sub issue, even though the District Court applied the plain and ordinary language, and even though claim construction was presumably not argued below.</w:t>
+      </w:r>
+    </w:p>
+  </w:comment>
+  <w:comment w:id="24" w:author="seth guthrie" w:date="2019-02-13T16:40:00Z" w:initials="GSK">
+    <w:p>
+      <w:pPr>
+        <w:pStyle w:val="CommentText"/>
+      </w:pPr>
+      <w:r>
+        <w:rPr>
+          <w:rStyle w:val="CommentReference"/>
+        </w:rPr>
+        <w:annotationRef/>
+      </w:r>
+      <w:r>
+        <w:t>If something is configured for, what does that mean? Is it a limitation?</w:t>
+      </w:r>
+    </w:p>
+    <w:p>
+      <w:pPr>
+        <w:pStyle w:val="CommentText"/>
+      </w:pPr>
+    </w:p>
+    <w:p>
+      <w:pPr>
+        <w:pStyle w:val="CommentText"/>
+      </w:pPr>
+      <w:r>
+        <w:t>Sounds like a means + function claim. If the function required?</w:t>
+      </w:r>
+    </w:p>
+    <w:p>
+      <w:pPr>
+        <w:pStyle w:val="CommentText"/>
+      </w:pPr>
+    </w:p>
+    <w:p>
+      <w:pPr>
+        <w:pStyle w:val="CommentText"/>
+      </w:pPr>
+      <w:r>
+        <w:t xml:space="preserve">Argue it can’t be “configured for” those switching speeds if there’s no configuration that would achieve it. </w:t>
+      </w:r>
+    </w:p>
+  </w:comment>
+  <w:comment w:id="27" w:author="seth guthrie" w:date="2019-02-12T16:41:00Z" w:initials="SG">
+    <w:p>
+      <w:pPr>
+        <w:pStyle w:val="CommentText"/>
+      </w:pPr>
+      <w:r>
+        <w:rPr>
+          <w:rStyle w:val="CommentReference"/>
+        </w:rPr>
+        <w:annotationRef/>
+      </w:r>
+      <w:r>
+        <w:t>FIX THE PAGE NUMBER IN THE FOOTNOTE.</w:t>
+      </w:r>
+    </w:p>
+    <w:p>
+      <w:pPr>
+        <w:pStyle w:val="CommentText"/>
+      </w:pPr>
+    </w:p>
+    <w:p>
+      <w:pPr>
+        <w:pStyle w:val="CommentText"/>
+      </w:pPr>
+      <w:r>
+        <w:t xml:space="preserve">DOUBLE CHECK THE </w:t>
+      </w:r>
+      <w:r>
+        <w:t xml:space="preserve">SYLLABUS ON its status I the Table of Contents. Should it be in there? What page does it need to be, etc. </w:t>
+      </w:r>
     </w:p>
   </w:comment>
 </w:comments>
@@ -3570,12 +5010,26 @@
 <file path=word/commentsExtended.xml><?xml version="1.0" encoding="utf-8"?>
 <w15:commentsEx xmlns:wpc="http://schemas.microsoft.com/office/word/2010/wordprocessingCanvas" xmlns:cx="http://schemas.microsoft.com/office/drawing/2014/chartex" xmlns:cx1="http://schemas.microsoft.com/office/drawing/2015/9/8/chartex" xmlns:cx2="http://schemas.microsoft.com/office/drawing/2015/10/21/chartex" xmlns:cx3="http://schemas.microsoft.com/office/drawing/2016/5/9/chartex" xmlns:cx4="http://schemas.microsoft.com/office/drawing/2016/5/10/chartex" xmlns:cx5="http://schemas.microsoft.com/office/drawing/2016/5/11/chartex" xmlns:cx6="http://schemas.microsoft.com/office/drawing/2016/5/12/chartex" xmlns:cx7="http://schemas.microsoft.com/office/drawing/2016/5/13/chartex" xmlns:cx8="http://schemas.microsoft.com/office/drawing/2016/5/14/chartex" xmlns:mc="http://schemas.openxmlformats.org/markup-compatibility/2006" xmlns:aink="http://schemas.microsoft.com/office/drawing/2016/ink" xmlns:am3d="http://schemas.microsoft.com/office/drawing/2017/model3d" xmlns:o="urn:schemas-microsoft-com:office:office" xmlns:r="http://schemas.openxmlformats.org/officeDocument/2006/relationships" xmlns:m="http://schemas.openxmlformats.org/officeDocument/2006/math" xmlns:v="urn:schemas-microsoft-com:vml" xmlns:wp14="http://schemas.microsoft.com/office/word/2010/wordprocessingDrawing" xmlns:wp="http://schemas.openxmlformats.org/drawingml/2006/wordprocessingDrawing" xmlns:w10="urn:schemas-microsoft-com:office:word" xmlns:w="http://schemas.openxmlformats.org/wordprocessingml/2006/main" xmlns:w14="http://schemas.microsoft.com/office/word/2010/wordml" xmlns:w15="http://schemas.microsoft.com/office/word/2012/wordml" xmlns:w16cid="http://schemas.microsoft.com/office/word/2016/wordml/cid" xmlns:w16se="http://schemas.microsoft.com/office/word/2015/wordml/symex" xmlns:wpg="http://schemas.microsoft.com/office/word/2010/wordprocessingGroup" xmlns:wpi="http://schemas.microsoft.com/office/word/2010/wordprocessingInk" xmlns:wne="http://schemas.microsoft.com/office/word/2006/wordml" xmlns:wps="http://schemas.microsoft.com/office/word/2010/wordprocessingShape" mc:Ignorable="w14 w15 w16se w16cid wp14">
   <w15:commentEx w15:paraId="7AAB70F5" w15:done="0"/>
+  <w15:commentEx w15:paraId="13334B7B" w15:done="0"/>
+  <w15:commentEx w15:paraId="79306D10" w15:done="0"/>
+  <w15:commentEx w15:paraId="288FEE64" w15:done="0"/>
+  <w15:commentEx w15:paraId="192CAD11" w15:done="0"/>
+  <w15:commentEx w15:paraId="11EDA8DF" w15:done="0"/>
+  <w15:commentEx w15:paraId="05283BFB" w15:done="0"/>
+  <w15:commentEx w15:paraId="09E8DC43" w15:done="0"/>
 </w15:commentsEx>
 </file>
 
 <file path=word/commentsIds.xml><?xml version="1.0" encoding="utf-8"?>
 <w16cid:commentsIds xmlns:wpc="http://schemas.microsoft.com/office/word/2010/wordprocessingCanvas" xmlns:cx="http://schemas.microsoft.com/office/drawing/2014/chartex" xmlns:cx1="http://schemas.microsoft.com/office/drawing/2015/9/8/chartex" xmlns:cx2="http://schemas.microsoft.com/office/drawing/2015/10/21/chartex" xmlns:cx3="http://schemas.microsoft.com/office/drawing/2016/5/9/chartex" xmlns:cx4="http://schemas.microsoft.com/office/drawing/2016/5/10/chartex" xmlns:cx5="http://schemas.microsoft.com/office/drawing/2016/5/11/chartex" xmlns:cx6="http://schemas.microsoft.com/office/drawing/2016/5/12/chartex" xmlns:cx7="http://schemas.microsoft.com/office/drawing/2016/5/13/chartex" xmlns:cx8="http://schemas.microsoft.com/office/drawing/2016/5/14/chartex" xmlns:mc="http://schemas.openxmlformats.org/markup-compatibility/2006" xmlns:aink="http://schemas.microsoft.com/office/drawing/2016/ink" xmlns:am3d="http://schemas.microsoft.com/office/drawing/2017/model3d" xmlns:o="urn:schemas-microsoft-com:office:office" xmlns:r="http://schemas.openxmlformats.org/officeDocument/2006/relationships" xmlns:m="http://schemas.openxmlformats.org/officeDocument/2006/math" xmlns:v="urn:schemas-microsoft-com:vml" xmlns:wp14="http://schemas.microsoft.com/office/word/2010/wordprocessingDrawing" xmlns:wp="http://schemas.openxmlformats.org/drawingml/2006/wordprocessingDrawing" xmlns:w10="urn:schemas-microsoft-com:office:word" xmlns:w="http://schemas.openxmlformats.org/wordprocessingml/2006/main" xmlns:w14="http://schemas.microsoft.com/office/word/2010/wordml" xmlns:w15="http://schemas.microsoft.com/office/word/2012/wordml" xmlns:w16cid="http://schemas.microsoft.com/office/word/2016/wordml/cid" xmlns:w16se="http://schemas.microsoft.com/office/word/2015/wordml/symex" xmlns:wpg="http://schemas.microsoft.com/office/word/2010/wordprocessingGroup" xmlns:wpi="http://schemas.microsoft.com/office/word/2010/wordprocessingInk" xmlns:wne="http://schemas.microsoft.com/office/word/2006/wordml" xmlns:wps="http://schemas.microsoft.com/office/word/2010/wordprocessingShape" mc:Ignorable="w14 w15 w16se w16cid wp14">
   <w16cid:commentId w16cid:paraId="7AAB70F5" w16cid:durableId="1FFD7C15"/>
+  <w16cid:commentId w16cid:paraId="13334B7B" w16cid:durableId="200EC369"/>
+  <w16cid:commentId w16cid:paraId="79306D10" w16cid:durableId="200D74A0"/>
+  <w16cid:commentId w16cid:paraId="288FEE64" w16cid:durableId="200FE47A"/>
+  <w16cid:commentId w16cid:paraId="192CAD11" w16cid:durableId="200FE375"/>
+  <w16cid:commentId w16cid:paraId="11EDA8DF" w16cid:durableId="200FE344"/>
+  <w16cid:commentId w16cid:paraId="05283BFB" w16cid:durableId="200EC6E7"/>
+  <w16cid:commentId w16cid:paraId="09E8DC43" w16cid:durableId="200D759F"/>
 </w16cid:commentsIds>
 </file>
 
@@ -3659,49 +5113,6 @@
 
 <file path=word/footer2.xml><?xml version="1.0" encoding="utf-8"?>
 <w:ftr xmlns:wpc="http://schemas.microsoft.com/office/word/2010/wordprocessingCanvas" xmlns:cx="http://schemas.microsoft.com/office/drawing/2014/chartex" xmlns:cx1="http://schemas.microsoft.com/office/drawing/2015/9/8/chartex" xmlns:cx2="http://schemas.microsoft.com/office/drawing/2015/10/21/chartex" xmlns:cx3="http://schemas.microsoft.com/office/drawing/2016/5/9/chartex" xmlns:cx4="http://schemas.microsoft.com/office/drawing/2016/5/10/chartex" xmlns:cx5="http://schemas.microsoft.com/office/drawing/2016/5/11/chartex" xmlns:cx6="http://schemas.microsoft.com/office/drawing/2016/5/12/chartex" xmlns:cx7="http://schemas.microsoft.com/office/drawing/2016/5/13/chartex" xmlns:cx8="http://schemas.microsoft.com/office/drawing/2016/5/14/chartex" xmlns:mc="http://schemas.openxmlformats.org/markup-compatibility/2006" xmlns:aink="http://schemas.microsoft.com/office/drawing/2016/ink" xmlns:am3d="http://schemas.microsoft.com/office/drawing/2017/model3d" xmlns:o="urn:schemas-microsoft-com:office:office" xmlns:r="http://schemas.openxmlformats.org/officeDocument/2006/relationships" xmlns:m="http://schemas.openxmlformats.org/officeDocument/2006/math" xmlns:v="urn:schemas-microsoft-com:vml" xmlns:wp14="http://schemas.microsoft.com/office/word/2010/wordprocessingDrawing" xmlns:wp="http://schemas.openxmlformats.org/drawingml/2006/wordprocessingDrawing" xmlns:w10="urn:schemas-microsoft-com:office:word" xmlns:w="http://schemas.openxmlformats.org/wordprocessingml/2006/main" xmlns:w14="http://schemas.microsoft.com/office/word/2010/wordml" xmlns:w15="http://schemas.microsoft.com/office/word/2012/wordml" xmlns:w16cid="http://schemas.microsoft.com/office/word/2016/wordml/cid" xmlns:w16se="http://schemas.microsoft.com/office/word/2015/wordml/symex" xmlns:wpg="http://schemas.microsoft.com/office/word/2010/wordprocessingGroup" xmlns:wpi="http://schemas.microsoft.com/office/word/2010/wordprocessingInk" xmlns:wne="http://schemas.microsoft.com/office/word/2006/wordml" xmlns:wps="http://schemas.microsoft.com/office/word/2010/wordprocessingShape" mc:Ignorable="w14 w15 w16se w16cid wp14">
-  <w:sdt>
-    <w:sdtPr>
-      <w:id w:val="-1009672839"/>
-      <w:docPartObj>
-        <w:docPartGallery w:val="Page Numbers (Bottom of Page)"/>
-        <w:docPartUnique/>
-      </w:docPartObj>
-    </w:sdtPr>
-    <w:sdtEndPr>
-      <w:rPr>
-        <w:noProof/>
-      </w:rPr>
-    </w:sdtEndPr>
-    <w:sdtContent>
-      <w:p>
-        <w:pPr>
-          <w:pStyle w:val="Footer"/>
-          <w:jc w:val="center"/>
-        </w:pPr>
-        <w:r>
-          <w:fldChar w:fldCharType="begin"/>
-        </w:r>
-        <w:r>
-          <w:instrText xml:space="preserve"> PAGE   \* MERGEFORMAT </w:instrText>
-        </w:r>
-        <w:r>
-          <w:fldChar w:fldCharType="separate"/>
-        </w:r>
-        <w:r>
-          <w:rPr>
-            <w:noProof/>
-          </w:rPr>
-          <w:t>2</w:t>
-        </w:r>
-        <w:r>
-          <w:rPr>
-            <w:noProof/>
-          </w:rPr>
-          <w:fldChar w:fldCharType="end"/>
-        </w:r>
-      </w:p>
-    </w:sdtContent>
-  </w:sdt>
   <w:p>
     <w:pPr>
       <w:pStyle w:val="Footer"/>
@@ -4885,6 +6296,95 @@
       <w:lvlJc w:val="right"/>
       <w:pPr>
         <w:ind w:left="6840" w:hanging="180"/>
+      </w:pPr>
+    </w:lvl>
+  </w:abstractNum>
+  <w:abstractNum w:abstractNumId="12" w15:restartNumberingAfterBreak="0">
+    <w:nsid w:val="7FB234B0"/>
+    <w:multiLevelType w:val="hybridMultilevel"/>
+    <w:tmpl w:val="CF907170"/>
+    <w:lvl w:ilvl="0" w:tplc="5650B1CC">
+      <w:start w:val="1"/>
+      <w:numFmt w:val="upperRoman"/>
+      <w:lvlText w:val="%1."/>
+      <w:lvlJc w:val="left"/>
+      <w:pPr>
+        <w:ind w:left="1080" w:hanging="720"/>
+      </w:pPr>
+      <w:rPr>
+        <w:rFonts w:hint="default"/>
+      </w:rPr>
+    </w:lvl>
+    <w:lvl w:ilvl="1" w:tplc="04090019">
+      <w:start w:val="1"/>
+      <w:numFmt w:val="lowerLetter"/>
+      <w:lvlText w:val="%2."/>
+      <w:lvlJc w:val="left"/>
+      <w:pPr>
+        <w:ind w:left="1440" w:hanging="360"/>
+      </w:pPr>
+    </w:lvl>
+    <w:lvl w:ilvl="2" w:tplc="0409001B">
+      <w:start w:val="1"/>
+      <w:numFmt w:val="lowerRoman"/>
+      <w:lvlText w:val="%3."/>
+      <w:lvlJc w:val="right"/>
+      <w:pPr>
+        <w:ind w:left="2160" w:hanging="180"/>
+      </w:pPr>
+    </w:lvl>
+    <w:lvl w:ilvl="3" w:tplc="0409000F">
+      <w:start w:val="1"/>
+      <w:numFmt w:val="decimal"/>
+      <w:lvlText w:val="%4."/>
+      <w:lvlJc w:val="left"/>
+      <w:pPr>
+        <w:ind w:left="2880" w:hanging="360"/>
+      </w:pPr>
+    </w:lvl>
+    <w:lvl w:ilvl="4" w:tplc="04090019" w:tentative="1">
+      <w:start w:val="1"/>
+      <w:numFmt w:val="lowerLetter"/>
+      <w:lvlText w:val="%5."/>
+      <w:lvlJc w:val="left"/>
+      <w:pPr>
+        <w:ind w:left="3600" w:hanging="360"/>
+      </w:pPr>
+    </w:lvl>
+    <w:lvl w:ilvl="5" w:tplc="0409001B" w:tentative="1">
+      <w:start w:val="1"/>
+      <w:numFmt w:val="lowerRoman"/>
+      <w:lvlText w:val="%6."/>
+      <w:lvlJc w:val="right"/>
+      <w:pPr>
+        <w:ind w:left="4320" w:hanging="180"/>
+      </w:pPr>
+    </w:lvl>
+    <w:lvl w:ilvl="6" w:tplc="0409000F" w:tentative="1">
+      <w:start w:val="1"/>
+      <w:numFmt w:val="decimal"/>
+      <w:lvlText w:val="%7."/>
+      <w:lvlJc w:val="left"/>
+      <w:pPr>
+        <w:ind w:left="5040" w:hanging="360"/>
+      </w:pPr>
+    </w:lvl>
+    <w:lvl w:ilvl="7" w:tplc="04090019" w:tentative="1">
+      <w:start w:val="1"/>
+      <w:numFmt w:val="lowerLetter"/>
+      <w:lvlText w:val="%8."/>
+      <w:lvlJc w:val="left"/>
+      <w:pPr>
+        <w:ind w:left="5760" w:hanging="360"/>
+      </w:pPr>
+    </w:lvl>
+    <w:lvl w:ilvl="8" w:tplc="0409001B" w:tentative="1">
+      <w:start w:val="1"/>
+      <w:numFmt w:val="lowerRoman"/>
+      <w:lvlText w:val="%9."/>
+      <w:lvlJc w:val="right"/>
+      <w:pPr>
+        <w:ind w:left="6480" w:hanging="180"/>
       </w:pPr>
     </w:lvl>
   </w:abstractNum>
@@ -4956,6 +6456,9 @@
   </w:num>
   <w:num w:numId="14">
     <w:abstractNumId w:val="0"/>
+  </w:num>
+  <w:num w:numId="15">
+    <w:abstractNumId w:val="12"/>
   </w:num>
 </w:numbering>
 </file>
@@ -5840,6 +7343,23 @@
       <w:color w:val="808080"/>
     </w:rPr>
   </w:style>
+  <w:style w:type="character" w:customStyle="1" w:styleId="cosearchterm">
+    <w:name w:val="co_searchterm"/>
+    <w:basedOn w:val="DefaultParagraphFont"/>
+    <w:rsid w:val="002C1E1E"/>
+  </w:style>
+  <w:style w:type="character" w:styleId="FollowedHyperlink">
+    <w:name w:val="FollowedHyperlink"/>
+    <w:basedOn w:val="DefaultParagraphFont"/>
+    <w:uiPriority w:val="99"/>
+    <w:semiHidden/>
+    <w:unhideWhenUsed/>
+    <w:rsid w:val="0003046A"/>
+    <w:rPr>
+      <w:color w:val="954F72" w:themeColor="followedHyperlink"/>
+      <w:u w:val="single"/>
+    </w:rPr>
+  </w:style>
 </w:styles>
 </file>
 
@@ -6143,7 +7663,7 @@
 </file>
 
 <file path=customXml/itemProps1.xml><?xml version="1.0" encoding="utf-8"?>
-<ds:datastoreItem xmlns:ds="http://schemas.openxmlformats.org/officeDocument/2006/customXml" ds:itemID="{8E21F673-6020-45AD-A7CD-A216CB7C5960}">
+<ds:datastoreItem xmlns:ds="http://schemas.openxmlformats.org/officeDocument/2006/customXml" ds:itemID="{666BA753-2983-42AC-A3DC-133A9C1111DD}">
   <ds:schemaRefs>
     <ds:schemaRef ds:uri="http://schemas.openxmlformats.org/officeDocument/2006/bibliography"/>
   </ds:schemaRefs>

</xml_diff>

<commit_message>
Anxiety Update to Rothwell Brief
</commit_message>
<xml_diff>
--- a/Rothwell Brief 2019 - Guthrie&Kim.docx
+++ b/Rothwell Brief 2019 - Guthrie&Kim.docx
@@ -447,8 +447,6 @@
         </w:rPr>
       </w:sdtEndPr>
       <w:sdtContent>
-        <w:bookmarkStart w:id="1" w:name="_GoBack" w:displacedByCustomXml="prev"/>
-        <w:bookmarkEnd w:id="1" w:displacedByCustomXml="prev"/>
         <w:p>
           <w:pPr>
             <w:pStyle w:val="TOCHeading"/>
@@ -2765,7 +2763,7 @@
           <w:szCs w:val="24"/>
         </w:rPr>
       </w:pPr>
-      <w:bookmarkStart w:id="2" w:name="_Toc1205224"/>
+      <w:bookmarkStart w:id="1" w:name="_Toc1205224"/>
       <w:r>
         <w:rPr>
           <w:rFonts w:cs="Times New Roman"/>
@@ -2773,7 +2771,7 @@
         </w:rPr>
         <w:t>TABLE OF AUTHORITIES</w:t>
       </w:r>
-      <w:bookmarkEnd w:id="2"/>
+      <w:bookmarkEnd w:id="1"/>
     </w:p>
     <w:p>
       <w:pPr>
@@ -2791,7 +2789,7 @@
           <w:szCs w:val="24"/>
         </w:rPr>
       </w:pPr>
-      <w:bookmarkStart w:id="3" w:name="_Toc1205225"/>
+      <w:bookmarkStart w:id="2" w:name="_Toc1205225"/>
       <w:r>
         <w:rPr>
           <w:rFonts w:cs="Times New Roman"/>
@@ -2799,7 +2797,7 @@
         </w:rPr>
         <w:t>STATEMENT OF RELATED CASES</w:t>
       </w:r>
-      <w:bookmarkEnd w:id="3"/>
+      <w:bookmarkEnd w:id="2"/>
     </w:p>
     <w:p>
       <w:pPr>
@@ -2872,7 +2870,7 @@
           <w:szCs w:val="24"/>
         </w:rPr>
       </w:pPr>
-      <w:bookmarkStart w:id="4" w:name="_Toc1205226"/>
+      <w:bookmarkStart w:id="3" w:name="_Toc1205226"/>
       <w:r>
         <w:rPr>
           <w:rFonts w:cs="Times New Roman"/>
@@ -2880,7 +2878,7 @@
         </w:rPr>
         <w:t>STATEMENT OF JURISDICTION</w:t>
       </w:r>
-      <w:bookmarkEnd w:id="4"/>
+      <w:bookmarkEnd w:id="3"/>
     </w:p>
     <w:p>
       <w:pPr>
@@ -2913,7 +2911,7 @@
           <w:szCs w:val="24"/>
         </w:rPr>
       </w:pPr>
-      <w:bookmarkStart w:id="5" w:name="_Toc1205227"/>
+      <w:bookmarkStart w:id="4" w:name="_Toc1205227"/>
       <w:r>
         <w:rPr>
           <w:rFonts w:cs="Times New Roman"/>
@@ -2921,7 +2919,7 @@
         </w:rPr>
         <w:t>STATEMENT OF ISSUES</w:t>
       </w:r>
-      <w:bookmarkEnd w:id="5"/>
+      <w:bookmarkEnd w:id="4"/>
     </w:p>
     <w:p>
       <w:pPr>
@@ -2936,7 +2934,7 @@
           <w:szCs w:val="24"/>
         </w:rPr>
       </w:pPr>
-      <w:bookmarkStart w:id="6" w:name="_Toc1205228"/>
+      <w:bookmarkStart w:id="5" w:name="_Toc1205228"/>
       <w:r>
         <w:rPr>
           <w:rFonts w:cs="Times New Roman"/>
@@ -2944,7 +2942,7 @@
         </w:rPr>
         <w:t>Exhaustion</w:t>
       </w:r>
-      <w:bookmarkEnd w:id="6"/>
+      <w:bookmarkEnd w:id="5"/>
     </w:p>
     <w:p>
       <w:pPr>
@@ -2959,13 +2957,88 @@
           <w:szCs w:val="24"/>
         </w:rPr>
       </w:pPr>
-      <w:bookmarkStart w:id="7" w:name="_Toc1205229"/>
+      <w:bookmarkStart w:id="6" w:name="_Toc1205229"/>
       <w:r>
         <w:rPr>
           <w:rFonts w:cs="Times New Roman"/>
           <w:szCs w:val="24"/>
         </w:rPr>
         <w:t>Invalidity for Lack of Enablement</w:t>
+      </w:r>
+      <w:bookmarkEnd w:id="6"/>
+    </w:p>
+    <w:p>
+      <w:pPr>
+        <w:rPr>
+          <w:rFonts w:cs="Times New Roman"/>
+          <w:szCs w:val="24"/>
+        </w:rPr>
+      </w:pPr>
+      <w:r>
+        <w:rPr>
+          <w:rFonts w:cs="Times New Roman"/>
+          <w:szCs w:val="24"/>
+        </w:rPr>
+        <w:t xml:space="preserve">Whether it was </w:t>
+      </w:r>
+      <w:r>
+        <w:rPr>
+          <w:rFonts w:cs="Times New Roman"/>
+          <w:szCs w:val="24"/>
+        </w:rPr>
+        <w:t xml:space="preserve">error for the district court to enter summary judgement of validity where patent-in-suit’s specification did not enable </w:t>
+      </w:r>
+      <w:r>
+        <w:rPr>
+          <w:rFonts w:cs="Times New Roman"/>
+          <w:szCs w:val="24"/>
+        </w:rPr>
+        <w:t xml:space="preserve">use of the </w:t>
+      </w:r>
+      <w:r>
+        <w:rPr>
+          <w:rFonts w:cs="Times New Roman"/>
+          <w:szCs w:val="24"/>
+        </w:rPr>
+        <w:t>invention at widths between 15 and 35</w:t>
+      </w:r>
+      <w:r>
+        <w:rPr>
+          <w:rFonts w:cs="Times New Roman"/>
+          <w:szCs w:val="24"/>
+        </w:rPr>
+        <w:t>nm</w:t>
+      </w:r>
+      <w:r>
+        <w:rPr>
+          <w:rFonts w:cs="Times New Roman"/>
+          <w:szCs w:val="24"/>
+        </w:rPr>
+        <w:t xml:space="preserve"> </w:t>
+      </w:r>
+      <w:r>
+        <w:rPr>
+          <w:rFonts w:cs="Times New Roman"/>
+          <w:szCs w:val="24"/>
+        </w:rPr>
+        <w:t xml:space="preserve">without undue experimentation. </w:t>
+      </w:r>
+    </w:p>
+    <w:p>
+      <w:pPr>
+        <w:pStyle w:val="Heading1"/>
+        <w:rPr>
+          <w:rFonts w:cs="Times New Roman"/>
+          <w:szCs w:val="24"/>
+        </w:rPr>
+      </w:pPr>
+      <w:bookmarkStart w:id="7" w:name="_Toc1205230"/>
+      <w:r>
+        <w:rPr>
+          <w:rFonts w:cs="Times New Roman"/>
+          <w:szCs w:val="24"/>
+        </w:rPr>
+        <w:t>STATEMENT OF THE CASE</w:t>
       </w:r>
       <w:bookmarkEnd w:id="7"/>
     </w:p>
@@ -2981,35 +3054,71 @@
           <w:rFonts w:cs="Times New Roman"/>
           <w:szCs w:val="24"/>
         </w:rPr>
-        <w:t xml:space="preserve">Whether it was </w:t>
-      </w:r>
-      <w:r>
-        <w:rPr>
-          <w:rFonts w:cs="Times New Roman"/>
-          <w:szCs w:val="24"/>
-        </w:rPr>
-        <w:t xml:space="preserve">error for the district court to enter summary judgement of validity where patent-in-suit’s specification did not enable </w:t>
-      </w:r>
-      <w:r>
-        <w:rPr>
-          <w:rFonts w:cs="Times New Roman"/>
-          <w:szCs w:val="24"/>
-        </w:rPr>
-        <w:t xml:space="preserve">use of the </w:t>
-      </w:r>
-      <w:r>
-        <w:rPr>
-          <w:rFonts w:cs="Times New Roman"/>
-          <w:szCs w:val="24"/>
-        </w:rPr>
-        <w:t>invention at widths between 15 and 35</w:t>
-      </w:r>
-      <w:r>
-        <w:rPr>
-          <w:rFonts w:cs="Times New Roman"/>
-          <w:szCs w:val="24"/>
-        </w:rPr>
-        <w:t>nm</w:t>
+        <w:t xml:space="preserve">U.S. Patent No. GSR 784,314 </w:t>
+      </w:r>
+      <w:r>
+        <w:rPr>
+          <w:rFonts w:cs="Times New Roman"/>
+          <w:szCs w:val="24"/>
+        </w:rPr>
+        <w:t xml:space="preserve">(the ‘314 patent) </w:t>
+      </w:r>
+      <w:r>
+        <w:rPr>
+          <w:rFonts w:cs="Times New Roman"/>
+          <w:szCs w:val="24"/>
+        </w:rPr>
+        <w:t xml:space="preserve">is invalid because </w:t>
+      </w:r>
+      <w:r>
+        <w:rPr>
+          <w:rFonts w:cs="Times New Roman"/>
+          <w:szCs w:val="24"/>
+        </w:rPr>
+        <w:t>claim 1</w:t>
+      </w:r>
+      <w:r>
+        <w:rPr>
+          <w:rFonts w:cs="Times New Roman"/>
+          <w:szCs w:val="24"/>
+        </w:rPr>
+        <w:t xml:space="preserve"> would require </w:t>
+      </w:r>
+      <w:r>
+        <w:rPr>
+          <w:rFonts w:cs="Times New Roman"/>
+          <w:szCs w:val="24"/>
+        </w:rPr>
+        <w:t xml:space="preserve">undue experimentation to practice, </w:t>
+      </w:r>
+      <w:r>
+        <w:rPr>
+          <w:rFonts w:cs="Times New Roman"/>
+          <w:szCs w:val="24"/>
+        </w:rPr>
+        <w:t xml:space="preserve">claim 1 does not recite length, </w:t>
+      </w:r>
+      <w:commentRangeStart w:id="8"/>
+      <w:r>
+        <w:rPr>
+          <w:rFonts w:cs="Times New Roman"/>
+          <w:szCs w:val="24"/>
+        </w:rPr>
+        <w:t xml:space="preserve">an essential </w:t>
+      </w:r>
+      <w:r>
+        <w:rPr>
+          <w:rFonts w:cs="Times New Roman"/>
+          <w:szCs w:val="24"/>
+        </w:rPr>
+        <w:t>element</w:t>
+      </w:r>
+      <w:r>
+        <w:rPr>
+          <w:rFonts w:cs="Times New Roman"/>
+          <w:szCs w:val="24"/>
+        </w:rPr>
+        <w:t>,</w:t>
       </w:r>
       <w:r>
         <w:rPr>
@@ -3018,522 +3127,681 @@
         </w:rPr>
         <w:t xml:space="preserve"> </w:t>
       </w:r>
-      <w:r>
-        <w:rPr>
-          <w:rFonts w:cs="Times New Roman"/>
-          <w:szCs w:val="24"/>
-        </w:rPr>
-        <w:t xml:space="preserve">without undue experimentation. </w:t>
+      <w:commentRangeEnd w:id="8"/>
+      <w:r>
+        <w:rPr>
+          <w:rStyle w:val="CommentReference"/>
+        </w:rPr>
+        <w:commentReference w:id="8"/>
+      </w:r>
+      <w:r>
+        <w:rPr>
+          <w:rFonts w:cs="Times New Roman"/>
+          <w:szCs w:val="24"/>
+        </w:rPr>
+        <w:t>and is therefore not enable.</w:t>
+      </w:r>
+      <w:r>
+        <w:rPr>
+          <w:rFonts w:cs="Times New Roman"/>
+          <w:szCs w:val="24"/>
+        </w:rPr>
+        <w:t xml:space="preserve"> </w:t>
+      </w:r>
+      <w:r>
+        <w:rPr>
+          <w:rFonts w:cs="Times New Roman"/>
+          <w:szCs w:val="24"/>
+        </w:rPr>
+        <w:t xml:space="preserve">Additionally, </w:t>
+      </w:r>
+      <w:r>
+        <w:rPr>
+          <w:rFonts w:cs="Times New Roman"/>
+          <w:szCs w:val="24"/>
+        </w:rPr>
+        <w:t xml:space="preserve">the limitations </w:t>
+      </w:r>
+      <w:r>
+        <w:rPr>
+          <w:rFonts w:cs="Times New Roman"/>
+          <w:szCs w:val="24"/>
+        </w:rPr>
+        <w:t xml:space="preserve">claim 3 </w:t>
+      </w:r>
+      <w:r>
+        <w:rPr>
+          <w:rFonts w:cs="Times New Roman"/>
+          <w:szCs w:val="24"/>
+        </w:rPr>
+        <w:t xml:space="preserve">do not allow switching speeds between 1 T Hz and 1.2 T Hz for all </w:t>
+      </w:r>
+      <w:r>
+        <w:rPr>
+          <w:rFonts w:cs="Times New Roman"/>
+          <w:szCs w:val="24"/>
+        </w:rPr>
+        <w:t xml:space="preserve">widths recited in independent claim 1, </w:t>
+      </w:r>
+      <w:r>
+        <w:rPr>
+          <w:rFonts w:cs="Times New Roman"/>
+          <w:szCs w:val="24"/>
+        </w:rPr>
+        <w:t>and there</w:t>
+      </w:r>
+      <w:r>
+        <w:rPr>
+          <w:rFonts w:cs="Times New Roman"/>
+          <w:szCs w:val="24"/>
+        </w:rPr>
+        <w:t>fore</w:t>
+      </w:r>
+      <w:r>
+        <w:rPr>
+          <w:rFonts w:cs="Times New Roman"/>
+          <w:szCs w:val="24"/>
+        </w:rPr>
+        <w:t xml:space="preserve"> is</w:t>
+      </w:r>
+      <w:r>
+        <w:rPr>
+          <w:rFonts w:cs="Times New Roman"/>
+          <w:szCs w:val="24"/>
+        </w:rPr>
+        <w:t xml:space="preserve"> invalid</w:t>
+      </w:r>
+      <w:r>
+        <w:rPr>
+          <w:rFonts w:cs="Times New Roman"/>
+          <w:szCs w:val="24"/>
+        </w:rPr>
+        <w:t>.</w:t>
+      </w:r>
+      <w:r>
+        <w:rPr>
+          <w:rFonts w:cs="Times New Roman"/>
+          <w:szCs w:val="24"/>
+        </w:rPr>
+        <w:t xml:space="preserve"> </w:t>
+      </w:r>
+      <w:r>
+        <w:rPr>
+          <w:rFonts w:cs="Times New Roman"/>
+          <w:color w:val="FF0000"/>
+          <w:szCs w:val="24"/>
+        </w:rPr>
+        <w:t xml:space="preserve">[SOMETHING ABOUT EXHAUSTION ISSUE]. </w:t>
+      </w:r>
+      <w:r>
+        <w:rPr>
+          <w:rFonts w:cs="Times New Roman"/>
+          <w:szCs w:val="24"/>
+        </w:rPr>
+        <w:t>This case arose</w:t>
+      </w:r>
+      <w:r>
+        <w:rPr>
+          <w:rFonts w:cs="Times New Roman"/>
+          <w:szCs w:val="24"/>
+        </w:rPr>
+        <w:t xml:space="preserve"> when Ballistic </w:t>
+      </w:r>
+      <w:r>
+        <w:rPr>
+          <w:rFonts w:cs="Times New Roman"/>
+          <w:szCs w:val="24"/>
+        </w:rPr>
+        <w:t>Holdings</w:t>
+      </w:r>
+      <w:r>
+        <w:rPr>
+          <w:rFonts w:cs="Times New Roman"/>
+          <w:szCs w:val="24"/>
+        </w:rPr>
+        <w:t>, Inc.</w:t>
+      </w:r>
+      <w:r>
+        <w:rPr>
+          <w:rFonts w:cs="Times New Roman"/>
+          <w:szCs w:val="24"/>
+        </w:rPr>
+        <w:t xml:space="preserve"> wrongly sought to </w:t>
+      </w:r>
+      <w:r>
+        <w:rPr>
+          <w:rFonts w:cs="Times New Roman"/>
+          <w:szCs w:val="24"/>
+        </w:rPr>
+        <w:t>limit</w:t>
+      </w:r>
+      <w:r>
+        <w:rPr>
+          <w:rFonts w:cs="Times New Roman"/>
+          <w:szCs w:val="24"/>
+        </w:rPr>
+        <w:t xml:space="preserve"> </w:t>
+      </w:r>
+      <w:proofErr w:type="spellStart"/>
+      <w:r>
+        <w:rPr>
+          <w:rFonts w:cs="Times New Roman"/>
+          <w:szCs w:val="24"/>
+        </w:rPr>
+        <w:t>ConsumerCam’s</w:t>
+      </w:r>
+      <w:proofErr w:type="spellEnd"/>
+      <w:r>
+        <w:rPr>
+          <w:rFonts w:cs="Times New Roman"/>
+          <w:szCs w:val="24"/>
+        </w:rPr>
+        <w:t xml:space="preserve"> use of the ‘314 patent</w:t>
+      </w:r>
+      <w:r>
+        <w:rPr>
+          <w:rFonts w:cs="Times New Roman"/>
+          <w:szCs w:val="24"/>
+        </w:rPr>
+        <w:t xml:space="preserve"> implement blockchain technology. </w:t>
+      </w:r>
+      <w:r>
+        <w:rPr>
+          <w:rFonts w:cs="Times New Roman"/>
+          <w:szCs w:val="24"/>
+        </w:rPr>
+        <w:t xml:space="preserve">R. at </w:t>
+      </w:r>
+      <w:r>
+        <w:rPr>
+          <w:rFonts w:cs="Times New Roman"/>
+          <w:szCs w:val="24"/>
+        </w:rPr>
+        <w:t xml:space="preserve">Prompt </w:t>
+      </w:r>
+      <w:r>
+        <w:rPr>
+          <w:rFonts w:cs="Times New Roman"/>
+          <w:szCs w:val="24"/>
+        </w:rPr>
+        <w:t>3</w:t>
+      </w:r>
+      <w:r>
+        <w:rPr>
+          <w:rFonts w:cs="Times New Roman"/>
+          <w:szCs w:val="24"/>
+        </w:rPr>
+        <w:t xml:space="preserve">. </w:t>
+      </w:r>
+      <w:r>
+        <w:rPr>
+          <w:rFonts w:cs="Times New Roman"/>
+          <w:szCs w:val="24"/>
+        </w:rPr>
+        <w:t xml:space="preserve">On October </w:t>
+      </w:r>
+      <w:r>
+        <w:rPr>
+          <w:rFonts w:cs="Times New Roman"/>
+          <w:szCs w:val="24"/>
+        </w:rPr>
+        <w:t>5</w:t>
+      </w:r>
+      <w:r>
+        <w:rPr>
+          <w:rFonts w:cs="Times New Roman"/>
+          <w:szCs w:val="24"/>
+        </w:rPr>
+        <w:t xml:space="preserve">, 2015, ConsumerCam </w:t>
+      </w:r>
+      <w:r>
+        <w:rPr>
+          <w:rFonts w:cs="Times New Roman"/>
+          <w:szCs w:val="24"/>
+        </w:rPr>
+        <w:t xml:space="preserve">received authorization from Ballistic Memory to sell 2,000,000 to </w:t>
+      </w:r>
+      <w:proofErr w:type="spellStart"/>
+      <w:r>
+        <w:rPr>
+          <w:rFonts w:cs="Times New Roman"/>
+          <w:szCs w:val="24"/>
+        </w:rPr>
+        <w:t>OffTheBlockChain</w:t>
+      </w:r>
+      <w:proofErr w:type="spellEnd"/>
+      <w:r>
+        <w:rPr>
+          <w:rFonts w:cs="Times New Roman"/>
+          <w:szCs w:val="24"/>
+        </w:rPr>
+        <w:t>, a Swedish Company</w:t>
+      </w:r>
+      <w:r>
+        <w:rPr>
+          <w:rFonts w:cs="Times New Roman"/>
+          <w:szCs w:val="24"/>
+        </w:rPr>
+        <w:t xml:space="preserve">. </w:t>
+      </w:r>
+      <w:r>
+        <w:rPr>
+          <w:rFonts w:cs="Times New Roman"/>
+          <w:szCs w:val="24"/>
+        </w:rPr>
+        <w:t xml:space="preserve">R. at </w:t>
+      </w:r>
+      <w:r>
+        <w:rPr>
+          <w:rFonts w:cs="Times New Roman"/>
+          <w:szCs w:val="24"/>
+        </w:rPr>
+        <w:t xml:space="preserve">Prompt </w:t>
+      </w:r>
+      <w:r>
+        <w:rPr>
+          <w:rFonts w:cs="Times New Roman"/>
+          <w:szCs w:val="24"/>
+        </w:rPr>
+        <w:t xml:space="preserve">3-4. </w:t>
+      </w:r>
+      <w:r>
+        <w:rPr>
+          <w:rFonts w:cs="Times New Roman"/>
+          <w:szCs w:val="24"/>
+        </w:rPr>
+        <w:t>On October 28, 2015</w:t>
+      </w:r>
+      <w:r>
+        <w:rPr>
+          <w:rFonts w:cs="Times New Roman"/>
+          <w:szCs w:val="24"/>
+        </w:rPr>
+        <w:t xml:space="preserve">, the Swedish Government imposed a retroactive 50% tax on products sold for use in blockchain technology. </w:t>
+      </w:r>
+      <w:r>
+        <w:rPr>
+          <w:rFonts w:cs="Times New Roman"/>
+          <w:szCs w:val="24"/>
+        </w:rPr>
+        <w:t xml:space="preserve">R. at </w:t>
+      </w:r>
+      <w:r>
+        <w:rPr>
+          <w:rFonts w:cs="Times New Roman"/>
+          <w:szCs w:val="24"/>
+        </w:rPr>
+        <w:t xml:space="preserve">Prompt </w:t>
+      </w:r>
+      <w:r>
+        <w:rPr>
+          <w:rFonts w:cs="Times New Roman"/>
+          <w:szCs w:val="24"/>
+        </w:rPr>
+        <w:t xml:space="preserve">4. </w:t>
+      </w:r>
+      <w:r>
+        <w:rPr>
+          <w:rFonts w:cs="Times New Roman"/>
+          <w:szCs w:val="24"/>
+        </w:rPr>
+        <w:t xml:space="preserve">This tax was to be paid by the seller. </w:t>
+      </w:r>
+      <w:r>
+        <w:rPr>
+          <w:rFonts w:cs="Times New Roman"/>
+          <w:szCs w:val="24"/>
+        </w:rPr>
+        <w:t xml:space="preserve">R. at </w:t>
+      </w:r>
+      <w:r>
+        <w:rPr>
+          <w:rFonts w:cs="Times New Roman"/>
+          <w:szCs w:val="24"/>
+        </w:rPr>
+        <w:t xml:space="preserve">Prompt </w:t>
+      </w:r>
+      <w:r>
+        <w:rPr>
+          <w:rFonts w:cs="Times New Roman"/>
+          <w:szCs w:val="24"/>
+        </w:rPr>
+        <w:t xml:space="preserve">4. </w:t>
+      </w:r>
+      <w:r>
+        <w:rPr>
+          <w:rFonts w:cs="Times New Roman"/>
+          <w:szCs w:val="24"/>
+        </w:rPr>
+        <w:t xml:space="preserve">ConsumerCam </w:t>
+      </w:r>
+      <w:r>
+        <w:rPr>
+          <w:rFonts w:cs="Times New Roman"/>
+          <w:szCs w:val="24"/>
+        </w:rPr>
+        <w:t xml:space="preserve">paid the tax, taking a $1,000,000 loss. R. at </w:t>
+      </w:r>
+      <w:r>
+        <w:rPr>
+          <w:rFonts w:cs="Times New Roman"/>
+          <w:szCs w:val="24"/>
+        </w:rPr>
+        <w:t xml:space="preserve">Prompt </w:t>
+      </w:r>
+      <w:r>
+        <w:rPr>
+          <w:rFonts w:cs="Times New Roman"/>
+          <w:szCs w:val="24"/>
+        </w:rPr>
+        <w:t xml:space="preserve">4. </w:t>
+      </w:r>
+      <w:r>
+        <w:rPr>
+          <w:rFonts w:cs="Times New Roman"/>
+          <w:szCs w:val="24"/>
+        </w:rPr>
+        <w:t xml:space="preserve">ConsumerCam </w:t>
+      </w:r>
+      <w:r>
+        <w:rPr>
+          <w:rFonts w:cs="Times New Roman"/>
+          <w:szCs w:val="24"/>
+        </w:rPr>
+        <w:lastRenderedPageBreak/>
+        <w:t xml:space="preserve">reported to Ballistic Memory it would make the required payment do the considerable loss. </w:t>
+      </w:r>
+      <w:r>
+        <w:rPr>
+          <w:rFonts w:cs="Times New Roman"/>
+          <w:szCs w:val="24"/>
+        </w:rPr>
+        <w:t>R. at</w:t>
+      </w:r>
+      <w:r>
+        <w:rPr>
+          <w:rFonts w:cs="Times New Roman"/>
+          <w:szCs w:val="24"/>
+        </w:rPr>
+        <w:t xml:space="preserve"> Prompt</w:t>
+      </w:r>
+      <w:r>
+        <w:rPr>
+          <w:rFonts w:cs="Times New Roman"/>
+          <w:szCs w:val="24"/>
+        </w:rPr>
+        <w:t xml:space="preserve"> 4.</w:t>
       </w:r>
     </w:p>
     <w:p>
       <w:pPr>
-        <w:pStyle w:val="Heading1"/>
-        <w:rPr>
-          <w:rFonts w:cs="Times New Roman"/>
-          <w:szCs w:val="24"/>
-        </w:rPr>
-      </w:pPr>
-      <w:bookmarkStart w:id="8" w:name="_Toc1205230"/>
-      <w:r>
-        <w:rPr>
-          <w:rFonts w:cs="Times New Roman"/>
-          <w:szCs w:val="24"/>
-        </w:rPr>
-        <w:t>STATEMENT OF THE CASE</w:t>
-      </w:r>
-      <w:bookmarkEnd w:id="8"/>
+        <w:rPr>
+          <w:rFonts w:cs="Times New Roman"/>
+          <w:szCs w:val="24"/>
+        </w:rPr>
+      </w:pPr>
+      <w:r>
+        <w:rPr>
+          <w:rFonts w:cs="Times New Roman"/>
+          <w:szCs w:val="24"/>
+        </w:rPr>
+        <w:t xml:space="preserve">On </w:t>
+      </w:r>
+      <w:r>
+        <w:rPr>
+          <w:rFonts w:cs="Times New Roman"/>
+          <w:szCs w:val="24"/>
+        </w:rPr>
+        <w:t>December</w:t>
+      </w:r>
+      <w:r>
+        <w:rPr>
+          <w:rFonts w:cs="Times New Roman"/>
+          <w:szCs w:val="24"/>
+        </w:rPr>
+        <w:t xml:space="preserve"> 3, 2016, Ballistic Holdings sued ConsumerCam for patent infringement</w:t>
+      </w:r>
+      <w:r>
+        <w:rPr>
+          <w:rFonts w:cs="Times New Roman"/>
+          <w:szCs w:val="24"/>
+        </w:rPr>
+        <w:t xml:space="preserve"> in the United States District Court</w:t>
+      </w:r>
+      <w:r>
+        <w:rPr>
+          <w:rFonts w:cs="Times New Roman"/>
+          <w:szCs w:val="24"/>
+        </w:rPr>
+        <w:t xml:space="preserve"> </w:t>
+      </w:r>
+      <w:r>
+        <w:rPr>
+          <w:rFonts w:cs="Times New Roman"/>
+          <w:szCs w:val="24"/>
+        </w:rPr>
+        <w:t xml:space="preserve">for the District of </w:t>
+      </w:r>
+      <w:proofErr w:type="spellStart"/>
+      <w:r>
+        <w:rPr>
+          <w:rFonts w:cs="Times New Roman"/>
+          <w:szCs w:val="24"/>
+        </w:rPr>
+        <w:t>Pennyston</w:t>
+      </w:r>
+      <w:proofErr w:type="spellEnd"/>
+      <w:r>
+        <w:rPr>
+          <w:rFonts w:cs="Times New Roman"/>
+          <w:szCs w:val="24"/>
+        </w:rPr>
+        <w:t xml:space="preserve">. R. at </w:t>
+      </w:r>
+      <w:r>
+        <w:rPr>
+          <w:rFonts w:cs="Times New Roman"/>
+          <w:szCs w:val="24"/>
+        </w:rPr>
+        <w:t xml:space="preserve">Prompt </w:t>
+      </w:r>
+      <w:r>
+        <w:rPr>
+          <w:rFonts w:cs="Times New Roman"/>
+          <w:szCs w:val="24"/>
+        </w:rPr>
+        <w:t xml:space="preserve">4. Discovery occurred in December 2016. </w:t>
+      </w:r>
+      <w:r>
+        <w:rPr>
+          <w:rFonts w:cs="Times New Roman"/>
+          <w:szCs w:val="24"/>
+        </w:rPr>
+        <w:t xml:space="preserve">R. at </w:t>
+      </w:r>
+      <w:r>
+        <w:rPr>
+          <w:rFonts w:cs="Times New Roman"/>
+          <w:szCs w:val="24"/>
+        </w:rPr>
+        <w:t xml:space="preserve">Prompt </w:t>
+      </w:r>
+      <w:r>
+        <w:rPr>
+          <w:rFonts w:cs="Times New Roman"/>
+          <w:szCs w:val="24"/>
+        </w:rPr>
+        <w:t xml:space="preserve">4. After Discovery, ConsumerCam moved for summary judgement </w:t>
+      </w:r>
+      <w:r>
+        <w:rPr>
+          <w:rFonts w:cs="Times New Roman"/>
+          <w:szCs w:val="24"/>
+        </w:rPr>
+        <w:t>on two grounds: 1) the ‘314 patent is invalid under 35 U.S.C. § 112(a) for lack of enablement</w:t>
+      </w:r>
+      <w:r>
+        <w:rPr>
+          <w:rFonts w:cs="Times New Roman"/>
+          <w:szCs w:val="24"/>
+        </w:rPr>
+        <w:t>, and 2) Ballistic Holdings’ delivery of the devices to ConsumerCam exhausted its patent rights</w:t>
+      </w:r>
+      <w:r>
+        <w:rPr>
+          <w:rFonts w:cs="Times New Roman"/>
+          <w:szCs w:val="24"/>
+        </w:rPr>
+        <w:t xml:space="preserve">. R. at </w:t>
+      </w:r>
+      <w:r>
+        <w:rPr>
+          <w:rFonts w:cs="Times New Roman"/>
+          <w:szCs w:val="24"/>
+        </w:rPr>
+        <w:t>Prompt</w:t>
+      </w:r>
+      <w:r>
+        <w:rPr>
+          <w:rFonts w:cs="Times New Roman"/>
+          <w:szCs w:val="24"/>
+        </w:rPr>
+        <w:t xml:space="preserve"> </w:t>
+      </w:r>
+      <w:r>
+        <w:rPr>
+          <w:rFonts w:cs="Times New Roman"/>
+          <w:szCs w:val="24"/>
+        </w:rPr>
+        <w:t xml:space="preserve">5. The </w:t>
+      </w:r>
+      <w:r>
+        <w:rPr>
+          <w:rFonts w:cs="Times New Roman"/>
+          <w:szCs w:val="24"/>
+        </w:rPr>
+        <w:t>District</w:t>
+      </w:r>
+      <w:r>
+        <w:rPr>
+          <w:rFonts w:cs="Times New Roman"/>
+          <w:szCs w:val="24"/>
+        </w:rPr>
+        <w:t xml:space="preserve"> Court denied </w:t>
+      </w:r>
+      <w:proofErr w:type="spellStart"/>
+      <w:r>
+        <w:rPr>
+          <w:rFonts w:cs="Times New Roman"/>
+          <w:szCs w:val="24"/>
+        </w:rPr>
+        <w:t>ConsumerCam’s</w:t>
+      </w:r>
+      <w:proofErr w:type="spellEnd"/>
+      <w:r>
+        <w:rPr>
+          <w:rFonts w:cs="Times New Roman"/>
+          <w:szCs w:val="24"/>
+        </w:rPr>
+        <w:t xml:space="preserve"> motion for summary judgement on the enablement </w:t>
+      </w:r>
+      <w:r>
+        <w:rPr>
+          <w:rFonts w:cs="Times New Roman"/>
+          <w:szCs w:val="24"/>
+        </w:rPr>
+        <w:t xml:space="preserve">issue but granted it regarding patent exhaustion. </w:t>
+      </w:r>
+      <w:r>
+        <w:rPr>
+          <w:rFonts w:cs="Times New Roman"/>
+          <w:szCs w:val="24"/>
+        </w:rPr>
+        <w:t xml:space="preserve">R. at </w:t>
+      </w:r>
+      <w:r>
+        <w:rPr>
+          <w:rFonts w:cs="Times New Roman"/>
+          <w:szCs w:val="24"/>
+        </w:rPr>
+        <w:t xml:space="preserve">Prompt </w:t>
+      </w:r>
+      <w:r>
+        <w:rPr>
+          <w:rFonts w:cs="Times New Roman"/>
+          <w:szCs w:val="24"/>
+        </w:rPr>
+        <w:t>5.</w:t>
+      </w:r>
+      <w:r>
+        <w:rPr>
+          <w:rFonts w:cs="Times New Roman"/>
+          <w:szCs w:val="24"/>
+        </w:rPr>
+        <w:t xml:space="preserve"> Ballistic</w:t>
+      </w:r>
+      <w:r>
+        <w:rPr>
+          <w:rFonts w:cs="Times New Roman"/>
+          <w:szCs w:val="24"/>
+        </w:rPr>
+        <w:t xml:space="preserve"> Holdings and Ballistic Memory appealed summary judgement to the United States Court of Appeals for the </w:t>
+      </w:r>
+      <w:proofErr w:type="spellStart"/>
+      <w:r>
+        <w:rPr>
+          <w:rFonts w:cs="Times New Roman"/>
+          <w:szCs w:val="24"/>
+        </w:rPr>
+        <w:t>Fedearl</w:t>
+      </w:r>
+      <w:proofErr w:type="spellEnd"/>
+      <w:r>
+        <w:rPr>
+          <w:rFonts w:cs="Times New Roman"/>
+          <w:szCs w:val="24"/>
+        </w:rPr>
+        <w:t xml:space="preserve"> Circuit</w:t>
+      </w:r>
+      <w:r>
+        <w:rPr>
+          <w:rFonts w:cs="Times New Roman"/>
+          <w:szCs w:val="24"/>
+        </w:rPr>
+        <w:t xml:space="preserve">, arguing that the holding on patent exhaustion incorrect. ConsumerCam cross-appealed on the issue of enablement. R. at </w:t>
+      </w:r>
+      <w:r>
+        <w:rPr>
+          <w:rFonts w:cs="Times New Roman"/>
+          <w:szCs w:val="24"/>
+        </w:rPr>
+        <w:t xml:space="preserve">Prompt </w:t>
+      </w:r>
+      <w:r>
+        <w:rPr>
+          <w:rFonts w:cs="Times New Roman"/>
+          <w:szCs w:val="24"/>
+        </w:rPr>
+        <w:t xml:space="preserve">5. </w:t>
+      </w:r>
     </w:p>
     <w:p>
       <w:pPr>
-        <w:rPr>
-          <w:rFonts w:cs="Times New Roman"/>
-          <w:szCs w:val="24"/>
-        </w:rPr>
-      </w:pPr>
-      <w:r>
-        <w:rPr>
-          <w:rFonts w:cs="Times New Roman"/>
-          <w:szCs w:val="24"/>
-        </w:rPr>
-        <w:t xml:space="preserve">U.S. Patent No. GSR 784,314 </w:t>
-      </w:r>
-      <w:r>
-        <w:rPr>
-          <w:rFonts w:cs="Times New Roman"/>
-          <w:szCs w:val="24"/>
-        </w:rPr>
-        <w:t xml:space="preserve">(the ‘314 patent) </w:t>
-      </w:r>
-      <w:r>
-        <w:rPr>
-          <w:rFonts w:cs="Times New Roman"/>
-          <w:szCs w:val="24"/>
-        </w:rPr>
-        <w:t xml:space="preserve">is invalid because </w:t>
-      </w:r>
-      <w:r>
-        <w:rPr>
-          <w:rFonts w:cs="Times New Roman"/>
-          <w:szCs w:val="24"/>
-        </w:rPr>
-        <w:t>claim 1</w:t>
-      </w:r>
-      <w:r>
-        <w:rPr>
-          <w:rFonts w:cs="Times New Roman"/>
-          <w:szCs w:val="24"/>
-        </w:rPr>
-        <w:t xml:space="preserve"> would require </w:t>
-      </w:r>
-      <w:r>
-        <w:rPr>
-          <w:rFonts w:cs="Times New Roman"/>
-          <w:szCs w:val="24"/>
-        </w:rPr>
-        <w:t xml:space="preserve">undue experimentation to practice, </w:t>
-      </w:r>
-      <w:r>
-        <w:rPr>
-          <w:rFonts w:cs="Times New Roman"/>
-          <w:szCs w:val="24"/>
-        </w:rPr>
-        <w:t xml:space="preserve">claim 1 does not recite length, </w:t>
-      </w:r>
-      <w:commentRangeStart w:id="9"/>
-      <w:r>
-        <w:rPr>
-          <w:rFonts w:cs="Times New Roman"/>
-          <w:szCs w:val="24"/>
-        </w:rPr>
-        <w:t xml:space="preserve">an essential </w:t>
-      </w:r>
-      <w:r>
-        <w:rPr>
-          <w:rFonts w:cs="Times New Roman"/>
-          <w:szCs w:val="24"/>
-        </w:rPr>
-        <w:t>element</w:t>
-      </w:r>
-      <w:r>
-        <w:rPr>
-          <w:rFonts w:cs="Times New Roman"/>
-          <w:szCs w:val="24"/>
-        </w:rPr>
-        <w:t>,</w:t>
-      </w:r>
-      <w:r>
-        <w:rPr>
-          <w:rFonts w:cs="Times New Roman"/>
-          <w:szCs w:val="24"/>
-        </w:rPr>
-        <w:t xml:space="preserve"> </w:t>
-      </w:r>
-      <w:commentRangeEnd w:id="9"/>
-      <w:r>
-        <w:rPr>
-          <w:rStyle w:val="CommentReference"/>
-        </w:rPr>
-        <w:commentReference w:id="9"/>
-      </w:r>
-      <w:r>
-        <w:rPr>
-          <w:rFonts w:cs="Times New Roman"/>
-          <w:szCs w:val="24"/>
-        </w:rPr>
-        <w:t>and is therefore not enable.</w:t>
-      </w:r>
-      <w:r>
-        <w:rPr>
-          <w:rFonts w:cs="Times New Roman"/>
-          <w:szCs w:val="24"/>
-        </w:rPr>
-        <w:t xml:space="preserve"> </w:t>
-      </w:r>
-      <w:r>
-        <w:rPr>
-          <w:rFonts w:cs="Times New Roman"/>
-          <w:szCs w:val="24"/>
-        </w:rPr>
-        <w:t xml:space="preserve">Additionally, </w:t>
-      </w:r>
-      <w:r>
-        <w:rPr>
-          <w:rFonts w:cs="Times New Roman"/>
-          <w:szCs w:val="24"/>
-        </w:rPr>
-        <w:t xml:space="preserve">the limitations </w:t>
-      </w:r>
-      <w:r>
-        <w:rPr>
-          <w:rFonts w:cs="Times New Roman"/>
-          <w:szCs w:val="24"/>
-        </w:rPr>
-        <w:t xml:space="preserve">claim 3 </w:t>
-      </w:r>
-      <w:r>
-        <w:rPr>
-          <w:rFonts w:cs="Times New Roman"/>
-          <w:szCs w:val="24"/>
-        </w:rPr>
-        <w:t xml:space="preserve">do not allow switching speeds between 1 T Hz and 1.2 T Hz for all </w:t>
-      </w:r>
-      <w:r>
-        <w:rPr>
-          <w:rFonts w:cs="Times New Roman"/>
-          <w:szCs w:val="24"/>
-        </w:rPr>
-        <w:t xml:space="preserve">widths recited in independent claim 1, </w:t>
-      </w:r>
-      <w:r>
-        <w:rPr>
-          <w:rFonts w:cs="Times New Roman"/>
-          <w:szCs w:val="24"/>
-        </w:rPr>
-        <w:t>and there</w:t>
-      </w:r>
-      <w:r>
-        <w:rPr>
-          <w:rFonts w:cs="Times New Roman"/>
-          <w:szCs w:val="24"/>
-        </w:rPr>
-        <w:t>fore</w:t>
-      </w:r>
-      <w:r>
-        <w:rPr>
-          <w:rFonts w:cs="Times New Roman"/>
-          <w:szCs w:val="24"/>
-        </w:rPr>
-        <w:t xml:space="preserve"> is</w:t>
-      </w:r>
-      <w:r>
-        <w:rPr>
-          <w:rFonts w:cs="Times New Roman"/>
-          <w:szCs w:val="24"/>
-        </w:rPr>
-        <w:t xml:space="preserve"> invalid</w:t>
-      </w:r>
-      <w:r>
-        <w:rPr>
-          <w:rFonts w:cs="Times New Roman"/>
-          <w:szCs w:val="24"/>
-        </w:rPr>
-        <w:t>.</w:t>
-      </w:r>
-      <w:r>
-        <w:rPr>
-          <w:rFonts w:cs="Times New Roman"/>
-          <w:szCs w:val="24"/>
-        </w:rPr>
-        <w:t xml:space="preserve"> </w:t>
-      </w:r>
-      <w:r>
-        <w:rPr>
-          <w:rFonts w:cs="Times New Roman"/>
-          <w:color w:val="FF0000"/>
-          <w:szCs w:val="24"/>
-        </w:rPr>
-        <w:t xml:space="preserve">[SOMETHING ABOUT EXHAUSTION ISSUE]. </w:t>
-      </w:r>
-      <w:r>
-        <w:rPr>
-          <w:rFonts w:cs="Times New Roman"/>
-          <w:szCs w:val="24"/>
-        </w:rPr>
-        <w:t>This case arose</w:t>
-      </w:r>
-      <w:r>
-        <w:rPr>
-          <w:rFonts w:cs="Times New Roman"/>
-          <w:szCs w:val="24"/>
-        </w:rPr>
-        <w:t xml:space="preserve"> when Ballistic </w:t>
-      </w:r>
-      <w:r>
-        <w:rPr>
-          <w:rFonts w:cs="Times New Roman"/>
-          <w:szCs w:val="24"/>
-        </w:rPr>
-        <w:t>Holdings</w:t>
-      </w:r>
-      <w:r>
-        <w:rPr>
-          <w:rFonts w:cs="Times New Roman"/>
-          <w:szCs w:val="24"/>
-        </w:rPr>
-        <w:t>, Inc.</w:t>
-      </w:r>
-      <w:r>
-        <w:rPr>
-          <w:rFonts w:cs="Times New Roman"/>
-          <w:szCs w:val="24"/>
-        </w:rPr>
-        <w:t xml:space="preserve"> wrongly sought to </w:t>
-      </w:r>
-      <w:r>
-        <w:rPr>
-          <w:rFonts w:cs="Times New Roman"/>
-          <w:szCs w:val="24"/>
-        </w:rPr>
-        <w:t>limit</w:t>
-      </w:r>
-      <w:r>
-        <w:rPr>
-          <w:rFonts w:cs="Times New Roman"/>
-          <w:szCs w:val="24"/>
-        </w:rPr>
-        <w:t xml:space="preserve"> </w:t>
-      </w:r>
-      <w:proofErr w:type="spellStart"/>
-      <w:r>
-        <w:rPr>
-          <w:rFonts w:cs="Times New Roman"/>
-          <w:szCs w:val="24"/>
-        </w:rPr>
-        <w:t>ConsumerCam’s</w:t>
-      </w:r>
-      <w:proofErr w:type="spellEnd"/>
-      <w:r>
-        <w:rPr>
-          <w:rFonts w:cs="Times New Roman"/>
-          <w:szCs w:val="24"/>
-        </w:rPr>
-        <w:t xml:space="preserve"> use of the ‘314 patent</w:t>
-      </w:r>
-      <w:r>
-        <w:rPr>
-          <w:rFonts w:cs="Times New Roman"/>
-          <w:szCs w:val="24"/>
-        </w:rPr>
-        <w:t xml:space="preserve"> implement blockchain technology. </w:t>
-      </w:r>
-      <w:r>
-        <w:rPr>
-          <w:rFonts w:cs="Times New Roman"/>
-          <w:szCs w:val="24"/>
-        </w:rPr>
-        <w:t xml:space="preserve">R. at </w:t>
-      </w:r>
-      <w:r>
-        <w:rPr>
-          <w:rFonts w:cs="Times New Roman"/>
-          <w:szCs w:val="24"/>
-        </w:rPr>
-        <w:t xml:space="preserve">Prompt </w:t>
-      </w:r>
-      <w:r>
-        <w:rPr>
-          <w:rFonts w:cs="Times New Roman"/>
-          <w:szCs w:val="24"/>
-        </w:rPr>
-        <w:t>3</w:t>
-      </w:r>
-      <w:r>
-        <w:rPr>
-          <w:rFonts w:cs="Times New Roman"/>
-          <w:szCs w:val="24"/>
-        </w:rPr>
-        <w:t xml:space="preserve">. </w:t>
-      </w:r>
-      <w:r>
-        <w:rPr>
-          <w:rFonts w:cs="Times New Roman"/>
-          <w:szCs w:val="24"/>
-        </w:rPr>
-        <w:t xml:space="preserve">On October </w:t>
-      </w:r>
-      <w:r>
-        <w:rPr>
-          <w:rFonts w:cs="Times New Roman"/>
-          <w:szCs w:val="24"/>
-        </w:rPr>
-        <w:t>5</w:t>
-      </w:r>
-      <w:r>
-        <w:rPr>
-          <w:rFonts w:cs="Times New Roman"/>
-          <w:szCs w:val="24"/>
-        </w:rPr>
-        <w:t xml:space="preserve">, 2015, ConsumerCam </w:t>
-      </w:r>
-      <w:r>
-        <w:rPr>
-          <w:rFonts w:cs="Times New Roman"/>
-          <w:szCs w:val="24"/>
-        </w:rPr>
-        <w:t xml:space="preserve">received authorization from Ballistic Memory to sell 2,000,000 to </w:t>
-      </w:r>
-      <w:proofErr w:type="spellStart"/>
-      <w:r>
-        <w:rPr>
-          <w:rFonts w:cs="Times New Roman"/>
-          <w:szCs w:val="24"/>
-        </w:rPr>
-        <w:t>OffTheBlockChain</w:t>
-      </w:r>
-      <w:proofErr w:type="spellEnd"/>
-      <w:r>
-        <w:rPr>
-          <w:rFonts w:cs="Times New Roman"/>
-          <w:szCs w:val="24"/>
-        </w:rPr>
-        <w:t>, a Swedish Company</w:t>
-      </w:r>
-      <w:r>
-        <w:rPr>
-          <w:rFonts w:cs="Times New Roman"/>
-          <w:szCs w:val="24"/>
-        </w:rPr>
-        <w:t xml:space="preserve">. </w:t>
-      </w:r>
-      <w:r>
-        <w:rPr>
-          <w:rFonts w:cs="Times New Roman"/>
-          <w:szCs w:val="24"/>
-        </w:rPr>
-        <w:t xml:space="preserve">R. at </w:t>
-      </w:r>
-      <w:r>
-        <w:rPr>
-          <w:rFonts w:cs="Times New Roman"/>
-          <w:szCs w:val="24"/>
-        </w:rPr>
-        <w:t xml:space="preserve">Prompt </w:t>
-      </w:r>
-      <w:r>
-        <w:rPr>
-          <w:rFonts w:cs="Times New Roman"/>
-          <w:szCs w:val="24"/>
-        </w:rPr>
-        <w:t xml:space="preserve">3-4. </w:t>
-      </w:r>
-      <w:r>
-        <w:rPr>
-          <w:rFonts w:cs="Times New Roman"/>
-          <w:szCs w:val="24"/>
-        </w:rPr>
-        <w:t>On October 28, 2015</w:t>
-      </w:r>
-      <w:r>
-        <w:rPr>
-          <w:rFonts w:cs="Times New Roman"/>
-          <w:szCs w:val="24"/>
-        </w:rPr>
-        <w:t xml:space="preserve">, the Swedish Government imposed a retroactive 50% tax on products sold for use in blockchain technology. </w:t>
-      </w:r>
-      <w:r>
-        <w:rPr>
-          <w:rFonts w:cs="Times New Roman"/>
-          <w:szCs w:val="24"/>
-        </w:rPr>
-        <w:t xml:space="preserve">R. at </w:t>
-      </w:r>
-      <w:r>
-        <w:rPr>
-          <w:rFonts w:cs="Times New Roman"/>
-          <w:szCs w:val="24"/>
-        </w:rPr>
-        <w:t xml:space="preserve">Prompt </w:t>
-      </w:r>
-      <w:r>
-        <w:rPr>
-          <w:rFonts w:cs="Times New Roman"/>
-          <w:szCs w:val="24"/>
-        </w:rPr>
-        <w:t xml:space="preserve">4. </w:t>
-      </w:r>
-      <w:r>
-        <w:rPr>
-          <w:rFonts w:cs="Times New Roman"/>
-          <w:szCs w:val="24"/>
-        </w:rPr>
-        <w:t xml:space="preserve">This tax was to be paid by the seller. </w:t>
-      </w:r>
-      <w:r>
-        <w:rPr>
-          <w:rFonts w:cs="Times New Roman"/>
-          <w:szCs w:val="24"/>
-        </w:rPr>
-        <w:t xml:space="preserve">R. at </w:t>
-      </w:r>
-      <w:r>
-        <w:rPr>
-          <w:rFonts w:cs="Times New Roman"/>
-          <w:szCs w:val="24"/>
-        </w:rPr>
-        <w:t xml:space="preserve">Prompt </w:t>
-      </w:r>
-      <w:r>
-        <w:rPr>
-          <w:rFonts w:cs="Times New Roman"/>
-          <w:szCs w:val="24"/>
-        </w:rPr>
-        <w:t xml:space="preserve">4. </w:t>
-      </w:r>
-      <w:r>
-        <w:rPr>
-          <w:rFonts w:cs="Times New Roman"/>
-          <w:szCs w:val="24"/>
-        </w:rPr>
-        <w:t xml:space="preserve">ConsumerCam </w:t>
-      </w:r>
-      <w:r>
-        <w:rPr>
-          <w:rFonts w:cs="Times New Roman"/>
-          <w:szCs w:val="24"/>
-        </w:rPr>
-        <w:t xml:space="preserve">paid the tax, taking a $1,000,000 loss. R. at </w:t>
-      </w:r>
-      <w:r>
-        <w:rPr>
-          <w:rFonts w:cs="Times New Roman"/>
-          <w:szCs w:val="24"/>
-        </w:rPr>
-        <w:t xml:space="preserve">Prompt </w:t>
-      </w:r>
-      <w:r>
-        <w:rPr>
-          <w:rFonts w:cs="Times New Roman"/>
-          <w:szCs w:val="24"/>
-        </w:rPr>
-        <w:t xml:space="preserve">4. </w:t>
-      </w:r>
-      <w:r>
-        <w:rPr>
-          <w:rFonts w:cs="Times New Roman"/>
-          <w:szCs w:val="24"/>
-        </w:rPr>
-        <w:t xml:space="preserve">ConsumerCam </w:t>
-      </w:r>
-      <w:r>
-        <w:rPr>
-          <w:rFonts w:cs="Times New Roman"/>
-          <w:szCs w:val="24"/>
-        </w:rPr>
-        <w:lastRenderedPageBreak/>
-        <w:t xml:space="preserve">reported to Ballistic Memory it would make the required payment do the considerable loss. </w:t>
-      </w:r>
-      <w:r>
-        <w:rPr>
-          <w:rFonts w:cs="Times New Roman"/>
-          <w:szCs w:val="24"/>
-        </w:rPr>
-        <w:t>R. at</w:t>
-      </w:r>
-      <w:r>
-        <w:rPr>
-          <w:rFonts w:cs="Times New Roman"/>
-          <w:szCs w:val="24"/>
-        </w:rPr>
-        <w:t xml:space="preserve"> Prompt</w:t>
-      </w:r>
-      <w:r>
-        <w:rPr>
-          <w:rFonts w:cs="Times New Roman"/>
-          <w:szCs w:val="24"/>
-        </w:rPr>
-        <w:t xml:space="preserve"> 4.</w:t>
-      </w:r>
+        <w:pStyle w:val="Heading1"/>
+        <w:rPr>
+          <w:rFonts w:cs="Times New Roman"/>
+          <w:szCs w:val="24"/>
+        </w:rPr>
+      </w:pPr>
+      <w:bookmarkStart w:id="9" w:name="_Toc1205231"/>
+      <w:r>
+        <w:rPr>
+          <w:rFonts w:cs="Times New Roman"/>
+          <w:szCs w:val="24"/>
+        </w:rPr>
+        <w:t>STATEMENT OF THE FACTS</w:t>
+      </w:r>
+      <w:bookmarkEnd w:id="9"/>
     </w:p>
     <w:p>
       <w:pPr>
@@ -3547,244 +3815,23 @@
           <w:rFonts w:cs="Times New Roman"/>
           <w:szCs w:val="24"/>
         </w:rPr>
-        <w:t xml:space="preserve">On </w:t>
-      </w:r>
-      <w:r>
-        <w:rPr>
-          <w:rFonts w:cs="Times New Roman"/>
-          <w:szCs w:val="24"/>
-        </w:rPr>
-        <w:t>December</w:t>
-      </w:r>
-      <w:r>
-        <w:rPr>
-          <w:rFonts w:cs="Times New Roman"/>
-          <w:szCs w:val="24"/>
-        </w:rPr>
-        <w:t xml:space="preserve"> 3, 2016, Ballistic Holdings sued ConsumerCam for patent infringement</w:t>
-      </w:r>
-      <w:r>
-        <w:rPr>
-          <w:rFonts w:cs="Times New Roman"/>
-          <w:szCs w:val="24"/>
-        </w:rPr>
-        <w:t xml:space="preserve"> in the United States District Court</w:t>
-      </w:r>
-      <w:r>
-        <w:rPr>
-          <w:rFonts w:cs="Times New Roman"/>
-          <w:szCs w:val="24"/>
-        </w:rPr>
-        <w:t xml:space="preserve"> </w:t>
-      </w:r>
-      <w:r>
-        <w:rPr>
-          <w:rFonts w:cs="Times New Roman"/>
-          <w:szCs w:val="24"/>
-        </w:rPr>
-        <w:t xml:space="preserve">for the District of </w:t>
-      </w:r>
-      <w:proofErr w:type="spellStart"/>
-      <w:r>
-        <w:rPr>
-          <w:rFonts w:cs="Times New Roman"/>
-          <w:szCs w:val="24"/>
-        </w:rPr>
-        <w:t>Pennyston</w:t>
-      </w:r>
-      <w:proofErr w:type="spellEnd"/>
-      <w:r>
-        <w:rPr>
-          <w:rFonts w:cs="Times New Roman"/>
-          <w:szCs w:val="24"/>
-        </w:rPr>
-        <w:t xml:space="preserve">. R. at </w:t>
-      </w:r>
-      <w:r>
-        <w:rPr>
-          <w:rFonts w:cs="Times New Roman"/>
-          <w:szCs w:val="24"/>
-        </w:rPr>
-        <w:t xml:space="preserve">Prompt </w:t>
-      </w:r>
-      <w:r>
-        <w:rPr>
-          <w:rFonts w:cs="Times New Roman"/>
-          <w:szCs w:val="24"/>
-        </w:rPr>
-        <w:t xml:space="preserve">4. Discovery occurred in December 2016. </w:t>
-      </w:r>
-      <w:r>
-        <w:rPr>
-          <w:rFonts w:cs="Times New Roman"/>
-          <w:szCs w:val="24"/>
-        </w:rPr>
-        <w:t xml:space="preserve">R. at </w:t>
-      </w:r>
-      <w:r>
-        <w:rPr>
-          <w:rFonts w:cs="Times New Roman"/>
-          <w:szCs w:val="24"/>
-        </w:rPr>
-        <w:t xml:space="preserve">Prompt </w:t>
-      </w:r>
-      <w:r>
-        <w:rPr>
-          <w:rFonts w:cs="Times New Roman"/>
-          <w:szCs w:val="24"/>
-        </w:rPr>
-        <w:t xml:space="preserve">4. After Discovery, ConsumerCam moved for summary judgement </w:t>
-      </w:r>
-      <w:r>
-        <w:rPr>
-          <w:rFonts w:cs="Times New Roman"/>
-          <w:szCs w:val="24"/>
-        </w:rPr>
-        <w:t>on two grounds: 1) the ‘314 patent is invalid under 35 U.S.C. § 112(a) for lack of enablement</w:t>
-      </w:r>
-      <w:r>
-        <w:rPr>
-          <w:rFonts w:cs="Times New Roman"/>
-          <w:szCs w:val="24"/>
-        </w:rPr>
-        <w:t>, and 2) Ballistic Holdings’ delivery of the devices to ConsumerCam exhausted its patent rights</w:t>
-      </w:r>
-      <w:r>
-        <w:rPr>
-          <w:rFonts w:cs="Times New Roman"/>
-          <w:szCs w:val="24"/>
-        </w:rPr>
-        <w:t xml:space="preserve">. R. at </w:t>
-      </w:r>
-      <w:r>
-        <w:rPr>
-          <w:rFonts w:cs="Times New Roman"/>
-          <w:szCs w:val="24"/>
-        </w:rPr>
-        <w:t>Prompt</w:t>
-      </w:r>
-      <w:r>
-        <w:rPr>
-          <w:rFonts w:cs="Times New Roman"/>
-          <w:szCs w:val="24"/>
-        </w:rPr>
-        <w:t xml:space="preserve"> </w:t>
-      </w:r>
-      <w:r>
-        <w:rPr>
-          <w:rFonts w:cs="Times New Roman"/>
-          <w:szCs w:val="24"/>
-        </w:rPr>
-        <w:t xml:space="preserve">5. The </w:t>
-      </w:r>
-      <w:r>
-        <w:rPr>
-          <w:rFonts w:cs="Times New Roman"/>
-          <w:szCs w:val="24"/>
-        </w:rPr>
-        <w:t>District</w:t>
-      </w:r>
-      <w:r>
-        <w:rPr>
-          <w:rFonts w:cs="Times New Roman"/>
-          <w:szCs w:val="24"/>
-        </w:rPr>
-        <w:t xml:space="preserve"> Court denied </w:t>
-      </w:r>
-      <w:proofErr w:type="spellStart"/>
-      <w:r>
-        <w:rPr>
-          <w:rFonts w:cs="Times New Roman"/>
-          <w:szCs w:val="24"/>
-        </w:rPr>
-        <w:t>ConsumerCam’s</w:t>
-      </w:r>
-      <w:proofErr w:type="spellEnd"/>
-      <w:r>
-        <w:rPr>
-          <w:rFonts w:cs="Times New Roman"/>
-          <w:szCs w:val="24"/>
-        </w:rPr>
-        <w:t xml:space="preserve"> motion for summary judgement on the enablement </w:t>
-      </w:r>
-      <w:r>
-        <w:rPr>
-          <w:rFonts w:cs="Times New Roman"/>
-          <w:szCs w:val="24"/>
-        </w:rPr>
-        <w:t xml:space="preserve">issue but granted it regarding patent exhaustion. </w:t>
-      </w:r>
-      <w:r>
-        <w:rPr>
-          <w:rFonts w:cs="Times New Roman"/>
-          <w:szCs w:val="24"/>
-        </w:rPr>
-        <w:t xml:space="preserve">R. at </w:t>
-      </w:r>
-      <w:r>
-        <w:rPr>
-          <w:rFonts w:cs="Times New Roman"/>
-          <w:szCs w:val="24"/>
-        </w:rPr>
-        <w:t xml:space="preserve">Prompt </w:t>
-      </w:r>
-      <w:r>
-        <w:rPr>
-          <w:rFonts w:cs="Times New Roman"/>
-          <w:szCs w:val="24"/>
-        </w:rPr>
-        <w:t>5.</w:t>
-      </w:r>
-      <w:r>
-        <w:rPr>
-          <w:rFonts w:cs="Times New Roman"/>
-          <w:szCs w:val="24"/>
-        </w:rPr>
-        <w:t xml:space="preserve"> Ballistic</w:t>
-      </w:r>
-      <w:r>
-        <w:rPr>
-          <w:rFonts w:cs="Times New Roman"/>
-          <w:szCs w:val="24"/>
-        </w:rPr>
-        <w:t xml:space="preserve"> Holdings and Ballistic Memory appealed summary judgement to the United States Court of Appeals for the </w:t>
-      </w:r>
-      <w:proofErr w:type="spellStart"/>
-      <w:r>
-        <w:rPr>
-          <w:rFonts w:cs="Times New Roman"/>
-          <w:szCs w:val="24"/>
-        </w:rPr>
-        <w:t>Fedearl</w:t>
-      </w:r>
-      <w:proofErr w:type="spellEnd"/>
-      <w:r>
-        <w:rPr>
-          <w:rFonts w:cs="Times New Roman"/>
-          <w:szCs w:val="24"/>
-        </w:rPr>
-        <w:t xml:space="preserve"> Circuit</w:t>
-      </w:r>
-      <w:r>
-        <w:rPr>
-          <w:rFonts w:cs="Times New Roman"/>
-          <w:szCs w:val="24"/>
-        </w:rPr>
-        <w:t xml:space="preserve">, arguing that the holding on patent exhaustion incorrect. ConsumerCam cross-appealed on the issue of enablement. R. at </w:t>
-      </w:r>
-      <w:r>
-        <w:rPr>
-          <w:rFonts w:cs="Times New Roman"/>
-          <w:szCs w:val="24"/>
-        </w:rPr>
-        <w:t xml:space="preserve">Prompt </w:t>
-      </w:r>
-      <w:r>
-        <w:rPr>
-          <w:rFonts w:cs="Times New Roman"/>
-          <w:szCs w:val="24"/>
-        </w:rPr>
-        <w:t xml:space="preserve">5. </w:t>
+        <w:t xml:space="preserve">(DENNIS </w:t>
+      </w:r>
+      <w:proofErr w:type="gramStart"/>
+      <w:r>
+        <w:rPr>
+          <w:rFonts w:cs="Times New Roman"/>
+          <w:szCs w:val="24"/>
+        </w:rPr>
+        <w:t>First,  seth</w:t>
+      </w:r>
+      <w:proofErr w:type="gramEnd"/>
+      <w:r>
+        <w:rPr>
+          <w:rFonts w:cs="Times New Roman"/>
+          <w:szCs w:val="24"/>
+        </w:rPr>
+        <w:t xml:space="preserve"> add to it)</w:t>
       </w:r>
     </w:p>
     <w:p>
@@ -3795,64 +3842,15 @@
           <w:szCs w:val="24"/>
         </w:rPr>
       </w:pPr>
-      <w:bookmarkStart w:id="10" w:name="_Toc1205231"/>
-      <w:r>
-        <w:rPr>
-          <w:rFonts w:cs="Times New Roman"/>
-          <w:szCs w:val="24"/>
-        </w:rPr>
-        <w:t>STATEMENT OF THE FACTS</w:t>
+      <w:bookmarkStart w:id="10" w:name="_Toc1205232"/>
+      <w:r>
+        <w:rPr>
+          <w:rFonts w:cs="Times New Roman"/>
+          <w:szCs w:val="24"/>
+        </w:rPr>
+        <w:t>SUMMARY OF THE ARGUMENT</w:t>
       </w:r>
       <w:bookmarkEnd w:id="10"/>
-    </w:p>
-    <w:p>
-      <w:pPr>
-        <w:rPr>
-          <w:rFonts w:cs="Times New Roman"/>
-          <w:szCs w:val="24"/>
-        </w:rPr>
-      </w:pPr>
-      <w:r>
-        <w:rPr>
-          <w:rFonts w:cs="Times New Roman"/>
-          <w:szCs w:val="24"/>
-        </w:rPr>
-        <w:t xml:space="preserve">(DENNIS </w:t>
-      </w:r>
-      <w:proofErr w:type="gramStart"/>
-      <w:r>
-        <w:rPr>
-          <w:rFonts w:cs="Times New Roman"/>
-          <w:szCs w:val="24"/>
-        </w:rPr>
-        <w:t>First,  seth</w:t>
-      </w:r>
-      <w:proofErr w:type="gramEnd"/>
-      <w:r>
-        <w:rPr>
-          <w:rFonts w:cs="Times New Roman"/>
-          <w:szCs w:val="24"/>
-        </w:rPr>
-        <w:t xml:space="preserve"> add to it)</w:t>
-      </w:r>
-    </w:p>
-    <w:p>
-      <w:pPr>
-        <w:pStyle w:val="Heading1"/>
-        <w:rPr>
-          <w:rFonts w:cs="Times New Roman"/>
-          <w:szCs w:val="24"/>
-        </w:rPr>
-      </w:pPr>
-      <w:bookmarkStart w:id="11" w:name="_Toc1205232"/>
-      <w:r>
-        <w:rPr>
-          <w:rFonts w:cs="Times New Roman"/>
-          <w:szCs w:val="24"/>
-        </w:rPr>
-        <w:t>SUMMARY OF THE ARGUMENT</w:t>
-      </w:r>
-      <w:bookmarkEnd w:id="11"/>
     </w:p>
     <w:p>
       <w:pPr>
@@ -3867,7 +3865,7 @@
           <w:szCs w:val="24"/>
         </w:rPr>
       </w:pPr>
-      <w:bookmarkStart w:id="12" w:name="_Toc1205233"/>
+      <w:bookmarkStart w:id="11" w:name="_Toc1205233"/>
       <w:r>
         <w:rPr>
           <w:rFonts w:cs="Times New Roman"/>
@@ -3875,7 +3873,7 @@
         </w:rPr>
         <w:t>Exhaustion</w:t>
       </w:r>
-      <w:bookmarkEnd w:id="12"/>
+      <w:bookmarkEnd w:id="11"/>
     </w:p>
     <w:p>
       <w:pPr>
@@ -3890,7 +3888,7 @@
           <w:szCs w:val="24"/>
         </w:rPr>
       </w:pPr>
-      <w:bookmarkStart w:id="13" w:name="_Toc1205234"/>
+      <w:bookmarkStart w:id="12" w:name="_Toc1205234"/>
       <w:r>
         <w:rPr>
           <w:rFonts w:cs="Times New Roman"/>
@@ -3898,7 +3896,7 @@
         </w:rPr>
         <w:t>Invalidity for Lack of Enablement</w:t>
       </w:r>
-      <w:bookmarkEnd w:id="13"/>
+      <w:bookmarkEnd w:id="12"/>
     </w:p>
     <w:p>
       <w:pPr>
@@ -4005,7 +4003,7 @@
         </w:rPr>
         <w:t>nm</w:t>
       </w:r>
-      <w:commentRangeStart w:id="14"/>
+      <w:bookmarkStart w:id="13" w:name="_GoBack"/>
       <w:r>
         <w:rPr>
           <w:rFonts w:cs="Times New Roman"/>
@@ -4056,13 +4054,7 @@
         </w:rPr>
         <w:t xml:space="preserve">. </w:t>
       </w:r>
-      <w:commentRangeEnd w:id="14"/>
-      <w:r>
-        <w:rPr>
-          <w:rStyle w:val="CommentReference"/>
-        </w:rPr>
-        <w:commentReference w:id="14"/>
-      </w:r>
+      <w:bookmarkEnd w:id="13"/>
       <w:r>
         <w:rPr>
           <w:rFonts w:cs="Times New Roman"/>
@@ -4518,13 +4510,32 @@
           <w:szCs w:val="24"/>
         </w:rPr>
       </w:pPr>
-      <w:bookmarkStart w:id="15" w:name="_Toc1205235"/>
+      <w:bookmarkStart w:id="14" w:name="_Toc1205235"/>
       <w:r>
         <w:rPr>
           <w:rFonts w:cs="Times New Roman"/>
           <w:szCs w:val="24"/>
         </w:rPr>
         <w:t>STANDARD OF REVIEW</w:t>
+      </w:r>
+      <w:bookmarkEnd w:id="14"/>
+    </w:p>
+    <w:p>
+      <w:pPr>
+        <w:pStyle w:val="Heading2"/>
+        <w:ind w:left="720"/>
+        <w:rPr>
+          <w:rFonts w:cs="Times New Roman"/>
+          <w:szCs w:val="24"/>
+        </w:rPr>
+      </w:pPr>
+      <w:bookmarkStart w:id="15" w:name="_Toc1205236"/>
+      <w:r>
+        <w:rPr>
+          <w:rFonts w:cs="Times New Roman"/>
+          <w:szCs w:val="24"/>
+        </w:rPr>
+        <w:t>Exhaustion</w:t>
       </w:r>
       <w:bookmarkEnd w:id="15"/>
     </w:p>
@@ -4537,442 +4548,423 @@
           <w:szCs w:val="24"/>
         </w:rPr>
       </w:pPr>
-      <w:bookmarkStart w:id="16" w:name="_Toc1205236"/>
-      <w:r>
-        <w:rPr>
-          <w:rFonts w:cs="Times New Roman"/>
-          <w:szCs w:val="24"/>
-        </w:rPr>
-        <w:t>Exhaustion</w:t>
+      <w:bookmarkStart w:id="16" w:name="_Toc1205237"/>
+      <w:r>
+        <w:rPr>
+          <w:rFonts w:cs="Times New Roman"/>
+          <w:szCs w:val="24"/>
+        </w:rPr>
+        <w:t>Invalidity for Lack of Enablement</w:t>
       </w:r>
       <w:bookmarkEnd w:id="16"/>
     </w:p>
     <w:p>
       <w:pPr>
-        <w:pStyle w:val="Heading2"/>
-        <w:ind w:left="720"/>
-        <w:rPr>
-          <w:rFonts w:cs="Times New Roman"/>
-          <w:szCs w:val="24"/>
-        </w:rPr>
-      </w:pPr>
-      <w:bookmarkStart w:id="17" w:name="_Toc1205237"/>
-      <w:r>
-        <w:rPr>
-          <w:rFonts w:cs="Times New Roman"/>
-          <w:szCs w:val="24"/>
-        </w:rPr>
-        <w:t>Invalidity for Lack of Enablement</w:t>
-      </w:r>
-      <w:bookmarkEnd w:id="17"/>
+        <w:pStyle w:val="ListParagraph"/>
+        <w:ind w:left="0"/>
+        <w:rPr>
+          <w:rFonts w:cs="Times New Roman"/>
+          <w:szCs w:val="24"/>
+        </w:rPr>
+      </w:pPr>
+      <w:r>
+        <w:rPr>
+          <w:rFonts w:cs="Times New Roman"/>
+          <w:szCs w:val="24"/>
+        </w:rPr>
+        <w:t xml:space="preserve">Summary judgment is appropriate </w:t>
+      </w:r>
+      <w:r>
+        <w:rPr>
+          <w:rFonts w:cs="Times New Roman"/>
+          <w:szCs w:val="24"/>
+        </w:rPr>
+        <w:t>if</w:t>
+      </w:r>
+      <w:r>
+        <w:rPr>
+          <w:rFonts w:cs="Times New Roman"/>
+          <w:szCs w:val="24"/>
+        </w:rPr>
+        <w:t xml:space="preserve"> there is no </w:t>
+      </w:r>
+      <w:r>
+        <w:rPr>
+          <w:rFonts w:cs="Times New Roman"/>
+          <w:szCs w:val="24"/>
+        </w:rPr>
+        <w:t>genuine</w:t>
+      </w:r>
+      <w:r>
+        <w:rPr>
+          <w:rFonts w:cs="Times New Roman"/>
+          <w:szCs w:val="24"/>
+        </w:rPr>
+        <w:t xml:space="preserve"> dispute of material </w:t>
+      </w:r>
+      <w:r>
+        <w:rPr>
+          <w:rFonts w:cs="Times New Roman"/>
+          <w:szCs w:val="24"/>
+        </w:rPr>
+        <w:t xml:space="preserve">fact and </w:t>
+      </w:r>
+      <w:r>
+        <w:rPr>
+          <w:rFonts w:cs="Times New Roman"/>
+          <w:szCs w:val="24"/>
+        </w:rPr>
+        <w:t>the moving party</w:t>
+      </w:r>
+      <w:r>
+        <w:rPr>
+          <w:rFonts w:cs="Times New Roman"/>
+          <w:szCs w:val="24"/>
+        </w:rPr>
+        <w:t xml:space="preserve"> is entitled to judgement as a matter of law.</w:t>
+      </w:r>
+      <w:r>
+        <w:rPr>
+          <w:rFonts w:cs="Times New Roman"/>
+          <w:szCs w:val="24"/>
+        </w:rPr>
+        <w:t xml:space="preserve"> </w:t>
+      </w:r>
+      <w:r>
+        <w:rPr>
+          <w:rFonts w:cs="Times New Roman"/>
+          <w:i/>
+          <w:szCs w:val="24"/>
+        </w:rPr>
+        <w:t xml:space="preserve">AK Steel Corp. v. </w:t>
+      </w:r>
+      <w:proofErr w:type="spellStart"/>
+      <w:r>
+        <w:rPr>
+          <w:rFonts w:cs="Times New Roman"/>
+          <w:i/>
+          <w:szCs w:val="24"/>
+        </w:rPr>
+        <w:t>Sollac</w:t>
+      </w:r>
+      <w:proofErr w:type="spellEnd"/>
+      <w:r>
+        <w:rPr>
+          <w:rFonts w:cs="Times New Roman"/>
+          <w:i/>
+          <w:szCs w:val="24"/>
+        </w:rPr>
+        <w:t xml:space="preserve"> and </w:t>
+      </w:r>
+      <w:proofErr w:type="spellStart"/>
+      <w:r>
+        <w:rPr>
+          <w:rFonts w:cs="Times New Roman"/>
+          <w:i/>
+          <w:szCs w:val="24"/>
+        </w:rPr>
+        <w:t>Ugine</w:t>
+      </w:r>
+      <w:proofErr w:type="spellEnd"/>
+      <w:r>
+        <w:rPr>
+          <w:rFonts w:cs="Times New Roman"/>
+          <w:szCs w:val="24"/>
+        </w:rPr>
+        <w:t>, 344 F.3d 1234, 1238 (Fed. Cir. 2003).</w:t>
+      </w:r>
+      <w:r>
+        <w:rPr>
+          <w:rFonts w:cs="Times New Roman"/>
+          <w:szCs w:val="24"/>
+        </w:rPr>
+        <w:t xml:space="preserve"> </w:t>
+      </w:r>
+      <w:r>
+        <w:rPr>
+          <w:rFonts w:cs="Times New Roman"/>
+          <w:szCs w:val="24"/>
+        </w:rPr>
+        <w:t xml:space="preserve">Patents are presumed valid and </w:t>
+      </w:r>
+      <w:r>
+        <w:rPr>
+          <w:rFonts w:cs="Times New Roman"/>
+          <w:szCs w:val="24"/>
+        </w:rPr>
+        <w:t>invalidity must be proven by clear</w:t>
+      </w:r>
+      <w:r>
+        <w:rPr>
+          <w:rFonts w:cs="Times New Roman"/>
+          <w:szCs w:val="24"/>
+        </w:rPr>
+        <w:t xml:space="preserve"> </w:t>
+      </w:r>
+      <w:r>
+        <w:rPr>
+          <w:rFonts w:cs="Times New Roman"/>
+          <w:szCs w:val="24"/>
+        </w:rPr>
+        <w:t xml:space="preserve">and convincing evidence. </w:t>
+      </w:r>
+      <w:r>
+        <w:rPr>
+          <w:rFonts w:cs="Times New Roman"/>
+          <w:i/>
+          <w:szCs w:val="24"/>
+        </w:rPr>
+        <w:t>Auto. Tech. Int’l, Inc. v. BMW of N. Am., Inc.</w:t>
+      </w:r>
+      <w:r>
+        <w:rPr>
+          <w:rFonts w:cs="Times New Roman"/>
+          <w:szCs w:val="24"/>
+        </w:rPr>
+        <w:t xml:space="preserve">, </w:t>
+      </w:r>
+      <w:r>
+        <w:rPr>
+          <w:rFonts w:cs="Times New Roman"/>
+          <w:szCs w:val="24"/>
+        </w:rPr>
+        <w:t xml:space="preserve">501 F.3d 1274, 1281 (Fed. Cir. </w:t>
+      </w:r>
+      <w:r>
+        <w:rPr>
+          <w:rFonts w:cs="Times New Roman"/>
+          <w:szCs w:val="24"/>
+        </w:rPr>
+        <w:t>2007).</w:t>
+      </w:r>
+      <w:r>
+        <w:rPr>
+          <w:rFonts w:cs="Times New Roman"/>
+          <w:szCs w:val="24"/>
+        </w:rPr>
+        <w:t xml:space="preserve"> </w:t>
+      </w:r>
+      <w:r>
+        <w:rPr>
+          <w:rFonts w:cs="Times New Roman"/>
+          <w:szCs w:val="24"/>
+        </w:rPr>
+        <w:t>C</w:t>
+      </w:r>
+      <w:r>
+        <w:rPr>
+          <w:rFonts w:cs="Times New Roman"/>
+          <w:szCs w:val="24"/>
+        </w:rPr>
+        <w:t>laim construction</w:t>
+      </w:r>
+      <w:r>
+        <w:rPr>
+          <w:rFonts w:cs="Times New Roman"/>
+          <w:szCs w:val="24"/>
+        </w:rPr>
+        <w:t xml:space="preserve"> is a question of law and is reviewed </w:t>
+      </w:r>
+      <w:r>
+        <w:rPr>
+          <w:rFonts w:cs="Times New Roman"/>
+          <w:i/>
+          <w:szCs w:val="24"/>
+        </w:rPr>
+        <w:t>de novo.</w:t>
+      </w:r>
+      <w:r>
+        <w:rPr>
+          <w:rFonts w:cs="Times New Roman"/>
+          <w:szCs w:val="24"/>
+        </w:rPr>
+        <w:t xml:space="preserve"> </w:t>
+      </w:r>
+      <w:r>
+        <w:rPr>
+          <w:rFonts w:cs="Times New Roman"/>
+          <w:i/>
+          <w:szCs w:val="24"/>
+        </w:rPr>
+        <w:t xml:space="preserve">Interactive Gift Exp., Inc. v. </w:t>
+      </w:r>
+      <w:proofErr w:type="spellStart"/>
+      <w:r>
+        <w:rPr>
+          <w:rFonts w:cs="Times New Roman"/>
+          <w:i/>
+          <w:szCs w:val="24"/>
+        </w:rPr>
+        <w:t>Compuserve</w:t>
+      </w:r>
+      <w:proofErr w:type="spellEnd"/>
+      <w:r>
+        <w:rPr>
+          <w:rFonts w:cs="Times New Roman"/>
+          <w:i/>
+          <w:szCs w:val="24"/>
+        </w:rPr>
+        <w:t xml:space="preserve"> Inc.</w:t>
+      </w:r>
+      <w:r>
+        <w:rPr>
+          <w:rFonts w:cs="Times New Roman"/>
+          <w:szCs w:val="24"/>
+        </w:rPr>
+        <w:t>, 256 F.3d 1323, 1331 (Fed. Cir. 2001).</w:t>
+      </w:r>
+      <w:r>
+        <w:rPr>
+          <w:rFonts w:cs="Times New Roman"/>
+          <w:i/>
+          <w:szCs w:val="24"/>
+        </w:rPr>
+        <w:t xml:space="preserve"> </w:t>
+      </w:r>
+      <w:r>
+        <w:rPr>
+          <w:rFonts w:cs="Times New Roman"/>
+          <w:szCs w:val="24"/>
+        </w:rPr>
+        <w:t>Whether an invention</w:t>
+      </w:r>
+      <w:r>
+        <w:rPr>
+          <w:rFonts w:cs="Times New Roman"/>
+          <w:szCs w:val="24"/>
+        </w:rPr>
+        <w:t xml:space="preserve"> </w:t>
+      </w:r>
+      <w:r>
+        <w:rPr>
+          <w:rFonts w:cs="Times New Roman"/>
+          <w:szCs w:val="24"/>
+        </w:rPr>
+        <w:t xml:space="preserve">is enabled </w:t>
+      </w:r>
+      <w:r>
+        <w:rPr>
+          <w:rFonts w:cs="Times New Roman"/>
+          <w:szCs w:val="24"/>
+        </w:rPr>
+        <w:t xml:space="preserve">under 35 U.S.C. § 112(a) and </w:t>
+      </w:r>
+      <w:r>
+        <w:rPr>
+          <w:rFonts w:cs="Times New Roman"/>
+          <w:szCs w:val="24"/>
+        </w:rPr>
+        <w:t xml:space="preserve">would have required undue experimentation </w:t>
+      </w:r>
+      <w:r>
+        <w:rPr>
+          <w:rFonts w:cs="Times New Roman"/>
+          <w:szCs w:val="24"/>
+        </w:rPr>
+        <w:lastRenderedPageBreak/>
+        <w:t>to practice</w:t>
+      </w:r>
+      <w:r>
+        <w:rPr>
+          <w:rFonts w:cs="Times New Roman"/>
+          <w:szCs w:val="24"/>
+        </w:rPr>
+        <w:t xml:space="preserve"> is a question of law reviewed </w:t>
+      </w:r>
+      <w:r>
+        <w:rPr>
+          <w:rFonts w:cs="Times New Roman"/>
+          <w:i/>
+          <w:szCs w:val="24"/>
+        </w:rPr>
+        <w:t>de novo</w:t>
+      </w:r>
+      <w:r>
+        <w:rPr>
+          <w:rFonts w:cs="Times New Roman"/>
+          <w:szCs w:val="24"/>
+        </w:rPr>
+        <w:t>,</w:t>
+      </w:r>
+      <w:r>
+        <w:rPr>
+          <w:rFonts w:cs="Times New Roman"/>
+          <w:szCs w:val="24"/>
+        </w:rPr>
+        <w:t xml:space="preserve"> based on underlying factual inquiries reviewed for clear error. </w:t>
+      </w:r>
+      <w:r>
+        <w:rPr>
+          <w:rFonts w:cs="Times New Roman"/>
+          <w:i/>
+          <w:szCs w:val="24"/>
+        </w:rPr>
+        <w:t xml:space="preserve">ALZA Corp. v. </w:t>
+      </w:r>
+      <w:proofErr w:type="spellStart"/>
+      <w:r>
+        <w:rPr>
+          <w:rFonts w:cs="Times New Roman"/>
+          <w:i/>
+          <w:szCs w:val="24"/>
+        </w:rPr>
+        <w:t>Andrz</w:t>
+      </w:r>
+      <w:proofErr w:type="spellEnd"/>
+      <w:r>
+        <w:rPr>
+          <w:rFonts w:cs="Times New Roman"/>
+          <w:i/>
+          <w:szCs w:val="24"/>
+        </w:rPr>
+        <w:t xml:space="preserve"> P</w:t>
+      </w:r>
+      <w:r>
+        <w:rPr>
+          <w:rFonts w:cs="Times New Roman"/>
+          <w:i/>
+          <w:szCs w:val="24"/>
+        </w:rPr>
+        <w:t>harm., LLC</w:t>
+      </w:r>
+      <w:r>
+        <w:rPr>
+          <w:rFonts w:cs="Times New Roman"/>
+          <w:szCs w:val="24"/>
+        </w:rPr>
+        <w:t xml:space="preserve">, </w:t>
+      </w:r>
+      <w:r>
+        <w:rPr>
+          <w:rFonts w:cs="Times New Roman"/>
+          <w:szCs w:val="24"/>
+        </w:rPr>
+        <w:t>603 F.3d 935, 940 (Fed. Cir. 2014)</w:t>
+      </w:r>
+      <w:r>
+        <w:rPr>
+          <w:rFonts w:cs="Times New Roman"/>
+          <w:szCs w:val="24"/>
+        </w:rPr>
+        <w:t>.</w:t>
+      </w:r>
+      <w:r>
+        <w:rPr>
+          <w:rFonts w:cs="Times New Roman"/>
+          <w:szCs w:val="24"/>
+        </w:rPr>
+        <w:t xml:space="preserve"> </w:t>
+      </w:r>
     </w:p>
     <w:p>
       <w:pPr>
-        <w:pStyle w:val="ListParagraph"/>
-        <w:ind w:left="0"/>
-        <w:rPr>
-          <w:rFonts w:cs="Times New Roman"/>
-          <w:szCs w:val="24"/>
-        </w:rPr>
-      </w:pPr>
-      <w:r>
-        <w:rPr>
-          <w:rFonts w:cs="Times New Roman"/>
-          <w:szCs w:val="24"/>
-        </w:rPr>
-        <w:t xml:space="preserve">Summary judgment is appropriate </w:t>
-      </w:r>
-      <w:r>
-        <w:rPr>
-          <w:rFonts w:cs="Times New Roman"/>
-          <w:szCs w:val="24"/>
-        </w:rPr>
-        <w:t>if</w:t>
-      </w:r>
-      <w:r>
-        <w:rPr>
-          <w:rFonts w:cs="Times New Roman"/>
-          <w:szCs w:val="24"/>
-        </w:rPr>
-        <w:t xml:space="preserve"> there is no </w:t>
-      </w:r>
-      <w:r>
-        <w:rPr>
-          <w:rFonts w:cs="Times New Roman"/>
-          <w:szCs w:val="24"/>
-        </w:rPr>
-        <w:t>genuine</w:t>
-      </w:r>
-      <w:r>
-        <w:rPr>
-          <w:rFonts w:cs="Times New Roman"/>
-          <w:szCs w:val="24"/>
-        </w:rPr>
-        <w:t xml:space="preserve"> dispute of material </w:t>
-      </w:r>
-      <w:r>
-        <w:rPr>
-          <w:rFonts w:cs="Times New Roman"/>
-          <w:szCs w:val="24"/>
-        </w:rPr>
-        <w:t xml:space="preserve">fact and </w:t>
-      </w:r>
-      <w:r>
-        <w:rPr>
-          <w:rFonts w:cs="Times New Roman"/>
-          <w:szCs w:val="24"/>
-        </w:rPr>
-        <w:t>the moving party</w:t>
-      </w:r>
-      <w:r>
-        <w:rPr>
-          <w:rFonts w:cs="Times New Roman"/>
-          <w:szCs w:val="24"/>
-        </w:rPr>
-        <w:t xml:space="preserve"> is entitled to judgement as a matter of law.</w:t>
-      </w:r>
-      <w:r>
-        <w:rPr>
-          <w:rFonts w:cs="Times New Roman"/>
-          <w:szCs w:val="24"/>
-        </w:rPr>
-        <w:t xml:space="preserve"> </w:t>
-      </w:r>
-      <w:r>
-        <w:rPr>
-          <w:rFonts w:cs="Times New Roman"/>
-          <w:i/>
-          <w:szCs w:val="24"/>
-        </w:rPr>
-        <w:t xml:space="preserve">AK Steel Corp. v. </w:t>
-      </w:r>
-      <w:proofErr w:type="spellStart"/>
-      <w:r>
-        <w:rPr>
-          <w:rFonts w:cs="Times New Roman"/>
-          <w:i/>
-          <w:szCs w:val="24"/>
-        </w:rPr>
-        <w:t>Sollac</w:t>
-      </w:r>
-      <w:proofErr w:type="spellEnd"/>
-      <w:r>
-        <w:rPr>
-          <w:rFonts w:cs="Times New Roman"/>
-          <w:i/>
-          <w:szCs w:val="24"/>
-        </w:rPr>
-        <w:t xml:space="preserve"> and </w:t>
-      </w:r>
-      <w:proofErr w:type="spellStart"/>
-      <w:r>
-        <w:rPr>
-          <w:rFonts w:cs="Times New Roman"/>
-          <w:i/>
-          <w:szCs w:val="24"/>
-        </w:rPr>
-        <w:t>Ugine</w:t>
-      </w:r>
-      <w:proofErr w:type="spellEnd"/>
-      <w:r>
-        <w:rPr>
-          <w:rFonts w:cs="Times New Roman"/>
-          <w:szCs w:val="24"/>
-        </w:rPr>
-        <w:t>, 344 F.3d 1234, 1238 (Fed. Cir. 2003).</w:t>
-      </w:r>
-      <w:r>
-        <w:rPr>
-          <w:rFonts w:cs="Times New Roman"/>
-          <w:szCs w:val="24"/>
-        </w:rPr>
-        <w:t xml:space="preserve"> </w:t>
-      </w:r>
-      <w:r>
-        <w:rPr>
-          <w:rFonts w:cs="Times New Roman"/>
-          <w:szCs w:val="24"/>
-        </w:rPr>
-        <w:t xml:space="preserve">Patents are presumed valid and </w:t>
-      </w:r>
-      <w:r>
-        <w:rPr>
-          <w:rFonts w:cs="Times New Roman"/>
-          <w:szCs w:val="24"/>
-        </w:rPr>
-        <w:t>invalidity must be proven by clear</w:t>
-      </w:r>
-      <w:r>
-        <w:rPr>
-          <w:rFonts w:cs="Times New Roman"/>
-          <w:szCs w:val="24"/>
-        </w:rPr>
-        <w:t xml:space="preserve"> </w:t>
-      </w:r>
-      <w:r>
-        <w:rPr>
-          <w:rFonts w:cs="Times New Roman"/>
-          <w:szCs w:val="24"/>
-        </w:rPr>
-        <w:t xml:space="preserve">and convincing evidence. </w:t>
-      </w:r>
-      <w:r>
-        <w:rPr>
-          <w:rFonts w:cs="Times New Roman"/>
-          <w:i/>
-          <w:szCs w:val="24"/>
-        </w:rPr>
-        <w:t>Auto. Tech. Int’l, Inc. v. BMW of N. Am., Inc.</w:t>
-      </w:r>
-      <w:r>
-        <w:rPr>
-          <w:rFonts w:cs="Times New Roman"/>
-          <w:szCs w:val="24"/>
-        </w:rPr>
-        <w:t xml:space="preserve">, </w:t>
-      </w:r>
-      <w:r>
-        <w:rPr>
-          <w:rFonts w:cs="Times New Roman"/>
-          <w:szCs w:val="24"/>
-        </w:rPr>
-        <w:t xml:space="preserve">501 F.3d 1274, 1281 (Fed. Cir. </w:t>
-      </w:r>
-      <w:r>
-        <w:rPr>
-          <w:rFonts w:cs="Times New Roman"/>
-          <w:szCs w:val="24"/>
-        </w:rPr>
-        <w:t>2007).</w:t>
-      </w:r>
-      <w:r>
-        <w:rPr>
-          <w:rFonts w:cs="Times New Roman"/>
-          <w:szCs w:val="24"/>
-        </w:rPr>
-        <w:t xml:space="preserve"> </w:t>
-      </w:r>
-      <w:r>
-        <w:rPr>
-          <w:rFonts w:cs="Times New Roman"/>
-          <w:szCs w:val="24"/>
-        </w:rPr>
-        <w:t>C</w:t>
-      </w:r>
-      <w:r>
-        <w:rPr>
-          <w:rFonts w:cs="Times New Roman"/>
-          <w:szCs w:val="24"/>
-        </w:rPr>
-        <w:t>laim construction</w:t>
-      </w:r>
-      <w:r>
-        <w:rPr>
-          <w:rFonts w:cs="Times New Roman"/>
-          <w:szCs w:val="24"/>
-        </w:rPr>
-        <w:t xml:space="preserve"> is a question of law and is reviewed </w:t>
-      </w:r>
-      <w:r>
-        <w:rPr>
-          <w:rFonts w:cs="Times New Roman"/>
-          <w:i/>
-          <w:szCs w:val="24"/>
-        </w:rPr>
-        <w:t>de novo.</w:t>
-      </w:r>
-      <w:r>
-        <w:rPr>
-          <w:rFonts w:cs="Times New Roman"/>
-          <w:szCs w:val="24"/>
-        </w:rPr>
-        <w:t xml:space="preserve"> </w:t>
-      </w:r>
-      <w:r>
-        <w:rPr>
-          <w:rFonts w:cs="Times New Roman"/>
-          <w:i/>
-          <w:szCs w:val="24"/>
-        </w:rPr>
-        <w:t xml:space="preserve">Interactive Gift Exp., Inc. v. </w:t>
-      </w:r>
-      <w:proofErr w:type="spellStart"/>
-      <w:r>
-        <w:rPr>
-          <w:rFonts w:cs="Times New Roman"/>
-          <w:i/>
-          <w:szCs w:val="24"/>
-        </w:rPr>
-        <w:t>Compuserve</w:t>
-      </w:r>
-      <w:proofErr w:type="spellEnd"/>
-      <w:r>
-        <w:rPr>
-          <w:rFonts w:cs="Times New Roman"/>
-          <w:i/>
-          <w:szCs w:val="24"/>
-        </w:rPr>
-        <w:t xml:space="preserve"> Inc.</w:t>
-      </w:r>
-      <w:r>
-        <w:rPr>
-          <w:rFonts w:cs="Times New Roman"/>
-          <w:szCs w:val="24"/>
-        </w:rPr>
-        <w:t>, 256 F.3d 1323, 1331 (Fed. Cir. 2001).</w:t>
-      </w:r>
-      <w:r>
-        <w:rPr>
-          <w:rFonts w:cs="Times New Roman"/>
-          <w:i/>
-          <w:szCs w:val="24"/>
-        </w:rPr>
-        <w:t xml:space="preserve"> </w:t>
-      </w:r>
-      <w:r>
-        <w:rPr>
-          <w:rFonts w:cs="Times New Roman"/>
-          <w:szCs w:val="24"/>
-        </w:rPr>
-        <w:t>Whether an invention</w:t>
-      </w:r>
-      <w:r>
-        <w:rPr>
-          <w:rFonts w:cs="Times New Roman"/>
-          <w:szCs w:val="24"/>
-        </w:rPr>
-        <w:t xml:space="preserve"> </w:t>
-      </w:r>
-      <w:r>
-        <w:rPr>
-          <w:rFonts w:cs="Times New Roman"/>
-          <w:szCs w:val="24"/>
-        </w:rPr>
-        <w:t xml:space="preserve">is enabled </w:t>
-      </w:r>
-      <w:r>
-        <w:rPr>
-          <w:rFonts w:cs="Times New Roman"/>
-          <w:szCs w:val="24"/>
-        </w:rPr>
-        <w:t xml:space="preserve">under 35 U.S.C. § 112(a) and </w:t>
-      </w:r>
-      <w:r>
-        <w:rPr>
-          <w:rFonts w:cs="Times New Roman"/>
-          <w:szCs w:val="24"/>
-        </w:rPr>
-        <w:t xml:space="preserve">would have required undue experimentation </w:t>
-      </w:r>
-      <w:r>
-        <w:rPr>
-          <w:rFonts w:cs="Times New Roman"/>
-          <w:szCs w:val="24"/>
-        </w:rPr>
-        <w:lastRenderedPageBreak/>
-        <w:t>to practice</w:t>
-      </w:r>
-      <w:r>
-        <w:rPr>
-          <w:rFonts w:cs="Times New Roman"/>
-          <w:szCs w:val="24"/>
-        </w:rPr>
-        <w:t xml:space="preserve"> is a question of law reviewed </w:t>
-      </w:r>
-      <w:r>
-        <w:rPr>
-          <w:rFonts w:cs="Times New Roman"/>
-          <w:i/>
-          <w:szCs w:val="24"/>
-        </w:rPr>
-        <w:t>de novo</w:t>
-      </w:r>
-      <w:r>
-        <w:rPr>
-          <w:rFonts w:cs="Times New Roman"/>
-          <w:szCs w:val="24"/>
-        </w:rPr>
-        <w:t>,</w:t>
-      </w:r>
-      <w:r>
-        <w:rPr>
-          <w:rFonts w:cs="Times New Roman"/>
-          <w:szCs w:val="24"/>
-        </w:rPr>
-        <w:t xml:space="preserve"> based on underlying factual inquiries reviewed for clear error. </w:t>
-      </w:r>
-      <w:r>
-        <w:rPr>
-          <w:rFonts w:cs="Times New Roman"/>
-          <w:i/>
-          <w:szCs w:val="24"/>
-        </w:rPr>
-        <w:t xml:space="preserve">ALZA Corp. v. </w:t>
-      </w:r>
-      <w:proofErr w:type="spellStart"/>
-      <w:r>
-        <w:rPr>
-          <w:rFonts w:cs="Times New Roman"/>
-          <w:i/>
-          <w:szCs w:val="24"/>
-        </w:rPr>
-        <w:t>Andrz</w:t>
-      </w:r>
-      <w:proofErr w:type="spellEnd"/>
-      <w:r>
-        <w:rPr>
-          <w:rFonts w:cs="Times New Roman"/>
-          <w:i/>
-          <w:szCs w:val="24"/>
-        </w:rPr>
-        <w:t xml:space="preserve"> P</w:t>
-      </w:r>
-      <w:r>
-        <w:rPr>
-          <w:rFonts w:cs="Times New Roman"/>
-          <w:i/>
-          <w:szCs w:val="24"/>
-        </w:rPr>
-        <w:t>harm., LLC</w:t>
-      </w:r>
-      <w:r>
-        <w:rPr>
-          <w:rFonts w:cs="Times New Roman"/>
-          <w:szCs w:val="24"/>
-        </w:rPr>
-        <w:t xml:space="preserve">, </w:t>
-      </w:r>
-      <w:r>
-        <w:rPr>
-          <w:rFonts w:cs="Times New Roman"/>
-          <w:szCs w:val="24"/>
-        </w:rPr>
-        <w:t>603 F.3d 935, 940 (Fed. Cir. 2014)</w:t>
-      </w:r>
-      <w:r>
-        <w:rPr>
-          <w:rFonts w:cs="Times New Roman"/>
-          <w:szCs w:val="24"/>
-        </w:rPr>
-        <w:t>.</w:t>
-      </w:r>
-      <w:r>
-        <w:rPr>
-          <w:rFonts w:cs="Times New Roman"/>
-          <w:szCs w:val="24"/>
-        </w:rPr>
-        <w:t xml:space="preserve"> </w:t>
-      </w:r>
-    </w:p>
-    <w:p>
-      <w:pPr>
         <w:pStyle w:val="Heading1"/>
         <w:rPr>
           <w:rFonts w:cs="Times New Roman"/>
           <w:szCs w:val="24"/>
         </w:rPr>
       </w:pPr>
-      <w:bookmarkStart w:id="18" w:name="_Toc1205238"/>
+      <w:bookmarkStart w:id="17" w:name="_Toc1205238"/>
       <w:r>
         <w:rPr>
           <w:rFonts w:cs="Times New Roman"/>
@@ -4980,7 +4972,7 @@
         </w:rPr>
         <w:t>ARGUMENT</w:t>
       </w:r>
-      <w:bookmarkEnd w:id="18"/>
+      <w:bookmarkEnd w:id="17"/>
     </w:p>
     <w:p>
       <w:pPr>
@@ -4995,7 +4987,7 @@
           <w:szCs w:val="24"/>
         </w:rPr>
       </w:pPr>
-      <w:bookmarkStart w:id="19" w:name="_Toc1205239"/>
+      <w:bookmarkStart w:id="18" w:name="_Toc1205239"/>
       <w:r>
         <w:rPr>
           <w:rFonts w:cs="Times New Roman"/>
@@ -5003,7 +4995,7 @@
         </w:rPr>
         <w:t>Exhaustion</w:t>
       </w:r>
-      <w:bookmarkEnd w:id="19"/>
+      <w:bookmarkEnd w:id="18"/>
     </w:p>
     <w:p>
       <w:pPr>
@@ -5018,7 +5010,7 @@
           <w:szCs w:val="24"/>
         </w:rPr>
       </w:pPr>
-      <w:bookmarkStart w:id="20" w:name="_Toc1205240"/>
+      <w:bookmarkStart w:id="19" w:name="_Toc1205240"/>
       <w:r>
         <w:rPr>
           <w:rFonts w:cs="Times New Roman"/>
@@ -5054,7 +5046,7 @@
         </w:rPr>
         <w:t>of Non-Enablement</w:t>
       </w:r>
-      <w:bookmarkEnd w:id="20"/>
+      <w:bookmarkEnd w:id="19"/>
       <w:r>
         <w:rPr>
           <w:rFonts w:cs="Times New Roman"/>
@@ -5075,14 +5067,14 @@
           <w:rFonts w:cs="Times New Roman"/>
         </w:rPr>
       </w:pPr>
-      <w:bookmarkStart w:id="21" w:name="_Toc1205241"/>
+      <w:bookmarkStart w:id="20" w:name="_Toc1205241"/>
       <w:r>
         <w:rPr>
           <w:rFonts w:cs="Times New Roman"/>
         </w:rPr>
         <w:t>Relevant Legal Stands or Claim Construction</w:t>
       </w:r>
-      <w:bookmarkEnd w:id="21"/>
+      <w:bookmarkEnd w:id="20"/>
     </w:p>
     <w:p>
       <w:pPr>
@@ -5436,7 +5428,7 @@
           <w:rFonts w:cs="Times New Roman"/>
         </w:rPr>
       </w:pPr>
-      <w:bookmarkStart w:id="22" w:name="_Toc1205242"/>
+      <w:bookmarkStart w:id="21" w:name="_Toc1205242"/>
       <w:r>
         <w:rPr>
           <w:rFonts w:cs="Times New Roman"/>
@@ -5479,7 +5471,7 @@
         </w:rPr>
         <w:t>Nanoribbon Length</w:t>
       </w:r>
-      <w:bookmarkEnd w:id="22"/>
+      <w:bookmarkEnd w:id="21"/>
     </w:p>
     <w:p>
       <w:pPr>
@@ -5822,22 +5814,22 @@
         </w:numPr>
         <w:ind w:left="1440" w:hanging="720"/>
       </w:pPr>
-      <w:bookmarkStart w:id="23" w:name="_Toc1205243"/>
-      <w:commentRangeStart w:id="24"/>
+      <w:bookmarkStart w:id="22" w:name="_Toc1205243"/>
+      <w:commentRangeStart w:id="23"/>
       <w:r>
         <w:t xml:space="preserve">Claim 1 Recites a Requirement of </w:t>
       </w:r>
       <w:r>
         <w:t>Switching Speeds 1 T Hz to 1.2 T Hz</w:t>
       </w:r>
-      <w:bookmarkEnd w:id="23"/>
-      <w:commentRangeEnd w:id="24"/>
+      <w:bookmarkEnd w:id="22"/>
+      <w:commentRangeEnd w:id="23"/>
       <w:r>
         <w:rPr>
           <w:rStyle w:val="CommentReference"/>
           <w:rFonts w:eastAsiaTheme="minorHAnsi" w:cstheme="minorBidi"/>
         </w:rPr>
-        <w:commentReference w:id="24"/>
+        <w:commentReference w:id="23"/>
       </w:r>
     </w:p>
     <w:p>
@@ -5956,7 +5948,7 @@
           <w:rFonts w:cs="Times New Roman"/>
         </w:rPr>
       </w:pPr>
-      <w:bookmarkStart w:id="25" w:name="_Toc1205244"/>
+      <w:bookmarkStart w:id="24" w:name="_Toc1205244"/>
       <w:r>
         <w:rPr>
           <w:rFonts w:cs="Times New Roman"/>
@@ -5988,7 +5980,7 @@
         </w:rPr>
         <w:t>“Approximately 22nm”</w:t>
       </w:r>
-      <w:bookmarkEnd w:id="25"/>
+      <w:bookmarkEnd w:id="24"/>
       <w:r>
         <w:rPr>
           <w:rStyle w:val="CommentReference"/>
@@ -6685,7 +6677,7 @@
           <w:rFonts w:cs="Times New Roman"/>
         </w:rPr>
       </w:pPr>
-      <w:bookmarkStart w:id="26" w:name="_Toc1205245"/>
+      <w:bookmarkStart w:id="25" w:name="_Toc1205245"/>
       <w:r>
         <w:rPr>
           <w:rFonts w:cs="Times New Roman"/>
@@ -6698,7 +6690,7 @@
         </w:rPr>
         <w:t xml:space="preserve"> of Enablement</w:t>
       </w:r>
-      <w:bookmarkEnd w:id="26"/>
+      <w:bookmarkEnd w:id="25"/>
     </w:p>
     <w:p>
       <w:pPr>
@@ -7557,7 +7549,7 @@
           <w:rFonts w:cs="Times New Roman"/>
         </w:rPr>
       </w:pPr>
-      <w:bookmarkStart w:id="27" w:name="_Toc1205246"/>
+      <w:bookmarkStart w:id="26" w:name="_Toc1205246"/>
       <w:r>
         <w:rPr>
           <w:rFonts w:cs="Times New Roman"/>
@@ -7576,7 +7568,7 @@
         </w:rPr>
         <w:t>Experimentation</w:t>
       </w:r>
-      <w:bookmarkEnd w:id="27"/>
+      <w:bookmarkEnd w:id="26"/>
     </w:p>
     <w:p>
       <w:pPr>
@@ -7586,7 +7578,7 @@
           <w:szCs w:val="24"/>
         </w:rPr>
       </w:pPr>
-      <w:bookmarkStart w:id="28" w:name="_Toc1205247"/>
+      <w:bookmarkStart w:id="27" w:name="_Toc1205247"/>
       <w:r>
         <w:rPr>
           <w:rFonts w:cs="Times New Roman"/>
@@ -7608,7 +7600,7 @@
         </w:rPr>
         <w:t>ll lengths would require undue experimentation</w:t>
       </w:r>
-      <w:bookmarkEnd w:id="28"/>
+      <w:bookmarkEnd w:id="27"/>
       <w:r>
         <w:rPr>
           <w:rFonts w:cs="Times New Roman"/>
@@ -9133,7 +9125,7 @@
           <w:szCs w:val="24"/>
         </w:rPr>
       </w:pPr>
-      <w:bookmarkStart w:id="29" w:name="_Toc1205248"/>
+      <w:bookmarkStart w:id="28" w:name="_Toc1205248"/>
       <w:r>
         <w:rPr>
           <w:rFonts w:cs="Times New Roman"/>
@@ -9163,9 +9155,9 @@
           <w:iCs w:val="0"/>
           <w:color w:val="000000" w:themeColor="text1"/>
         </w:rPr>
-        <w:commentReference w:id="30"/>
-      </w:r>
-      <w:bookmarkEnd w:id="29"/>
+        <w:commentReference w:id="29"/>
+      </w:r>
+      <w:bookmarkEnd w:id="28"/>
     </w:p>
     <w:p>
       <w:pPr>
@@ -9541,7 +9533,7 @@
           <w:szCs w:val="24"/>
         </w:rPr>
       </w:pPr>
-      <w:bookmarkStart w:id="31" w:name="_Toc1205249"/>
+      <w:bookmarkStart w:id="30" w:name="_Toc1205249"/>
       <w:r>
         <w:rPr>
           <w:rFonts w:cs="Times New Roman"/>
@@ -9556,9 +9548,9 @@
           <w:iCs w:val="0"/>
           <w:color w:val="000000" w:themeColor="text1"/>
         </w:rPr>
-        <w:commentReference w:id="32"/>
-      </w:r>
-      <w:bookmarkEnd w:id="31"/>
+        <w:commentReference w:id="31"/>
+      </w:r>
+      <w:bookmarkEnd w:id="30"/>
     </w:p>
     <w:p>
       <w:pPr>
@@ -9577,7 +9569,7 @@
           <w:szCs w:val="24"/>
         </w:rPr>
       </w:pPr>
-      <w:bookmarkStart w:id="33" w:name="_Toc1205250"/>
+      <w:bookmarkStart w:id="32" w:name="_Toc1205250"/>
       <w:r>
         <w:rPr>
           <w:rFonts w:cs="Times New Roman"/>
@@ -9585,7 +9577,7 @@
         </w:rPr>
         <w:t>CONCLUSION</w:t>
       </w:r>
-      <w:bookmarkEnd w:id="33"/>
+      <w:bookmarkEnd w:id="32"/>
     </w:p>
     <w:p>
       <w:pPr>
@@ -10101,7 +10093,7 @@
       </w:r>
     </w:p>
   </w:comment>
-  <w:comment w:id="9" w:author="seth guthrie" w:date="2019-02-15T16:27:00Z" w:initials="GSK">
+  <w:comment w:id="8" w:author="seth guthrie" w:date="2019-02-15T16:27:00Z" w:initials="GSK">
     <w:p>
       <w:pPr>
         <w:pStyle w:val="CommentText"/>
@@ -10117,7 +10109,7 @@
       </w:r>
     </w:p>
   </w:comment>
-  <w:comment w:id="14" w:author="seth guthrie" w:date="2019-02-15T16:20:00Z" w:initials="GSK">
+  <w:comment w:id="23" w:author="seth guthrie" w:date="2019-02-16T10:57:00Z" w:initials="GSK">
     <w:p>
       <w:pPr>
         <w:pStyle w:val="CommentText"/>
@@ -10129,11 +10121,14 @@
         <w:annotationRef/>
       </w:r>
       <w:r>
-        <w:t>R. at Appx7.</w:t>
+        <w:rPr>
+          <w:rStyle w:val="CommentReference"/>
+        </w:rPr>
+        <w:t xml:space="preserve">If you have time, so some factual comparisons. </w:t>
       </w:r>
     </w:p>
   </w:comment>
-  <w:comment w:id="24" w:author="seth guthrie" w:date="2019-02-16T10:57:00Z" w:initials="GSK">
+  <w:comment w:id="29" w:author="seth guthrie" w:date="2019-02-15T16:03:00Z" w:initials="GSK">
     <w:p>
       <w:pPr>
         <w:pStyle w:val="CommentText"/>
@@ -10148,38 +10143,19 @@
         <w:rPr>
           <w:rStyle w:val="CommentReference"/>
         </w:rPr>
-        <w:t xml:space="preserve">If you have time, so some factual comparisons. </w:t>
-      </w:r>
+        <w:annotationRef/>
+      </w:r>
+      <w:r>
+        <w:t>1) quantity of experimentation necessary; 2) amount of direction or guidance presented; 3) presence or absence of working examples; 4) nature of the invention; 5) state of the prior art; 6) relative skill of those in art; 7); predictability or unpredictability of the art; 8) breadth of the claims</w:t>
+      </w:r>
+    </w:p>
+    <w:p>
+      <w:pPr>
+        <w:pStyle w:val="CommentText"/>
+      </w:pPr>
     </w:p>
   </w:comment>
-  <w:comment w:id="30" w:author="seth guthrie" w:date="2019-02-15T16:03:00Z" w:initials="GSK">
-    <w:p>
-      <w:pPr>
-        <w:pStyle w:val="CommentText"/>
-      </w:pPr>
-      <w:r>
-        <w:rPr>
-          <w:rStyle w:val="CommentReference"/>
-        </w:rPr>
-        <w:annotationRef/>
-      </w:r>
-      <w:r>
-        <w:rPr>
-          <w:rStyle w:val="CommentReference"/>
-        </w:rPr>
-        <w:annotationRef/>
-      </w:r>
-      <w:r>
-        <w:t>1) quantity of experimentation necessary; 2) amount of direction or guidance presented; 3) presence or absence of working examples; 4) nature of the invention; 5) state of the prior art; 6) relative skill of those in art; 7); predictability or unpredictability of the art; 8) breadth of the claims</w:t>
-      </w:r>
-    </w:p>
-    <w:p>
-      <w:pPr>
-        <w:pStyle w:val="CommentText"/>
-      </w:pPr>
-    </w:p>
-  </w:comment>
-  <w:comment w:id="32" w:author="seth guthrie" w:date="2019-02-15T16:48:00Z" w:initials="GSK">
+  <w:comment w:id="31" w:author="seth guthrie" w:date="2019-02-15T16:48:00Z" w:initials="GSK">
     <w:p>
       <w:pPr>
         <w:pStyle w:val="CommentText"/>
@@ -10226,7 +10202,6 @@
 <w15:commentsEx xmlns:wpc="http://schemas.microsoft.com/office/word/2010/wordprocessingCanvas" xmlns:cx="http://schemas.microsoft.com/office/drawing/2014/chartex" xmlns:cx1="http://schemas.microsoft.com/office/drawing/2015/9/8/chartex" xmlns:cx2="http://schemas.microsoft.com/office/drawing/2015/10/21/chartex" xmlns:cx3="http://schemas.microsoft.com/office/drawing/2016/5/9/chartex" xmlns:cx4="http://schemas.microsoft.com/office/drawing/2016/5/10/chartex" xmlns:cx5="http://schemas.microsoft.com/office/drawing/2016/5/11/chartex" xmlns:cx6="http://schemas.microsoft.com/office/drawing/2016/5/12/chartex" xmlns:cx7="http://schemas.microsoft.com/office/drawing/2016/5/13/chartex" xmlns:cx8="http://schemas.microsoft.com/office/drawing/2016/5/14/chartex" xmlns:mc="http://schemas.openxmlformats.org/markup-compatibility/2006" xmlns:aink="http://schemas.microsoft.com/office/drawing/2016/ink" xmlns:am3d="http://schemas.microsoft.com/office/drawing/2017/model3d" xmlns:o="urn:schemas-microsoft-com:office:office" xmlns:r="http://schemas.openxmlformats.org/officeDocument/2006/relationships" xmlns:m="http://schemas.openxmlformats.org/officeDocument/2006/math" xmlns:v="urn:schemas-microsoft-com:vml" xmlns:wp14="http://schemas.microsoft.com/office/word/2010/wordprocessingDrawing" xmlns:wp="http://schemas.openxmlformats.org/drawingml/2006/wordprocessingDrawing" xmlns:w10="urn:schemas-microsoft-com:office:word" xmlns:w="http://schemas.openxmlformats.org/wordprocessingml/2006/main" xmlns:w14="http://schemas.microsoft.com/office/word/2010/wordml" xmlns:w15="http://schemas.microsoft.com/office/word/2012/wordml" xmlns:w16cid="http://schemas.microsoft.com/office/word/2016/wordml/cid" xmlns:w16se="http://schemas.microsoft.com/office/word/2015/wordml/symex" xmlns:wpg="http://schemas.microsoft.com/office/word/2010/wordprocessingGroup" xmlns:wpi="http://schemas.microsoft.com/office/word/2010/wordprocessingInk" xmlns:wne="http://schemas.microsoft.com/office/word/2006/wordml" xmlns:wps="http://schemas.microsoft.com/office/word/2010/wordprocessingShape" mc:Ignorable="w14 w15 w16se w16cid wp14">
   <w15:commentEx w15:paraId="7AAB70F5" w15:done="0"/>
   <w15:commentEx w15:paraId="135641AC" w15:done="0"/>
-  <w15:commentEx w15:paraId="262A3A80" w15:done="0"/>
   <w15:commentEx w15:paraId="198555B2" w15:done="0"/>
   <w15:commentEx w15:paraId="3473B997" w15:done="0"/>
   <w15:commentEx w15:paraId="70FC2BEA" w15:done="0"/>
@@ -10237,7 +10212,6 @@
 <w16cid:commentsIds xmlns:wpc="http://schemas.microsoft.com/office/word/2010/wordprocessingCanvas" xmlns:cx="http://schemas.microsoft.com/office/drawing/2014/chartex" xmlns:cx1="http://schemas.microsoft.com/office/drawing/2015/9/8/chartex" xmlns:cx2="http://schemas.microsoft.com/office/drawing/2015/10/21/chartex" xmlns:cx3="http://schemas.microsoft.com/office/drawing/2016/5/9/chartex" xmlns:cx4="http://schemas.microsoft.com/office/drawing/2016/5/10/chartex" xmlns:cx5="http://schemas.microsoft.com/office/drawing/2016/5/11/chartex" xmlns:cx6="http://schemas.microsoft.com/office/drawing/2016/5/12/chartex" xmlns:cx7="http://schemas.microsoft.com/office/drawing/2016/5/13/chartex" xmlns:cx8="http://schemas.microsoft.com/office/drawing/2016/5/14/chartex" xmlns:mc="http://schemas.openxmlformats.org/markup-compatibility/2006" xmlns:aink="http://schemas.microsoft.com/office/drawing/2016/ink" xmlns:am3d="http://schemas.microsoft.com/office/drawing/2017/model3d" xmlns:o="urn:schemas-microsoft-com:office:office" xmlns:r="http://schemas.openxmlformats.org/officeDocument/2006/relationships" xmlns:m="http://schemas.openxmlformats.org/officeDocument/2006/math" xmlns:v="urn:schemas-microsoft-com:vml" xmlns:wp14="http://schemas.microsoft.com/office/word/2010/wordprocessingDrawing" xmlns:wp="http://schemas.openxmlformats.org/drawingml/2006/wordprocessingDrawing" xmlns:w10="urn:schemas-microsoft-com:office:word" xmlns:w="http://schemas.openxmlformats.org/wordprocessingml/2006/main" xmlns:w14="http://schemas.microsoft.com/office/word/2010/wordml" xmlns:w15="http://schemas.microsoft.com/office/word/2012/wordml" xmlns:w16cid="http://schemas.microsoft.com/office/word/2016/wordml/cid" xmlns:w16se="http://schemas.microsoft.com/office/word/2015/wordml/symex" xmlns:wpg="http://schemas.microsoft.com/office/word/2010/wordprocessingGroup" xmlns:wpi="http://schemas.microsoft.com/office/word/2010/wordprocessingInk" xmlns:wne="http://schemas.microsoft.com/office/word/2006/wordml" xmlns:wps="http://schemas.microsoft.com/office/word/2010/wordprocessingShape" mc:Ignorable="w14 w15 w16se w16cid wp14">
   <w16cid:commentId w16cid:paraId="7AAB70F5" w16cid:durableId="1FFD7C15"/>
   <w16cid:commentId w16cid:paraId="135641AC" w16cid:durableId="201166DA"/>
-  <w16cid:commentId w16cid:paraId="262A3A80" w16cid:durableId="2011655C"/>
   <w16cid:commentId w16cid:paraId="198555B2" w16cid:durableId="20126B2F"/>
 </w16cid:commentsIds>
 </file>
@@ -13067,7 +13041,7 @@
 </file>
 
 <file path=customXml/itemProps1.xml><?xml version="1.0" encoding="utf-8"?>
-<ds:datastoreItem xmlns:ds="http://schemas.openxmlformats.org/officeDocument/2006/customXml" ds:itemID="{296DC664-781B-4DFE-BCDF-C8DB2497069B}">
+<ds:datastoreItem xmlns:ds="http://schemas.openxmlformats.org/officeDocument/2006/customXml" ds:itemID="{ED0599FA-BD16-4E1C-B3BE-805CE00F4A78}">
   <ds:schemaRefs>
     <ds:schemaRef ds:uri="http://schemas.openxmlformats.org/officeDocument/2006/bibliography"/>
   </ds:schemaRefs>

</xml_diff>

<commit_message>
Added essential element argument to paper.
</commit_message>
<xml_diff>
--- a/Rothwell Brief 2019 - Guthrie&Kim.docx
+++ b/Rothwell Brief 2019 - Guthrie&Kim.docx
@@ -4003,7 +4003,6 @@
         </w:rPr>
         <w:t>nm</w:t>
       </w:r>
-      <w:bookmarkStart w:id="13" w:name="_GoBack"/>
       <w:r>
         <w:rPr>
           <w:rFonts w:cs="Times New Roman"/>
@@ -4052,15 +4051,7 @@
           <w:rFonts w:cs="Times New Roman"/>
           <w:szCs w:val="24"/>
         </w:rPr>
-        <w:t xml:space="preserve">. </w:t>
-      </w:r>
-      <w:bookmarkEnd w:id="13"/>
-      <w:r>
-        <w:rPr>
-          <w:rFonts w:cs="Times New Roman"/>
-          <w:szCs w:val="24"/>
-        </w:rPr>
-        <w:t xml:space="preserve">However, </w:t>
+        <w:t xml:space="preserve">. However, </w:t>
       </w:r>
       <w:r>
         <w:rPr>
@@ -4510,13 +4501,32 @@
           <w:szCs w:val="24"/>
         </w:rPr>
       </w:pPr>
-      <w:bookmarkStart w:id="14" w:name="_Toc1205235"/>
+      <w:bookmarkStart w:id="13" w:name="_Toc1205235"/>
       <w:r>
         <w:rPr>
           <w:rFonts w:cs="Times New Roman"/>
           <w:szCs w:val="24"/>
         </w:rPr>
         <w:t>STANDARD OF REVIEW</w:t>
+      </w:r>
+      <w:bookmarkEnd w:id="13"/>
+    </w:p>
+    <w:p>
+      <w:pPr>
+        <w:pStyle w:val="Heading2"/>
+        <w:ind w:left="720"/>
+        <w:rPr>
+          <w:rFonts w:cs="Times New Roman"/>
+          <w:szCs w:val="24"/>
+        </w:rPr>
+      </w:pPr>
+      <w:bookmarkStart w:id="14" w:name="_Toc1205236"/>
+      <w:r>
+        <w:rPr>
+          <w:rFonts w:cs="Times New Roman"/>
+          <w:szCs w:val="24"/>
+        </w:rPr>
+        <w:t>Exhaustion</w:t>
       </w:r>
       <w:bookmarkEnd w:id="14"/>
     </w:p>
@@ -4529,442 +4539,423 @@
           <w:szCs w:val="24"/>
         </w:rPr>
       </w:pPr>
-      <w:bookmarkStart w:id="15" w:name="_Toc1205236"/>
-      <w:r>
-        <w:rPr>
-          <w:rFonts w:cs="Times New Roman"/>
-          <w:szCs w:val="24"/>
-        </w:rPr>
-        <w:t>Exhaustion</w:t>
+      <w:bookmarkStart w:id="15" w:name="_Toc1205237"/>
+      <w:r>
+        <w:rPr>
+          <w:rFonts w:cs="Times New Roman"/>
+          <w:szCs w:val="24"/>
+        </w:rPr>
+        <w:t>Invalidity for Lack of Enablement</w:t>
       </w:r>
       <w:bookmarkEnd w:id="15"/>
     </w:p>
     <w:p>
       <w:pPr>
-        <w:pStyle w:val="Heading2"/>
-        <w:ind w:left="720"/>
-        <w:rPr>
-          <w:rFonts w:cs="Times New Roman"/>
-          <w:szCs w:val="24"/>
-        </w:rPr>
-      </w:pPr>
-      <w:bookmarkStart w:id="16" w:name="_Toc1205237"/>
-      <w:r>
-        <w:rPr>
-          <w:rFonts w:cs="Times New Roman"/>
-          <w:szCs w:val="24"/>
-        </w:rPr>
-        <w:t>Invalidity for Lack of Enablement</w:t>
-      </w:r>
-      <w:bookmarkEnd w:id="16"/>
+        <w:pStyle w:val="ListParagraph"/>
+        <w:ind w:left="0"/>
+        <w:rPr>
+          <w:rFonts w:cs="Times New Roman"/>
+          <w:szCs w:val="24"/>
+        </w:rPr>
+      </w:pPr>
+      <w:r>
+        <w:rPr>
+          <w:rFonts w:cs="Times New Roman"/>
+          <w:szCs w:val="24"/>
+        </w:rPr>
+        <w:t xml:space="preserve">Summary judgment is appropriate </w:t>
+      </w:r>
+      <w:r>
+        <w:rPr>
+          <w:rFonts w:cs="Times New Roman"/>
+          <w:szCs w:val="24"/>
+        </w:rPr>
+        <w:t>if</w:t>
+      </w:r>
+      <w:r>
+        <w:rPr>
+          <w:rFonts w:cs="Times New Roman"/>
+          <w:szCs w:val="24"/>
+        </w:rPr>
+        <w:t xml:space="preserve"> there is no </w:t>
+      </w:r>
+      <w:r>
+        <w:rPr>
+          <w:rFonts w:cs="Times New Roman"/>
+          <w:szCs w:val="24"/>
+        </w:rPr>
+        <w:t>genuine</w:t>
+      </w:r>
+      <w:r>
+        <w:rPr>
+          <w:rFonts w:cs="Times New Roman"/>
+          <w:szCs w:val="24"/>
+        </w:rPr>
+        <w:t xml:space="preserve"> dispute of material </w:t>
+      </w:r>
+      <w:r>
+        <w:rPr>
+          <w:rFonts w:cs="Times New Roman"/>
+          <w:szCs w:val="24"/>
+        </w:rPr>
+        <w:t xml:space="preserve">fact and </w:t>
+      </w:r>
+      <w:r>
+        <w:rPr>
+          <w:rFonts w:cs="Times New Roman"/>
+          <w:szCs w:val="24"/>
+        </w:rPr>
+        <w:t>the moving party</w:t>
+      </w:r>
+      <w:r>
+        <w:rPr>
+          <w:rFonts w:cs="Times New Roman"/>
+          <w:szCs w:val="24"/>
+        </w:rPr>
+        <w:t xml:space="preserve"> is entitled to judgement as a matter of law.</w:t>
+      </w:r>
+      <w:r>
+        <w:rPr>
+          <w:rFonts w:cs="Times New Roman"/>
+          <w:szCs w:val="24"/>
+        </w:rPr>
+        <w:t xml:space="preserve"> </w:t>
+      </w:r>
+      <w:r>
+        <w:rPr>
+          <w:rFonts w:cs="Times New Roman"/>
+          <w:i/>
+          <w:szCs w:val="24"/>
+        </w:rPr>
+        <w:t xml:space="preserve">AK Steel Corp. v. </w:t>
+      </w:r>
+      <w:proofErr w:type="spellStart"/>
+      <w:r>
+        <w:rPr>
+          <w:rFonts w:cs="Times New Roman"/>
+          <w:i/>
+          <w:szCs w:val="24"/>
+        </w:rPr>
+        <w:t>Sollac</w:t>
+      </w:r>
+      <w:proofErr w:type="spellEnd"/>
+      <w:r>
+        <w:rPr>
+          <w:rFonts w:cs="Times New Roman"/>
+          <w:i/>
+          <w:szCs w:val="24"/>
+        </w:rPr>
+        <w:t xml:space="preserve"> and </w:t>
+      </w:r>
+      <w:proofErr w:type="spellStart"/>
+      <w:r>
+        <w:rPr>
+          <w:rFonts w:cs="Times New Roman"/>
+          <w:i/>
+          <w:szCs w:val="24"/>
+        </w:rPr>
+        <w:t>Ugine</w:t>
+      </w:r>
+      <w:proofErr w:type="spellEnd"/>
+      <w:r>
+        <w:rPr>
+          <w:rFonts w:cs="Times New Roman"/>
+          <w:szCs w:val="24"/>
+        </w:rPr>
+        <w:t>, 344 F.3d 1234, 1238 (Fed. Cir. 2003).</w:t>
+      </w:r>
+      <w:r>
+        <w:rPr>
+          <w:rFonts w:cs="Times New Roman"/>
+          <w:szCs w:val="24"/>
+        </w:rPr>
+        <w:t xml:space="preserve"> </w:t>
+      </w:r>
+      <w:r>
+        <w:rPr>
+          <w:rFonts w:cs="Times New Roman"/>
+          <w:szCs w:val="24"/>
+        </w:rPr>
+        <w:t xml:space="preserve">Patents are presumed valid and </w:t>
+      </w:r>
+      <w:r>
+        <w:rPr>
+          <w:rFonts w:cs="Times New Roman"/>
+          <w:szCs w:val="24"/>
+        </w:rPr>
+        <w:t>invalidity must be proven by clear</w:t>
+      </w:r>
+      <w:r>
+        <w:rPr>
+          <w:rFonts w:cs="Times New Roman"/>
+          <w:szCs w:val="24"/>
+        </w:rPr>
+        <w:t xml:space="preserve"> </w:t>
+      </w:r>
+      <w:r>
+        <w:rPr>
+          <w:rFonts w:cs="Times New Roman"/>
+          <w:szCs w:val="24"/>
+        </w:rPr>
+        <w:t xml:space="preserve">and convincing evidence. </w:t>
+      </w:r>
+      <w:r>
+        <w:rPr>
+          <w:rFonts w:cs="Times New Roman"/>
+          <w:i/>
+          <w:szCs w:val="24"/>
+        </w:rPr>
+        <w:t>Auto. Tech. Int’l, Inc. v. BMW of N. Am., Inc.</w:t>
+      </w:r>
+      <w:r>
+        <w:rPr>
+          <w:rFonts w:cs="Times New Roman"/>
+          <w:szCs w:val="24"/>
+        </w:rPr>
+        <w:t xml:space="preserve">, </w:t>
+      </w:r>
+      <w:r>
+        <w:rPr>
+          <w:rFonts w:cs="Times New Roman"/>
+          <w:szCs w:val="24"/>
+        </w:rPr>
+        <w:t xml:space="preserve">501 F.3d 1274, 1281 (Fed. Cir. </w:t>
+      </w:r>
+      <w:r>
+        <w:rPr>
+          <w:rFonts w:cs="Times New Roman"/>
+          <w:szCs w:val="24"/>
+        </w:rPr>
+        <w:t>2007).</w:t>
+      </w:r>
+      <w:r>
+        <w:rPr>
+          <w:rFonts w:cs="Times New Roman"/>
+          <w:szCs w:val="24"/>
+        </w:rPr>
+        <w:t xml:space="preserve"> </w:t>
+      </w:r>
+      <w:r>
+        <w:rPr>
+          <w:rFonts w:cs="Times New Roman"/>
+          <w:szCs w:val="24"/>
+        </w:rPr>
+        <w:t>C</w:t>
+      </w:r>
+      <w:r>
+        <w:rPr>
+          <w:rFonts w:cs="Times New Roman"/>
+          <w:szCs w:val="24"/>
+        </w:rPr>
+        <w:t>laim construction</w:t>
+      </w:r>
+      <w:r>
+        <w:rPr>
+          <w:rFonts w:cs="Times New Roman"/>
+          <w:szCs w:val="24"/>
+        </w:rPr>
+        <w:t xml:space="preserve"> is a question of law and is reviewed </w:t>
+      </w:r>
+      <w:r>
+        <w:rPr>
+          <w:rFonts w:cs="Times New Roman"/>
+          <w:i/>
+          <w:szCs w:val="24"/>
+        </w:rPr>
+        <w:t>de novo.</w:t>
+      </w:r>
+      <w:r>
+        <w:rPr>
+          <w:rFonts w:cs="Times New Roman"/>
+          <w:szCs w:val="24"/>
+        </w:rPr>
+        <w:t xml:space="preserve"> </w:t>
+      </w:r>
+      <w:r>
+        <w:rPr>
+          <w:rFonts w:cs="Times New Roman"/>
+          <w:i/>
+          <w:szCs w:val="24"/>
+        </w:rPr>
+        <w:t xml:space="preserve">Interactive Gift Exp., Inc. v. </w:t>
+      </w:r>
+      <w:proofErr w:type="spellStart"/>
+      <w:r>
+        <w:rPr>
+          <w:rFonts w:cs="Times New Roman"/>
+          <w:i/>
+          <w:szCs w:val="24"/>
+        </w:rPr>
+        <w:t>Compuserve</w:t>
+      </w:r>
+      <w:proofErr w:type="spellEnd"/>
+      <w:r>
+        <w:rPr>
+          <w:rFonts w:cs="Times New Roman"/>
+          <w:i/>
+          <w:szCs w:val="24"/>
+        </w:rPr>
+        <w:t xml:space="preserve"> Inc.</w:t>
+      </w:r>
+      <w:r>
+        <w:rPr>
+          <w:rFonts w:cs="Times New Roman"/>
+          <w:szCs w:val="24"/>
+        </w:rPr>
+        <w:t>, 256 F.3d 1323, 1331 (Fed. Cir. 2001).</w:t>
+      </w:r>
+      <w:r>
+        <w:rPr>
+          <w:rFonts w:cs="Times New Roman"/>
+          <w:i/>
+          <w:szCs w:val="24"/>
+        </w:rPr>
+        <w:t xml:space="preserve"> </w:t>
+      </w:r>
+      <w:r>
+        <w:rPr>
+          <w:rFonts w:cs="Times New Roman"/>
+          <w:szCs w:val="24"/>
+        </w:rPr>
+        <w:t>Whether an invention</w:t>
+      </w:r>
+      <w:r>
+        <w:rPr>
+          <w:rFonts w:cs="Times New Roman"/>
+          <w:szCs w:val="24"/>
+        </w:rPr>
+        <w:t xml:space="preserve"> </w:t>
+      </w:r>
+      <w:r>
+        <w:rPr>
+          <w:rFonts w:cs="Times New Roman"/>
+          <w:szCs w:val="24"/>
+        </w:rPr>
+        <w:t xml:space="preserve">is enabled </w:t>
+      </w:r>
+      <w:r>
+        <w:rPr>
+          <w:rFonts w:cs="Times New Roman"/>
+          <w:szCs w:val="24"/>
+        </w:rPr>
+        <w:t xml:space="preserve">under 35 U.S.C. § 112(a) and </w:t>
+      </w:r>
+      <w:r>
+        <w:rPr>
+          <w:rFonts w:cs="Times New Roman"/>
+          <w:szCs w:val="24"/>
+        </w:rPr>
+        <w:t xml:space="preserve">would have required undue experimentation </w:t>
+      </w:r>
+      <w:r>
+        <w:rPr>
+          <w:rFonts w:cs="Times New Roman"/>
+          <w:szCs w:val="24"/>
+        </w:rPr>
+        <w:lastRenderedPageBreak/>
+        <w:t>to practice</w:t>
+      </w:r>
+      <w:r>
+        <w:rPr>
+          <w:rFonts w:cs="Times New Roman"/>
+          <w:szCs w:val="24"/>
+        </w:rPr>
+        <w:t xml:space="preserve"> is a question of law reviewed </w:t>
+      </w:r>
+      <w:r>
+        <w:rPr>
+          <w:rFonts w:cs="Times New Roman"/>
+          <w:i/>
+          <w:szCs w:val="24"/>
+        </w:rPr>
+        <w:t>de novo</w:t>
+      </w:r>
+      <w:r>
+        <w:rPr>
+          <w:rFonts w:cs="Times New Roman"/>
+          <w:szCs w:val="24"/>
+        </w:rPr>
+        <w:t>,</w:t>
+      </w:r>
+      <w:r>
+        <w:rPr>
+          <w:rFonts w:cs="Times New Roman"/>
+          <w:szCs w:val="24"/>
+        </w:rPr>
+        <w:t xml:space="preserve"> based on underlying factual inquiries reviewed for clear error. </w:t>
+      </w:r>
+      <w:r>
+        <w:rPr>
+          <w:rFonts w:cs="Times New Roman"/>
+          <w:i/>
+          <w:szCs w:val="24"/>
+        </w:rPr>
+        <w:t xml:space="preserve">ALZA Corp. v. </w:t>
+      </w:r>
+      <w:proofErr w:type="spellStart"/>
+      <w:r>
+        <w:rPr>
+          <w:rFonts w:cs="Times New Roman"/>
+          <w:i/>
+          <w:szCs w:val="24"/>
+        </w:rPr>
+        <w:t>Andrz</w:t>
+      </w:r>
+      <w:proofErr w:type="spellEnd"/>
+      <w:r>
+        <w:rPr>
+          <w:rFonts w:cs="Times New Roman"/>
+          <w:i/>
+          <w:szCs w:val="24"/>
+        </w:rPr>
+        <w:t xml:space="preserve"> P</w:t>
+      </w:r>
+      <w:r>
+        <w:rPr>
+          <w:rFonts w:cs="Times New Roman"/>
+          <w:i/>
+          <w:szCs w:val="24"/>
+        </w:rPr>
+        <w:t>harm., LLC</w:t>
+      </w:r>
+      <w:r>
+        <w:rPr>
+          <w:rFonts w:cs="Times New Roman"/>
+          <w:szCs w:val="24"/>
+        </w:rPr>
+        <w:t xml:space="preserve">, </w:t>
+      </w:r>
+      <w:r>
+        <w:rPr>
+          <w:rFonts w:cs="Times New Roman"/>
+          <w:szCs w:val="24"/>
+        </w:rPr>
+        <w:t>603 F.3d 935, 940 (Fed. Cir. 2014)</w:t>
+      </w:r>
+      <w:r>
+        <w:rPr>
+          <w:rFonts w:cs="Times New Roman"/>
+          <w:szCs w:val="24"/>
+        </w:rPr>
+        <w:t>.</w:t>
+      </w:r>
+      <w:r>
+        <w:rPr>
+          <w:rFonts w:cs="Times New Roman"/>
+          <w:szCs w:val="24"/>
+        </w:rPr>
+        <w:t xml:space="preserve"> </w:t>
+      </w:r>
     </w:p>
     <w:p>
       <w:pPr>
-        <w:pStyle w:val="ListParagraph"/>
-        <w:ind w:left="0"/>
-        <w:rPr>
-          <w:rFonts w:cs="Times New Roman"/>
-          <w:szCs w:val="24"/>
-        </w:rPr>
-      </w:pPr>
-      <w:r>
-        <w:rPr>
-          <w:rFonts w:cs="Times New Roman"/>
-          <w:szCs w:val="24"/>
-        </w:rPr>
-        <w:t xml:space="preserve">Summary judgment is appropriate </w:t>
-      </w:r>
-      <w:r>
-        <w:rPr>
-          <w:rFonts w:cs="Times New Roman"/>
-          <w:szCs w:val="24"/>
-        </w:rPr>
-        <w:t>if</w:t>
-      </w:r>
-      <w:r>
-        <w:rPr>
-          <w:rFonts w:cs="Times New Roman"/>
-          <w:szCs w:val="24"/>
-        </w:rPr>
-        <w:t xml:space="preserve"> there is no </w:t>
-      </w:r>
-      <w:r>
-        <w:rPr>
-          <w:rFonts w:cs="Times New Roman"/>
-          <w:szCs w:val="24"/>
-        </w:rPr>
-        <w:t>genuine</w:t>
-      </w:r>
-      <w:r>
-        <w:rPr>
-          <w:rFonts w:cs="Times New Roman"/>
-          <w:szCs w:val="24"/>
-        </w:rPr>
-        <w:t xml:space="preserve"> dispute of material </w:t>
-      </w:r>
-      <w:r>
-        <w:rPr>
-          <w:rFonts w:cs="Times New Roman"/>
-          <w:szCs w:val="24"/>
-        </w:rPr>
-        <w:t xml:space="preserve">fact and </w:t>
-      </w:r>
-      <w:r>
-        <w:rPr>
-          <w:rFonts w:cs="Times New Roman"/>
-          <w:szCs w:val="24"/>
-        </w:rPr>
-        <w:t>the moving party</w:t>
-      </w:r>
-      <w:r>
-        <w:rPr>
-          <w:rFonts w:cs="Times New Roman"/>
-          <w:szCs w:val="24"/>
-        </w:rPr>
-        <w:t xml:space="preserve"> is entitled to judgement as a matter of law.</w:t>
-      </w:r>
-      <w:r>
-        <w:rPr>
-          <w:rFonts w:cs="Times New Roman"/>
-          <w:szCs w:val="24"/>
-        </w:rPr>
-        <w:t xml:space="preserve"> </w:t>
-      </w:r>
-      <w:r>
-        <w:rPr>
-          <w:rFonts w:cs="Times New Roman"/>
-          <w:i/>
-          <w:szCs w:val="24"/>
-        </w:rPr>
-        <w:t xml:space="preserve">AK Steel Corp. v. </w:t>
-      </w:r>
-      <w:proofErr w:type="spellStart"/>
-      <w:r>
-        <w:rPr>
-          <w:rFonts w:cs="Times New Roman"/>
-          <w:i/>
-          <w:szCs w:val="24"/>
-        </w:rPr>
-        <w:t>Sollac</w:t>
-      </w:r>
-      <w:proofErr w:type="spellEnd"/>
-      <w:r>
-        <w:rPr>
-          <w:rFonts w:cs="Times New Roman"/>
-          <w:i/>
-          <w:szCs w:val="24"/>
-        </w:rPr>
-        <w:t xml:space="preserve"> and </w:t>
-      </w:r>
-      <w:proofErr w:type="spellStart"/>
-      <w:r>
-        <w:rPr>
-          <w:rFonts w:cs="Times New Roman"/>
-          <w:i/>
-          <w:szCs w:val="24"/>
-        </w:rPr>
-        <w:t>Ugine</w:t>
-      </w:r>
-      <w:proofErr w:type="spellEnd"/>
-      <w:r>
-        <w:rPr>
-          <w:rFonts w:cs="Times New Roman"/>
-          <w:szCs w:val="24"/>
-        </w:rPr>
-        <w:t>, 344 F.3d 1234, 1238 (Fed. Cir. 2003).</w:t>
-      </w:r>
-      <w:r>
-        <w:rPr>
-          <w:rFonts w:cs="Times New Roman"/>
-          <w:szCs w:val="24"/>
-        </w:rPr>
-        <w:t xml:space="preserve"> </w:t>
-      </w:r>
-      <w:r>
-        <w:rPr>
-          <w:rFonts w:cs="Times New Roman"/>
-          <w:szCs w:val="24"/>
-        </w:rPr>
-        <w:t xml:space="preserve">Patents are presumed valid and </w:t>
-      </w:r>
-      <w:r>
-        <w:rPr>
-          <w:rFonts w:cs="Times New Roman"/>
-          <w:szCs w:val="24"/>
-        </w:rPr>
-        <w:t>invalidity must be proven by clear</w:t>
-      </w:r>
-      <w:r>
-        <w:rPr>
-          <w:rFonts w:cs="Times New Roman"/>
-          <w:szCs w:val="24"/>
-        </w:rPr>
-        <w:t xml:space="preserve"> </w:t>
-      </w:r>
-      <w:r>
-        <w:rPr>
-          <w:rFonts w:cs="Times New Roman"/>
-          <w:szCs w:val="24"/>
-        </w:rPr>
-        <w:t xml:space="preserve">and convincing evidence. </w:t>
-      </w:r>
-      <w:r>
-        <w:rPr>
-          <w:rFonts w:cs="Times New Roman"/>
-          <w:i/>
-          <w:szCs w:val="24"/>
-        </w:rPr>
-        <w:t>Auto. Tech. Int’l, Inc. v. BMW of N. Am., Inc.</w:t>
-      </w:r>
-      <w:r>
-        <w:rPr>
-          <w:rFonts w:cs="Times New Roman"/>
-          <w:szCs w:val="24"/>
-        </w:rPr>
-        <w:t xml:space="preserve">, </w:t>
-      </w:r>
-      <w:r>
-        <w:rPr>
-          <w:rFonts w:cs="Times New Roman"/>
-          <w:szCs w:val="24"/>
-        </w:rPr>
-        <w:t xml:space="preserve">501 F.3d 1274, 1281 (Fed. Cir. </w:t>
-      </w:r>
-      <w:r>
-        <w:rPr>
-          <w:rFonts w:cs="Times New Roman"/>
-          <w:szCs w:val="24"/>
-        </w:rPr>
-        <w:t>2007).</w:t>
-      </w:r>
-      <w:r>
-        <w:rPr>
-          <w:rFonts w:cs="Times New Roman"/>
-          <w:szCs w:val="24"/>
-        </w:rPr>
-        <w:t xml:space="preserve"> </w:t>
-      </w:r>
-      <w:r>
-        <w:rPr>
-          <w:rFonts w:cs="Times New Roman"/>
-          <w:szCs w:val="24"/>
-        </w:rPr>
-        <w:t>C</w:t>
-      </w:r>
-      <w:r>
-        <w:rPr>
-          <w:rFonts w:cs="Times New Roman"/>
-          <w:szCs w:val="24"/>
-        </w:rPr>
-        <w:t>laim construction</w:t>
-      </w:r>
-      <w:r>
-        <w:rPr>
-          <w:rFonts w:cs="Times New Roman"/>
-          <w:szCs w:val="24"/>
-        </w:rPr>
-        <w:t xml:space="preserve"> is a question of law and is reviewed </w:t>
-      </w:r>
-      <w:r>
-        <w:rPr>
-          <w:rFonts w:cs="Times New Roman"/>
-          <w:i/>
-          <w:szCs w:val="24"/>
-        </w:rPr>
-        <w:t>de novo.</w:t>
-      </w:r>
-      <w:r>
-        <w:rPr>
-          <w:rFonts w:cs="Times New Roman"/>
-          <w:szCs w:val="24"/>
-        </w:rPr>
-        <w:t xml:space="preserve"> </w:t>
-      </w:r>
-      <w:r>
-        <w:rPr>
-          <w:rFonts w:cs="Times New Roman"/>
-          <w:i/>
-          <w:szCs w:val="24"/>
-        </w:rPr>
-        <w:t xml:space="preserve">Interactive Gift Exp., Inc. v. </w:t>
-      </w:r>
-      <w:proofErr w:type="spellStart"/>
-      <w:r>
-        <w:rPr>
-          <w:rFonts w:cs="Times New Roman"/>
-          <w:i/>
-          <w:szCs w:val="24"/>
-        </w:rPr>
-        <w:t>Compuserve</w:t>
-      </w:r>
-      <w:proofErr w:type="spellEnd"/>
-      <w:r>
-        <w:rPr>
-          <w:rFonts w:cs="Times New Roman"/>
-          <w:i/>
-          <w:szCs w:val="24"/>
-        </w:rPr>
-        <w:t xml:space="preserve"> Inc.</w:t>
-      </w:r>
-      <w:r>
-        <w:rPr>
-          <w:rFonts w:cs="Times New Roman"/>
-          <w:szCs w:val="24"/>
-        </w:rPr>
-        <w:t>, 256 F.3d 1323, 1331 (Fed. Cir. 2001).</w:t>
-      </w:r>
-      <w:r>
-        <w:rPr>
-          <w:rFonts w:cs="Times New Roman"/>
-          <w:i/>
-          <w:szCs w:val="24"/>
-        </w:rPr>
-        <w:t xml:space="preserve"> </w:t>
-      </w:r>
-      <w:r>
-        <w:rPr>
-          <w:rFonts w:cs="Times New Roman"/>
-          <w:szCs w:val="24"/>
-        </w:rPr>
-        <w:t>Whether an invention</w:t>
-      </w:r>
-      <w:r>
-        <w:rPr>
-          <w:rFonts w:cs="Times New Roman"/>
-          <w:szCs w:val="24"/>
-        </w:rPr>
-        <w:t xml:space="preserve"> </w:t>
-      </w:r>
-      <w:r>
-        <w:rPr>
-          <w:rFonts w:cs="Times New Roman"/>
-          <w:szCs w:val="24"/>
-        </w:rPr>
-        <w:t xml:space="preserve">is enabled </w:t>
-      </w:r>
-      <w:r>
-        <w:rPr>
-          <w:rFonts w:cs="Times New Roman"/>
-          <w:szCs w:val="24"/>
-        </w:rPr>
-        <w:t xml:space="preserve">under 35 U.S.C. § 112(a) and </w:t>
-      </w:r>
-      <w:r>
-        <w:rPr>
-          <w:rFonts w:cs="Times New Roman"/>
-          <w:szCs w:val="24"/>
-        </w:rPr>
-        <w:t xml:space="preserve">would have required undue experimentation </w:t>
-      </w:r>
-      <w:r>
-        <w:rPr>
-          <w:rFonts w:cs="Times New Roman"/>
-          <w:szCs w:val="24"/>
-        </w:rPr>
-        <w:lastRenderedPageBreak/>
-        <w:t>to practice</w:t>
-      </w:r>
-      <w:r>
-        <w:rPr>
-          <w:rFonts w:cs="Times New Roman"/>
-          <w:szCs w:val="24"/>
-        </w:rPr>
-        <w:t xml:space="preserve"> is a question of law reviewed </w:t>
-      </w:r>
-      <w:r>
-        <w:rPr>
-          <w:rFonts w:cs="Times New Roman"/>
-          <w:i/>
-          <w:szCs w:val="24"/>
-        </w:rPr>
-        <w:t>de novo</w:t>
-      </w:r>
-      <w:r>
-        <w:rPr>
-          <w:rFonts w:cs="Times New Roman"/>
-          <w:szCs w:val="24"/>
-        </w:rPr>
-        <w:t>,</w:t>
-      </w:r>
-      <w:r>
-        <w:rPr>
-          <w:rFonts w:cs="Times New Roman"/>
-          <w:szCs w:val="24"/>
-        </w:rPr>
-        <w:t xml:space="preserve"> based on underlying factual inquiries reviewed for clear error. </w:t>
-      </w:r>
-      <w:r>
-        <w:rPr>
-          <w:rFonts w:cs="Times New Roman"/>
-          <w:i/>
-          <w:szCs w:val="24"/>
-        </w:rPr>
-        <w:t xml:space="preserve">ALZA Corp. v. </w:t>
-      </w:r>
-      <w:proofErr w:type="spellStart"/>
-      <w:r>
-        <w:rPr>
-          <w:rFonts w:cs="Times New Roman"/>
-          <w:i/>
-          <w:szCs w:val="24"/>
-        </w:rPr>
-        <w:t>Andrz</w:t>
-      </w:r>
-      <w:proofErr w:type="spellEnd"/>
-      <w:r>
-        <w:rPr>
-          <w:rFonts w:cs="Times New Roman"/>
-          <w:i/>
-          <w:szCs w:val="24"/>
-        </w:rPr>
-        <w:t xml:space="preserve"> P</w:t>
-      </w:r>
-      <w:r>
-        <w:rPr>
-          <w:rFonts w:cs="Times New Roman"/>
-          <w:i/>
-          <w:szCs w:val="24"/>
-        </w:rPr>
-        <w:t>harm., LLC</w:t>
-      </w:r>
-      <w:r>
-        <w:rPr>
-          <w:rFonts w:cs="Times New Roman"/>
-          <w:szCs w:val="24"/>
-        </w:rPr>
-        <w:t xml:space="preserve">, </w:t>
-      </w:r>
-      <w:r>
-        <w:rPr>
-          <w:rFonts w:cs="Times New Roman"/>
-          <w:szCs w:val="24"/>
-        </w:rPr>
-        <w:t>603 F.3d 935, 940 (Fed. Cir. 2014)</w:t>
-      </w:r>
-      <w:r>
-        <w:rPr>
-          <w:rFonts w:cs="Times New Roman"/>
-          <w:szCs w:val="24"/>
-        </w:rPr>
-        <w:t>.</w:t>
-      </w:r>
-      <w:r>
-        <w:rPr>
-          <w:rFonts w:cs="Times New Roman"/>
-          <w:szCs w:val="24"/>
-        </w:rPr>
-        <w:t xml:space="preserve"> </w:t>
-      </w:r>
-    </w:p>
-    <w:p>
-      <w:pPr>
         <w:pStyle w:val="Heading1"/>
         <w:rPr>
           <w:rFonts w:cs="Times New Roman"/>
           <w:szCs w:val="24"/>
         </w:rPr>
       </w:pPr>
-      <w:bookmarkStart w:id="17" w:name="_Toc1205238"/>
+      <w:bookmarkStart w:id="16" w:name="_Toc1205238"/>
       <w:r>
         <w:rPr>
           <w:rFonts w:cs="Times New Roman"/>
@@ -4972,7 +4963,7 @@
         </w:rPr>
         <w:t>ARGUMENT</w:t>
       </w:r>
-      <w:bookmarkEnd w:id="17"/>
+      <w:bookmarkEnd w:id="16"/>
     </w:p>
     <w:p>
       <w:pPr>
@@ -4987,7 +4978,7 @@
           <w:szCs w:val="24"/>
         </w:rPr>
       </w:pPr>
-      <w:bookmarkStart w:id="18" w:name="_Toc1205239"/>
+      <w:bookmarkStart w:id="17" w:name="_Toc1205239"/>
       <w:r>
         <w:rPr>
           <w:rFonts w:cs="Times New Roman"/>
@@ -4995,7 +4986,7 @@
         </w:rPr>
         <w:t>Exhaustion</w:t>
       </w:r>
-      <w:bookmarkEnd w:id="18"/>
+      <w:bookmarkEnd w:id="17"/>
     </w:p>
     <w:p>
       <w:pPr>
@@ -5010,7 +5001,7 @@
           <w:szCs w:val="24"/>
         </w:rPr>
       </w:pPr>
-      <w:bookmarkStart w:id="19" w:name="_Toc1205240"/>
+      <w:bookmarkStart w:id="18" w:name="_Toc1205240"/>
       <w:r>
         <w:rPr>
           <w:rFonts w:cs="Times New Roman"/>
@@ -5046,7 +5037,7 @@
         </w:rPr>
         <w:t>of Non-Enablement</w:t>
       </w:r>
-      <w:bookmarkEnd w:id="19"/>
+      <w:bookmarkEnd w:id="18"/>
       <w:r>
         <w:rPr>
           <w:rFonts w:cs="Times New Roman"/>
@@ -5067,14 +5058,14 @@
           <w:rFonts w:cs="Times New Roman"/>
         </w:rPr>
       </w:pPr>
-      <w:bookmarkStart w:id="20" w:name="_Toc1205241"/>
+      <w:bookmarkStart w:id="19" w:name="_Toc1205241"/>
       <w:r>
         <w:rPr>
           <w:rFonts w:cs="Times New Roman"/>
         </w:rPr>
         <w:t>Relevant Legal Stands or Claim Construction</w:t>
       </w:r>
-      <w:bookmarkEnd w:id="20"/>
+      <w:bookmarkEnd w:id="19"/>
     </w:p>
     <w:p>
       <w:pPr>
@@ -5428,7 +5419,7 @@
           <w:rFonts w:cs="Times New Roman"/>
         </w:rPr>
       </w:pPr>
-      <w:bookmarkStart w:id="21" w:name="_Toc1205242"/>
+      <w:bookmarkStart w:id="20" w:name="_Toc1205242"/>
       <w:r>
         <w:rPr>
           <w:rFonts w:cs="Times New Roman"/>
@@ -5471,7 +5462,7 @@
         </w:rPr>
         <w:t>Nanoribbon Length</w:t>
       </w:r>
-      <w:bookmarkEnd w:id="21"/>
+      <w:bookmarkEnd w:id="20"/>
     </w:p>
     <w:p>
       <w:pPr>
@@ -5814,22 +5805,22 @@
         </w:numPr>
         <w:ind w:left="1440" w:hanging="720"/>
       </w:pPr>
-      <w:bookmarkStart w:id="22" w:name="_Toc1205243"/>
-      <w:commentRangeStart w:id="23"/>
+      <w:bookmarkStart w:id="21" w:name="_Toc1205243"/>
+      <w:commentRangeStart w:id="22"/>
       <w:r>
         <w:t xml:space="preserve">Claim 1 Recites a Requirement of </w:t>
       </w:r>
       <w:r>
         <w:t>Switching Speeds 1 T Hz to 1.2 T Hz</w:t>
       </w:r>
-      <w:bookmarkEnd w:id="22"/>
-      <w:commentRangeEnd w:id="23"/>
+      <w:bookmarkEnd w:id="21"/>
+      <w:commentRangeEnd w:id="22"/>
       <w:r>
         <w:rPr>
           <w:rStyle w:val="CommentReference"/>
           <w:rFonts w:eastAsiaTheme="minorHAnsi" w:cstheme="minorBidi"/>
         </w:rPr>
-        <w:commentReference w:id="23"/>
+        <w:commentReference w:id="22"/>
       </w:r>
     </w:p>
     <w:p>
@@ -5948,7 +5939,7 @@
           <w:rFonts w:cs="Times New Roman"/>
         </w:rPr>
       </w:pPr>
-      <w:bookmarkStart w:id="24" w:name="_Toc1205244"/>
+      <w:bookmarkStart w:id="23" w:name="_Toc1205244"/>
       <w:r>
         <w:rPr>
           <w:rFonts w:cs="Times New Roman"/>
@@ -5980,7 +5971,7 @@
         </w:rPr>
         <w:t>“Approximately 22nm”</w:t>
       </w:r>
-      <w:bookmarkEnd w:id="24"/>
+      <w:bookmarkEnd w:id="23"/>
       <w:r>
         <w:rPr>
           <w:rStyle w:val="CommentReference"/>
@@ -6677,7 +6668,7 @@
           <w:rFonts w:cs="Times New Roman"/>
         </w:rPr>
       </w:pPr>
-      <w:bookmarkStart w:id="25" w:name="_Toc1205245"/>
+      <w:bookmarkStart w:id="24" w:name="_Toc1205245"/>
       <w:r>
         <w:rPr>
           <w:rFonts w:cs="Times New Roman"/>
@@ -6690,7 +6681,7 @@
         </w:rPr>
         <w:t xml:space="preserve"> of Enablement</w:t>
       </w:r>
-      <w:bookmarkEnd w:id="25"/>
+      <w:bookmarkEnd w:id="24"/>
     </w:p>
     <w:p>
       <w:pPr>
@@ -6761,21 +6752,28 @@
           <w:rFonts w:cs="Times New Roman"/>
           <w:szCs w:val="24"/>
         </w:rPr>
-        <w:t xml:space="preserve">An enabling patent specification </w:t>
-      </w:r>
-      <w:r>
-        <w:rPr>
-          <w:rFonts w:cs="Times New Roman"/>
-          <w:szCs w:val="24"/>
-        </w:rPr>
-        <w:t xml:space="preserve">must allow a person of reasonable skill in the art to make and use the full scope of the claimed </w:t>
-      </w:r>
-      <w:r>
-        <w:rPr>
-          <w:rFonts w:cs="Times New Roman"/>
-          <w:szCs w:val="24"/>
-        </w:rPr>
-        <w:t xml:space="preserve">invention without undue experimentation. </w:t>
+        <w:t>The specification must enable the full scope of the claims</w:t>
+      </w:r>
+      <w:r>
+        <w:rPr>
+          <w:rFonts w:cs="Times New Roman"/>
+          <w:szCs w:val="24"/>
+        </w:rPr>
+        <w:t>, meaning i</w:t>
+      </w:r>
+      <w:r>
+        <w:rPr>
+          <w:rFonts w:cs="Times New Roman"/>
+          <w:szCs w:val="24"/>
+        </w:rPr>
+        <w:t xml:space="preserve">t must enable </w:t>
+      </w:r>
+      <w:r>
+        <w:rPr>
+          <w:rFonts w:cs="Times New Roman"/>
+          <w:szCs w:val="24"/>
+        </w:rPr>
+        <w:t xml:space="preserve">all embodiments of a claim. </w:t>
       </w:r>
       <w:r>
         <w:rPr>
@@ -6789,11 +6787,27 @@
       <w:r>
         <w:rPr>
           <w:rFonts w:cs="Times New Roman"/>
+          <w:color w:val="FF0000"/>
+          <w:szCs w:val="24"/>
+        </w:rPr>
+        <w:t>, 108 F.3d</w:t>
+      </w:r>
+      <w:r>
+        <w:rPr>
+          <w:rFonts w:cs="Times New Roman"/>
+          <w:color w:val="FF0000"/>
+          <w:szCs w:val="24"/>
+        </w:rPr>
+        <w:t xml:space="preserve"> at 1365; </w:t>
+      </w:r>
+      <w:r>
+        <w:rPr>
+          <w:rFonts w:cs="Times New Roman"/>
           <w:i/>
           <w:color w:val="FF0000"/>
           <w:szCs w:val="24"/>
         </w:rPr>
-        <w:t xml:space="preserve">, Inc. </w:t>
+        <w:t xml:space="preserve">Sitrick </w:t>
       </w:r>
       <w:r>
         <w:rPr>
@@ -6802,24 +6816,9 @@
           <w:color w:val="FF0000"/>
           <w:szCs w:val="24"/>
         </w:rPr>
-        <w:t>v. Novo Nordisk A/S</w:t>
-      </w:r>
-      <w:r>
-        <w:rPr>
-          <w:rFonts w:cs="Times New Roman"/>
-          <w:color w:val="FF0000"/>
-          <w:szCs w:val="24"/>
-        </w:rPr>
-        <w:t>, 108 F.3d 1361, 1385 (Fed. Cir. 1997)</w:t>
-      </w:r>
-      <w:r>
-        <w:rPr>
-          <w:rFonts w:cs="Times New Roman"/>
-          <w:color w:val="FF0000"/>
-          <w:szCs w:val="24"/>
-        </w:rPr>
-        <w:t xml:space="preserve">; </w:t>
-      </w:r>
+        <w:t xml:space="preserve">v. </w:t>
+      </w:r>
+      <w:proofErr w:type="spellStart"/>
       <w:r>
         <w:rPr>
           <w:rFonts w:cs="Times New Roman"/>
@@ -6827,8 +6826,9 @@
           <w:color w:val="FF0000"/>
           <w:szCs w:val="24"/>
         </w:rPr>
-        <w:t xml:space="preserve">In re </w:t>
-      </w:r>
+        <w:t>Dreamworks</w:t>
+      </w:r>
+      <w:proofErr w:type="spellEnd"/>
       <w:r>
         <w:rPr>
           <w:rFonts w:cs="Times New Roman"/>
@@ -6836,7 +6836,7 @@
           <w:color w:val="FF0000"/>
           <w:szCs w:val="24"/>
         </w:rPr>
-        <w:t>Wright</w:t>
+        <w:t>, LLC</w:t>
       </w:r>
       <w:r>
         <w:rPr>
@@ -6844,7 +6844,7 @@
           <w:color w:val="FF0000"/>
           <w:szCs w:val="24"/>
         </w:rPr>
-        <w:t xml:space="preserve">, 999 F.2d 1557, </w:t>
+        <w:t xml:space="preserve">, </w:t>
       </w:r>
       <w:r>
         <w:rPr>
@@ -6852,7 +6852,7 @@
           <w:color w:val="FF0000"/>
           <w:szCs w:val="24"/>
         </w:rPr>
-        <w:t>1561</w:t>
+        <w:t xml:space="preserve">516 F.3d 993, 1000 (Fed. Cir. </w:t>
       </w:r>
       <w:r>
         <w:rPr>
@@ -6860,7 +6860,7 @@
           <w:color w:val="FF0000"/>
           <w:szCs w:val="24"/>
         </w:rPr>
-        <w:t xml:space="preserve"> (Fed. Cir. 1993)</w:t>
+        <w:t xml:space="preserve">2008) </w:t>
       </w:r>
       <w:r>
         <w:rPr>
@@ -6868,35 +6868,29 @@
           <w:color w:val="FF0000"/>
           <w:szCs w:val="24"/>
         </w:rPr>
-        <w:t xml:space="preserve">. </w:t>
-      </w:r>
-      <w:r>
-        <w:rPr>
-          <w:rFonts w:cs="Times New Roman"/>
-          <w:szCs w:val="24"/>
-        </w:rPr>
-        <w:t>The specification must enable the full scope of the claims</w:t>
-      </w:r>
-      <w:r>
-        <w:rPr>
-          <w:rFonts w:cs="Times New Roman"/>
-          <w:szCs w:val="24"/>
-        </w:rPr>
-        <w:t>, meaning i</w:t>
-      </w:r>
-      <w:r>
-        <w:rPr>
-          <w:rFonts w:cs="Times New Roman"/>
-          <w:szCs w:val="24"/>
-        </w:rPr>
-        <w:t xml:space="preserve">t must enable </w:t>
-      </w:r>
-      <w:r>
-        <w:rPr>
-          <w:rFonts w:cs="Times New Roman"/>
-          <w:szCs w:val="24"/>
-        </w:rPr>
-        <w:t xml:space="preserve">all embodiments of a claim. </w:t>
+        <w:t xml:space="preserve">(ruling because the asserted claims were broad enough to cover both movies and video games, it must enable both). </w:t>
+      </w:r>
+      <w:r>
+        <w:rPr>
+          <w:rFonts w:cs="Times New Roman"/>
+          <w:szCs w:val="24"/>
+        </w:rPr>
+        <w:t xml:space="preserve">The scope of claims must bear reasonable correlation to the </w:t>
+      </w:r>
+      <w:r>
+        <w:rPr>
+          <w:rFonts w:cs="Times New Roman"/>
+          <w:szCs w:val="24"/>
+        </w:rPr>
+        <w:t>scope of enablement within the specification.</w:t>
+      </w:r>
+      <w:r>
+        <w:rPr>
+          <w:rFonts w:cs="Times New Roman"/>
+          <w:color w:val="FF0000"/>
+          <w:szCs w:val="24"/>
+        </w:rPr>
+        <w:t xml:space="preserve"> </w:t>
       </w:r>
       <w:r>
         <w:rPr>
@@ -6905,23 +6899,7 @@
           <w:color w:val="FF0000"/>
           <w:szCs w:val="24"/>
         </w:rPr>
-        <w:t>Genentech</w:t>
-      </w:r>
-      <w:r>
-        <w:rPr>
-          <w:rFonts w:cs="Times New Roman"/>
-          <w:color w:val="FF0000"/>
-          <w:szCs w:val="24"/>
-        </w:rPr>
-        <w:t>, 108 F.3d</w:t>
-      </w:r>
-      <w:r>
-        <w:rPr>
-          <w:rFonts w:cs="Times New Roman"/>
-          <w:color w:val="FF0000"/>
-          <w:szCs w:val="24"/>
-        </w:rPr>
-        <w:t xml:space="preserve"> at 1365; </w:t>
+        <w:t>In re</w:t>
       </w:r>
       <w:r>
         <w:rPr>
@@ -6930,7 +6908,78 @@
           <w:color w:val="FF0000"/>
           <w:szCs w:val="24"/>
         </w:rPr>
-        <w:t xml:space="preserve">Sitrick </w:t>
+        <w:t xml:space="preserve"> Fisher</w:t>
+      </w:r>
+      <w:r>
+        <w:rPr>
+          <w:rFonts w:cs="Times New Roman"/>
+          <w:color w:val="FF0000"/>
+          <w:szCs w:val="24"/>
+        </w:rPr>
+        <w:t>,</w:t>
+      </w:r>
+      <w:r>
+        <w:rPr>
+          <w:rFonts w:cs="Times New Roman"/>
+          <w:color w:val="FF0000"/>
+          <w:szCs w:val="24"/>
+        </w:rPr>
+        <w:t xml:space="preserve"> 427 F.2d 833</w:t>
+      </w:r>
+      <w:r>
+        <w:rPr>
+          <w:rFonts w:cs="Times New Roman"/>
+          <w:color w:val="FF0000"/>
+          <w:szCs w:val="24"/>
+        </w:rPr>
+        <w:t>,</w:t>
+      </w:r>
+      <w:r>
+        <w:rPr>
+          <w:rFonts w:cs="Times New Roman"/>
+          <w:color w:val="FF0000"/>
+          <w:szCs w:val="24"/>
+        </w:rPr>
+        <w:t xml:space="preserve"> 839</w:t>
+      </w:r>
+      <w:r>
+        <w:rPr>
+          <w:rFonts w:cs="Times New Roman"/>
+          <w:color w:val="FF0000"/>
+          <w:szCs w:val="24"/>
+        </w:rPr>
+        <w:t xml:space="preserve"> (C.C.P.A</w:t>
+      </w:r>
+      <w:r>
+        <w:rPr>
+          <w:rFonts w:cs="Times New Roman"/>
+          <w:color w:val="FF0000"/>
+          <w:szCs w:val="24"/>
+        </w:rPr>
+        <w:t>.</w:t>
+      </w:r>
+      <w:r>
+        <w:rPr>
+          <w:rFonts w:cs="Times New Roman"/>
+          <w:color w:val="FF0000"/>
+          <w:szCs w:val="24"/>
+        </w:rPr>
+        <w:t xml:space="preserve"> 1970).</w:t>
+      </w:r>
+      <w:r>
+        <w:rPr>
+          <w:rFonts w:cs="Times New Roman"/>
+          <w:color w:val="FF0000"/>
+          <w:szCs w:val="24"/>
+        </w:rPr>
+        <w:t xml:space="preserve"> </w:t>
+      </w:r>
+      <w:r>
+        <w:rPr>
+          <w:rFonts w:cs="Times New Roman"/>
+          <w:szCs w:val="24"/>
+        </w:rPr>
+        <w:t xml:space="preserve">The specification need not disclose what is well known in the art but must disclose the novel aspects of the invention. </w:t>
       </w:r>
       <w:r>
         <w:rPr>
@@ -6939,9 +6988,54 @@
           <w:color w:val="FF0000"/>
           <w:szCs w:val="24"/>
         </w:rPr>
-        <w:t xml:space="preserve">v. </w:t>
-      </w:r>
-      <w:proofErr w:type="spellStart"/>
+        <w:t>Genentech</w:t>
+      </w:r>
+      <w:r>
+        <w:rPr>
+          <w:rFonts w:cs="Times New Roman"/>
+          <w:color w:val="FF0000"/>
+          <w:szCs w:val="24"/>
+        </w:rPr>
+        <w:t xml:space="preserve">, 108 F.3d at 1366. </w:t>
+      </w:r>
+      <w:r>
+        <w:rPr>
+          <w:rFonts w:cs="Times New Roman"/>
+          <w:szCs w:val="24"/>
+        </w:rPr>
+        <w:t xml:space="preserve">Claims missing essential elements, are also invalid for non-enablement. </w:t>
+      </w:r>
+      <w:r>
+        <w:rPr>
+          <w:rFonts w:cs="Times New Roman"/>
+          <w:i/>
+          <w:szCs w:val="24"/>
+        </w:rPr>
+        <w:t>In re Mayhew</w:t>
+      </w:r>
+      <w:r>
+        <w:rPr>
+          <w:rFonts w:cs="Times New Roman"/>
+          <w:szCs w:val="24"/>
+        </w:rPr>
+        <w:t>, 527 F.2d 1229, 1233 (C.C.P.A. 1976) (holding concluding that claims that fail to recite the use of a cooling zone, an essential element, are not enabled).</w:t>
+      </w:r>
+    </w:p>
+    <w:p>
+      <w:pPr>
+        <w:rPr>
+          <w:rFonts w:cs="Times New Roman"/>
+          <w:color w:val="FF0000"/>
+          <w:szCs w:val="24"/>
+        </w:rPr>
+      </w:pPr>
+      <w:r>
+        <w:rPr>
+          <w:rFonts w:cs="Times New Roman"/>
+          <w:szCs w:val="24"/>
+        </w:rPr>
+        <w:t xml:space="preserve">An enabling patent specification must allow a person of reasonable skill in the art to make and use the full scope of the claimed invention without undue experimentation. </w:t>
+      </w:r>
       <w:r>
         <w:rPr>
           <w:rFonts w:cs="Times New Roman"/>
@@ -6949,9 +7043,16 @@
           <w:color w:val="FF0000"/>
           <w:szCs w:val="24"/>
         </w:rPr>
-        <w:t>Dreamworks</w:t>
-      </w:r>
-      <w:proofErr w:type="spellEnd"/>
+        <w:t>Genentech, Inc. v. Novo Nordisk A/S</w:t>
+      </w:r>
+      <w:r>
+        <w:rPr>
+          <w:rFonts w:cs="Times New Roman"/>
+          <w:color w:val="FF0000"/>
+          <w:szCs w:val="24"/>
+        </w:rPr>
+        <w:t xml:space="preserve">, 108 F.3d 1361, 1385 (Fed. Cir. 1997); </w:t>
+      </w:r>
       <w:r>
         <w:rPr>
           <w:rFonts w:cs="Times New Roman"/>
@@ -6959,7 +7060,7 @@
           <w:color w:val="FF0000"/>
           <w:szCs w:val="24"/>
         </w:rPr>
-        <w:t>, LLC</w:t>
+        <w:t>In re Wright</w:t>
       </w:r>
       <w:r>
         <w:rPr>
@@ -6967,7 +7068,7 @@
           <w:color w:val="FF0000"/>
           <w:szCs w:val="24"/>
         </w:rPr>
-        <w:t xml:space="preserve">, </w:t>
+        <w:t>, 999 F.2d 1557, 1561 (Fed. Cir. 1993).</w:t>
       </w:r>
       <w:r>
         <w:rPr>
@@ -6975,45 +7076,42 @@
           <w:color w:val="FF0000"/>
           <w:szCs w:val="24"/>
         </w:rPr>
-        <w:t xml:space="preserve">516 F.3d 993, 1000 (Fed. Cir. </w:t>
-      </w:r>
-      <w:r>
-        <w:rPr>
-          <w:rFonts w:cs="Times New Roman"/>
-          <w:color w:val="FF0000"/>
-          <w:szCs w:val="24"/>
-        </w:rPr>
-        <w:t xml:space="preserve">2008) </w:t>
-      </w:r>
-      <w:r>
-        <w:rPr>
-          <w:rFonts w:cs="Times New Roman"/>
-          <w:color w:val="FF0000"/>
-          <w:szCs w:val="24"/>
-        </w:rPr>
-        <w:t xml:space="preserve">(ruling because the asserted claims were broad enough to cover both movies and video games, it must enable both). </w:t>
-      </w:r>
-      <w:r>
-        <w:rPr>
-          <w:rFonts w:cs="Times New Roman"/>
-          <w:szCs w:val="24"/>
-        </w:rPr>
-        <w:t xml:space="preserve">The scope of claims must bear reasonable correlation to the </w:t>
-      </w:r>
-      <w:r>
-        <w:rPr>
-          <w:rFonts w:cs="Times New Roman"/>
-          <w:szCs w:val="24"/>
-        </w:rPr>
-        <w:t>scope of enablement within the specification.</w:t>
-      </w:r>
-      <w:r>
-        <w:rPr>
-          <w:rFonts w:cs="Times New Roman"/>
-          <w:color w:val="FF0000"/>
-          <w:szCs w:val="24"/>
-        </w:rPr>
         <w:t xml:space="preserve"> </w:t>
+      </w:r>
+      <w:r>
+        <w:rPr>
+          <w:rFonts w:cs="Times New Roman"/>
+          <w:szCs w:val="24"/>
+        </w:rPr>
+        <w:t xml:space="preserve">Some experimentation is allowed and even expected, however </w:t>
+      </w:r>
+      <w:r>
+        <w:rPr>
+          <w:rFonts w:cs="Times New Roman"/>
+          <w:szCs w:val="24"/>
+        </w:rPr>
+        <w:t xml:space="preserve">the amount of </w:t>
+      </w:r>
+      <w:r>
+        <w:rPr>
+          <w:rFonts w:cs="Times New Roman"/>
+          <w:szCs w:val="24"/>
+        </w:rPr>
+        <w:t>experimentation</w:t>
+      </w:r>
+      <w:r>
+        <w:rPr>
+          <w:rFonts w:cs="Times New Roman"/>
+          <w:szCs w:val="24"/>
+        </w:rPr>
+        <w:t xml:space="preserve"> must not be undue</w:t>
+      </w:r>
+      <w:r>
+        <w:rPr>
+          <w:rFonts w:cs="Times New Roman"/>
+          <w:szCs w:val="24"/>
+        </w:rPr>
+        <w:t xml:space="preserve">. </w:t>
       </w:r>
       <w:r>
         <w:rPr>
@@ -7022,7 +7120,7 @@
           <w:color w:val="FF0000"/>
           <w:szCs w:val="24"/>
         </w:rPr>
-        <w:t>Application of</w:t>
+        <w:t xml:space="preserve">ALZA </w:t>
       </w:r>
       <w:r>
         <w:rPr>
@@ -7031,79 +7129,9 @@
           <w:color w:val="FF0000"/>
           <w:szCs w:val="24"/>
         </w:rPr>
-        <w:t xml:space="preserve"> Fisher</w:t>
-      </w:r>
-      <w:r>
-        <w:rPr>
-          <w:rFonts w:cs="Times New Roman"/>
-          <w:color w:val="FF0000"/>
-          <w:szCs w:val="24"/>
-        </w:rPr>
-        <w:t>,</w:t>
-      </w:r>
-      <w:r>
-        <w:rPr>
-          <w:rFonts w:cs="Times New Roman"/>
-          <w:color w:val="FF0000"/>
-          <w:szCs w:val="24"/>
-        </w:rPr>
-        <w:t xml:space="preserve"> 427 F.2d 833</w:t>
-      </w:r>
-      <w:r>
-        <w:rPr>
-          <w:rFonts w:cs="Times New Roman"/>
-          <w:color w:val="FF0000"/>
-          <w:szCs w:val="24"/>
-        </w:rPr>
-        <w:t>,</w:t>
-      </w:r>
-      <w:r>
-        <w:rPr>
-          <w:rFonts w:cs="Times New Roman"/>
-          <w:color w:val="FF0000"/>
-          <w:szCs w:val="24"/>
-        </w:rPr>
-        <w:t xml:space="preserve"> 839</w:t>
-      </w:r>
-      <w:r>
-        <w:rPr>
-          <w:rFonts w:cs="Times New Roman"/>
-          <w:color w:val="FF0000"/>
-          <w:szCs w:val="24"/>
-        </w:rPr>
-        <w:t xml:space="preserve"> (C.C.P.A</w:t>
-      </w:r>
-      <w:r>
-        <w:rPr>
-          <w:rFonts w:cs="Times New Roman"/>
-          <w:color w:val="FF0000"/>
-          <w:szCs w:val="24"/>
-        </w:rPr>
-        <w:t>.</w:t>
-      </w:r>
-      <w:r>
-        <w:rPr>
-          <w:rFonts w:cs="Times New Roman"/>
-          <w:color w:val="FF0000"/>
-          <w:szCs w:val="24"/>
-        </w:rPr>
-        <w:t xml:space="preserve"> 1970).</w:t>
-      </w:r>
-      <w:r>
-        <w:rPr>
-          <w:rFonts w:cs="Times New Roman"/>
-          <w:color w:val="FF0000"/>
-          <w:szCs w:val="24"/>
-        </w:rPr>
-        <w:t xml:space="preserve"> </w:t>
-      </w:r>
-      <w:r>
-        <w:rPr>
-          <w:rFonts w:cs="Times New Roman"/>
-          <w:szCs w:val="24"/>
-        </w:rPr>
-        <w:t xml:space="preserve">The specification need not disclose what is well known in the art but must disclose the novel aspects of the invention. </w:t>
-      </w:r>
+        <w:t xml:space="preserve">Corp. v. </w:t>
+      </w:r>
+      <w:proofErr w:type="spellStart"/>
       <w:r>
         <w:rPr>
           <w:rFonts w:cs="Times New Roman"/>
@@ -7111,51 +7139,9 @@
           <w:color w:val="FF0000"/>
           <w:szCs w:val="24"/>
         </w:rPr>
-        <w:t>Genentech</w:t>
-      </w:r>
-      <w:r>
-        <w:rPr>
-          <w:rFonts w:cs="Times New Roman"/>
-          <w:color w:val="FF0000"/>
-          <w:szCs w:val="24"/>
-        </w:rPr>
-        <w:t xml:space="preserve">, 108 F.3d at 1366. </w:t>
-      </w:r>
-      <w:r>
-        <w:rPr>
-          <w:rFonts w:cs="Times New Roman"/>
-          <w:szCs w:val="24"/>
-        </w:rPr>
-        <w:t xml:space="preserve">Some experimentation is allowed and even expected, however </w:t>
-      </w:r>
-      <w:r>
-        <w:rPr>
-          <w:rFonts w:cs="Times New Roman"/>
-          <w:szCs w:val="24"/>
-        </w:rPr>
-        <w:t xml:space="preserve">the amount of </w:t>
-      </w:r>
-      <w:r>
-        <w:rPr>
-          <w:rFonts w:cs="Times New Roman"/>
-          <w:szCs w:val="24"/>
-        </w:rPr>
-        <w:t>experimentation</w:t>
-      </w:r>
-      <w:r>
-        <w:rPr>
-          <w:rFonts w:cs="Times New Roman"/>
-          <w:szCs w:val="24"/>
-        </w:rPr>
-        <w:t xml:space="preserve"> must not be undue</w:t>
-      </w:r>
-      <w:r>
-        <w:rPr>
-          <w:rFonts w:cs="Times New Roman"/>
-          <w:szCs w:val="24"/>
-        </w:rPr>
-        <w:t xml:space="preserve">. </w:t>
-      </w:r>
+        <w:t>Andrx</w:t>
+      </w:r>
+      <w:proofErr w:type="spellEnd"/>
       <w:r>
         <w:rPr>
           <w:rFonts w:cs="Times New Roman"/>
@@ -7163,7 +7149,7 @@
           <w:color w:val="FF0000"/>
           <w:szCs w:val="24"/>
         </w:rPr>
-        <w:t xml:space="preserve">ALZA </w:t>
+        <w:t xml:space="preserve"> Pharm</w:t>
       </w:r>
       <w:r>
         <w:rPr>
@@ -7172,9 +7158,8 @@
           <w:color w:val="FF0000"/>
           <w:szCs w:val="24"/>
         </w:rPr>
-        <w:t xml:space="preserve">Corp. v. </w:t>
-      </w:r>
-      <w:proofErr w:type="spellStart"/>
+        <w:t>.</w:t>
+      </w:r>
       <w:r>
         <w:rPr>
           <w:rFonts w:cs="Times New Roman"/>
@@ -7182,9 +7167,48 @@
           <w:color w:val="FF0000"/>
           <w:szCs w:val="24"/>
         </w:rPr>
-        <w:t>Andrx</w:t>
-      </w:r>
-      <w:proofErr w:type="spellEnd"/>
+        <w:t>, LLC</w:t>
+      </w:r>
+      <w:r>
+        <w:rPr>
+          <w:rFonts w:cs="Times New Roman"/>
+          <w:color w:val="FF0000"/>
+          <w:szCs w:val="24"/>
+        </w:rPr>
+        <w:t>, 603 F.3d 935</w:t>
+      </w:r>
+      <w:r>
+        <w:rPr>
+          <w:rFonts w:cs="Times New Roman"/>
+          <w:color w:val="FF0000"/>
+          <w:szCs w:val="24"/>
+        </w:rPr>
+        <w:t xml:space="preserve">, </w:t>
+      </w:r>
+      <w:r>
+        <w:rPr>
+          <w:rFonts w:cs="Times New Roman"/>
+          <w:color w:val="FF0000"/>
+          <w:szCs w:val="24"/>
+        </w:rPr>
+        <w:t>940</w:t>
+      </w:r>
+      <w:r>
+        <w:rPr>
+          <w:rFonts w:cs="Times New Roman"/>
+          <w:color w:val="FF0000"/>
+          <w:szCs w:val="24"/>
+        </w:rPr>
+        <w:t xml:space="preserve"> (Fed. Cir. 2010)</w:t>
+      </w:r>
+      <w:r>
+        <w:rPr>
+          <w:rFonts w:cs="Times New Roman"/>
+          <w:color w:val="FF0000"/>
+          <w:szCs w:val="24"/>
+        </w:rPr>
+        <w:t xml:space="preserve">; </w:t>
+      </w:r>
       <w:r>
         <w:rPr>
           <w:rFonts w:cs="Times New Roman"/>
@@ -7192,7 +7216,7 @@
           <w:color w:val="FF0000"/>
           <w:szCs w:val="24"/>
         </w:rPr>
-        <w:t xml:space="preserve"> Pharm</w:t>
+        <w:t xml:space="preserve">In re </w:t>
       </w:r>
       <w:r>
         <w:rPr>
@@ -7201,73 +7225,6 @@
           <w:color w:val="FF0000"/>
           <w:szCs w:val="24"/>
         </w:rPr>
-        <w:t>.</w:t>
-      </w:r>
-      <w:r>
-        <w:rPr>
-          <w:rFonts w:cs="Times New Roman"/>
-          <w:i/>
-          <w:color w:val="FF0000"/>
-          <w:szCs w:val="24"/>
-        </w:rPr>
-        <w:t>, LLC</w:t>
-      </w:r>
-      <w:r>
-        <w:rPr>
-          <w:rFonts w:cs="Times New Roman"/>
-          <w:color w:val="FF0000"/>
-          <w:szCs w:val="24"/>
-        </w:rPr>
-        <w:t>, 603 F.3d 935</w:t>
-      </w:r>
-      <w:r>
-        <w:rPr>
-          <w:rFonts w:cs="Times New Roman"/>
-          <w:color w:val="FF0000"/>
-          <w:szCs w:val="24"/>
-        </w:rPr>
-        <w:t xml:space="preserve">, </w:t>
-      </w:r>
-      <w:r>
-        <w:rPr>
-          <w:rFonts w:cs="Times New Roman"/>
-          <w:color w:val="FF0000"/>
-          <w:szCs w:val="24"/>
-        </w:rPr>
-        <w:t>940</w:t>
-      </w:r>
-      <w:r>
-        <w:rPr>
-          <w:rFonts w:cs="Times New Roman"/>
-          <w:color w:val="FF0000"/>
-          <w:szCs w:val="24"/>
-        </w:rPr>
-        <w:t xml:space="preserve"> (Fed. Cir. 2010)</w:t>
-      </w:r>
-      <w:r>
-        <w:rPr>
-          <w:rFonts w:cs="Times New Roman"/>
-          <w:color w:val="FF0000"/>
-          <w:szCs w:val="24"/>
-        </w:rPr>
-        <w:t xml:space="preserve">; </w:t>
-      </w:r>
-      <w:r>
-        <w:rPr>
-          <w:rFonts w:cs="Times New Roman"/>
-          <w:i/>
-          <w:color w:val="FF0000"/>
-          <w:szCs w:val="24"/>
-        </w:rPr>
-        <w:t xml:space="preserve">In re </w:t>
-      </w:r>
-      <w:r>
-        <w:rPr>
-          <w:rFonts w:cs="Times New Roman"/>
-          <w:i/>
-          <w:color w:val="FF0000"/>
-          <w:szCs w:val="24"/>
-        </w:rPr>
         <w:t>Wands</w:t>
       </w:r>
       <w:r>
@@ -7331,6 +7288,7 @@
           <w:rFonts w:cs="Times New Roman"/>
           <w:szCs w:val="24"/>
         </w:rPr>
+        <w:lastRenderedPageBreak/>
         <w:t xml:space="preserve">The Federal Circuit set forth factors </w:t>
       </w:r>
       <w:r>
@@ -7384,15 +7342,7 @@
           <w:rFonts w:cs="Times New Roman"/>
           <w:szCs w:val="24"/>
         </w:rPr>
-        <w:t xml:space="preserve">1) quantity of experimentation necessary; 2) amount of direction or guidance presented; 3) presence or absence of working examples; 4) nature of the </w:t>
-      </w:r>
-      <w:r>
-        <w:rPr>
-          <w:rFonts w:cs="Times New Roman"/>
-          <w:szCs w:val="24"/>
-        </w:rPr>
-        <w:lastRenderedPageBreak/>
-        <w:t>invention; 5) state of the prior art; 6) relative skill of those in art; 7); predictability or unpredictability of the art; 8) breadth of the claims</w:t>
+        <w:t>1) quantity of experimentation necessary; 2) amount of direction or guidance presented; 3) presence or absence of working examples; 4) nature of the invention; 5) state of the prior art; 6) relative skill of those in art; 7); predictability or unpredictability of the art; 8) breadth of the claims</w:t>
       </w:r>
       <w:r>
         <w:rPr>
@@ -7549,7 +7499,7 @@
           <w:rFonts w:cs="Times New Roman"/>
         </w:rPr>
       </w:pPr>
-      <w:bookmarkStart w:id="26" w:name="_Toc1205246"/>
+      <w:bookmarkStart w:id="25" w:name="_Toc1205246"/>
       <w:r>
         <w:rPr>
           <w:rFonts w:cs="Times New Roman"/>
@@ -7568,7 +7518,7 @@
         </w:rPr>
         <w:t>Experimentation</w:t>
       </w:r>
-      <w:bookmarkEnd w:id="26"/>
+      <w:bookmarkEnd w:id="25"/>
     </w:p>
     <w:p>
       <w:pPr>
@@ -7578,7 +7528,7 @@
           <w:szCs w:val="24"/>
         </w:rPr>
       </w:pPr>
-      <w:bookmarkStart w:id="27" w:name="_Toc1205247"/>
+      <w:bookmarkStart w:id="26" w:name="_Toc1205247"/>
       <w:r>
         <w:rPr>
           <w:rFonts w:cs="Times New Roman"/>
@@ -7600,7 +7550,7 @@
         </w:rPr>
         <w:t>ll lengths would require undue experimentation</w:t>
       </w:r>
-      <w:bookmarkEnd w:id="27"/>
+      <w:bookmarkEnd w:id="26"/>
       <w:r>
         <w:rPr>
           <w:rFonts w:cs="Times New Roman"/>
@@ -8214,7 +8164,15 @@
           <w:rFonts w:cs="Times New Roman"/>
           <w:szCs w:val="24"/>
         </w:rPr>
-        <w:t>, a person of skill in the art would have been able to find the operative range of</w:t>
+        <w:t xml:space="preserve">, a person of skill in the art would have been able to </w:t>
+      </w:r>
+      <w:r>
+        <w:rPr>
+          <w:rFonts w:cs="Times New Roman"/>
+          <w:szCs w:val="24"/>
+        </w:rPr>
+        <w:lastRenderedPageBreak/>
+        <w:t>find the operative range of</w:t>
       </w:r>
       <w:r>
         <w:rPr>
@@ -8339,15 +8297,7 @@
           <w:rFonts w:cs="Times New Roman"/>
           <w:szCs w:val="24"/>
         </w:rPr>
-        <w:t xml:space="preserve"> as length </w:t>
-      </w:r>
-      <w:r>
-        <w:rPr>
-          <w:rFonts w:cs="Times New Roman"/>
-          <w:szCs w:val="24"/>
-        </w:rPr>
-        <w:lastRenderedPageBreak/>
-        <w:t>decrease</w:t>
+        <w:t xml:space="preserve"> as length decrease</w:t>
       </w:r>
       <w:r>
         <w:rPr>
@@ -8536,15 +8486,7 @@
           <w:color w:val="FF0000"/>
           <w:szCs w:val="24"/>
         </w:rPr>
-        <w:t>R. at Appx</w:t>
-      </w:r>
-      <w:r>
-        <w:rPr>
-          <w:rFonts w:cs="Times New Roman"/>
-          <w:color w:val="FF0000"/>
-          <w:szCs w:val="24"/>
-        </w:rPr>
-        <w:t>3</w:t>
+        <w:t>R. at Appx3</w:t>
       </w:r>
       <w:r>
         <w:rPr>
@@ -8600,7 +8542,23 @@
           <w:rFonts w:cs="Times New Roman"/>
           <w:szCs w:val="24"/>
         </w:rPr>
-        <w:t xml:space="preserve">the invention would require undue experimentation. </w:t>
+        <w:t>the invention would require undue experimentation</w:t>
+      </w:r>
+      <w:r>
+        <w:rPr>
+          <w:rFonts w:cs="Times New Roman"/>
+          <w:szCs w:val="24"/>
+        </w:rPr>
+        <w:t>, and the claim is invalid for non-enablement</w:t>
+      </w:r>
+      <w:bookmarkStart w:id="27" w:name="_GoBack"/>
+      <w:bookmarkEnd w:id="27"/>
+      <w:r>
+        <w:rPr>
+          <w:rFonts w:cs="Times New Roman"/>
+          <w:szCs w:val="24"/>
+        </w:rPr>
+        <w:t xml:space="preserve">. </w:t>
       </w:r>
     </w:p>
     <w:p>
@@ -8992,7 +8950,15 @@
           <w:rFonts w:cs="Times New Roman"/>
           <w:szCs w:val="24"/>
         </w:rPr>
-        <w:t xml:space="preserve"> the lengths required to enable </w:t>
+        <w:t xml:space="preserve"> the lengths required </w:t>
+      </w:r>
+      <w:r>
+        <w:rPr>
+          <w:rFonts w:cs="Times New Roman"/>
+          <w:szCs w:val="24"/>
+        </w:rPr>
+        <w:lastRenderedPageBreak/>
+        <w:t xml:space="preserve">to enable </w:t>
       </w:r>
       <w:r>
         <w:rPr>
@@ -9028,15 +8994,7 @@
           <w:color w:val="FF0000"/>
           <w:szCs w:val="24"/>
         </w:rPr>
-        <w:t>R. at Appx</w:t>
-      </w:r>
-      <w:r>
-        <w:rPr>
-          <w:rFonts w:cs="Times New Roman"/>
-          <w:color w:val="FF0000"/>
-          <w:szCs w:val="24"/>
-        </w:rPr>
-        <w:t>6</w:t>
+        <w:t>R. at Appx6</w:t>
       </w:r>
       <w:r>
         <w:rPr>
@@ -9131,7 +9089,6 @@
           <w:rFonts w:cs="Times New Roman"/>
           <w:szCs w:val="24"/>
         </w:rPr>
-        <w:lastRenderedPageBreak/>
         <w:t xml:space="preserve">The wands factors suggest </w:t>
       </w:r>
       <w:r>
@@ -9148,6 +9105,8 @@
         </w:rPr>
         <w:t xml:space="preserve">undue experimentation </w:t>
       </w:r>
+      <w:commentRangeStart w:id="29"/>
+      <w:commentRangeEnd w:id="29"/>
       <w:r>
         <w:rPr>
           <w:rStyle w:val="CommentReference"/>
@@ -9541,25 +9500,282 @@
         </w:rPr>
         <w:t>Claim 1 is not enabled because length is an essential element</w:t>
       </w:r>
-      <w:r>
-        <w:rPr>
-          <w:rStyle w:val="CommentReference"/>
-          <w:rFonts w:eastAsiaTheme="minorHAnsi" w:cstheme="minorBidi"/>
-          <w:iCs w:val="0"/>
-          <w:color w:val="000000" w:themeColor="text1"/>
-        </w:rPr>
-        <w:commentReference w:id="31"/>
-      </w:r>
       <w:bookmarkEnd w:id="30"/>
+      <w:commentRangeStart w:id="31"/>
+      <w:commentRangeEnd w:id="31"/>
     </w:p>
     <w:p>
       <w:pPr>
-        <w:ind w:left="720"/>
-        <w:rPr>
-          <w:rFonts w:cs="Times New Roman"/>
-          <w:szCs w:val="24"/>
-        </w:rPr>
-      </w:pPr>
+        <w:rPr>
+          <w:rFonts w:cs="Times New Roman"/>
+          <w:szCs w:val="24"/>
+        </w:rPr>
+      </w:pPr>
+      <w:r>
+        <w:rPr>
+          <w:rFonts w:cs="Times New Roman"/>
+          <w:szCs w:val="24"/>
+        </w:rPr>
+        <w:t xml:space="preserve">The length of the </w:t>
+      </w:r>
+      <w:r>
+        <w:rPr>
+          <w:rFonts w:cs="Times New Roman"/>
+          <w:szCs w:val="24"/>
+        </w:rPr>
+        <w:t>nanoribbon</w:t>
+      </w:r>
+      <w:r>
+        <w:rPr>
+          <w:rFonts w:cs="Times New Roman"/>
+          <w:szCs w:val="24"/>
+        </w:rPr>
+        <w:t xml:space="preserve"> is an essential element</w:t>
+      </w:r>
+      <w:r>
+        <w:rPr>
+          <w:rFonts w:cs="Times New Roman"/>
+          <w:szCs w:val="24"/>
+        </w:rPr>
+        <w:t xml:space="preserve"> of the invention. </w:t>
+      </w:r>
+      <w:r>
+        <w:rPr>
+          <w:rFonts w:cs="Times New Roman"/>
+          <w:szCs w:val="24"/>
+        </w:rPr>
+        <w:t xml:space="preserve">A specific width is not enough to create </w:t>
+      </w:r>
+      <w:r>
+        <w:rPr>
+          <w:rFonts w:cs="Times New Roman"/>
+          <w:szCs w:val="24"/>
+        </w:rPr>
+        <w:t>ballistic</w:t>
+      </w:r>
+      <w:r>
+        <w:rPr>
+          <w:rFonts w:cs="Times New Roman"/>
+          <w:szCs w:val="24"/>
+        </w:rPr>
+        <w:t xml:space="preserve"> conduction within the nanoribbon</w:t>
+      </w:r>
+      <w:r>
+        <w:rPr>
+          <w:rFonts w:cs="Times New Roman"/>
+          <w:szCs w:val="24"/>
+        </w:rPr>
+        <w:t xml:space="preserve"> channel.</w:t>
+      </w:r>
+      <w:r>
+        <w:rPr>
+          <w:rFonts w:cs="Times New Roman"/>
+          <w:szCs w:val="24"/>
+        </w:rPr>
+        <w:t xml:space="preserve"> The specification recites that length and widths are tuned to specific values. R. at Appx6.</w:t>
+      </w:r>
+      <w:r>
+        <w:rPr>
+          <w:rFonts w:cs="Times New Roman"/>
+          <w:szCs w:val="24"/>
+        </w:rPr>
+        <w:t xml:space="preserve"> </w:t>
+      </w:r>
+      <w:r>
+        <w:rPr>
+          <w:rFonts w:cs="Times New Roman"/>
+          <w:szCs w:val="24"/>
+        </w:rPr>
+        <w:t xml:space="preserve">Fig. 2 of the specification makes </w:t>
+      </w:r>
+      <w:r>
+        <w:rPr>
+          <w:rFonts w:cs="Times New Roman"/>
+          <w:szCs w:val="24"/>
+        </w:rPr>
+        <w:lastRenderedPageBreak/>
+        <w:t xml:space="preserve">clear how important the length is to achieve high switching speeds. </w:t>
+      </w:r>
+      <w:r>
+        <w:rPr>
+          <w:rFonts w:cs="Times New Roman"/>
+          <w:i/>
+          <w:szCs w:val="24"/>
+        </w:rPr>
+        <w:t xml:space="preserve">See </w:t>
+      </w:r>
+      <w:r>
+        <w:rPr>
+          <w:rFonts w:cs="Times New Roman"/>
+          <w:szCs w:val="24"/>
+        </w:rPr>
+        <w:t xml:space="preserve">R. at Appx9. </w:t>
+      </w:r>
+      <w:proofErr w:type="spellStart"/>
+      <w:r>
+        <w:rPr>
+          <w:rFonts w:cs="Times New Roman"/>
+          <w:szCs w:val="24"/>
+        </w:rPr>
+        <w:t>Ballistic’s</w:t>
+      </w:r>
+      <w:proofErr w:type="spellEnd"/>
+      <w:r>
+        <w:rPr>
+          <w:rFonts w:cs="Times New Roman"/>
+          <w:szCs w:val="24"/>
+        </w:rPr>
+        <w:t xml:space="preserve"> expert states </w:t>
+      </w:r>
+      <w:r>
+        <w:rPr>
+          <w:rFonts w:cs="Times New Roman"/>
+          <w:szCs w:val="24"/>
+        </w:rPr>
+        <w:t xml:space="preserve">“switching speed increases as L is decreased”. Length of the nanoribbon is of great importance to the invention, and therefore a critical element. As claim 1 does not recite </w:t>
+      </w:r>
+      <w:r>
+        <w:rPr>
+          <w:rFonts w:cs="Times New Roman"/>
+          <w:szCs w:val="24"/>
+        </w:rPr>
+        <w:t>a</w:t>
+      </w:r>
+      <w:r>
+        <w:rPr>
+          <w:rFonts w:cs="Times New Roman"/>
+          <w:szCs w:val="24"/>
+        </w:rPr>
+        <w:t xml:space="preserve"> requirement of length, it is not enabled. </w:t>
+      </w:r>
+      <w:r>
+        <w:rPr>
+          <w:rFonts w:cs="Times New Roman"/>
+          <w:i/>
+          <w:szCs w:val="24"/>
+        </w:rPr>
+        <w:t>See In re Mayhew</w:t>
+      </w:r>
+      <w:r>
+        <w:rPr>
+          <w:rFonts w:cs="Times New Roman"/>
+          <w:szCs w:val="24"/>
+        </w:rPr>
+        <w:t xml:space="preserve">, </w:t>
+      </w:r>
+      <w:r>
+        <w:rPr>
+          <w:rFonts w:cs="Times New Roman"/>
+          <w:szCs w:val="24"/>
+        </w:rPr>
+        <w:t>527 F.2d at 1233.</w:t>
+      </w:r>
+      <w:r>
+        <w:rPr>
+          <w:rFonts w:cs="Times New Roman"/>
+          <w:szCs w:val="24"/>
+        </w:rPr>
+        <w:t xml:space="preserve"> </w:t>
+      </w:r>
+      <w:r>
+        <w:rPr>
+          <w:rFonts w:cs="Times New Roman"/>
+          <w:szCs w:val="24"/>
+        </w:rPr>
+        <w:t xml:space="preserve">In </w:t>
+      </w:r>
+      <w:r>
+        <w:rPr>
+          <w:rFonts w:cs="Times New Roman"/>
+          <w:i/>
+          <w:szCs w:val="24"/>
+        </w:rPr>
+        <w:t>In re Mayhew</w:t>
+      </w:r>
+      <w:r>
+        <w:rPr>
+          <w:rFonts w:cs="Times New Roman"/>
+          <w:szCs w:val="24"/>
+        </w:rPr>
+        <w:t xml:space="preserve">, </w:t>
+      </w:r>
+      <w:r>
+        <w:rPr>
+          <w:rFonts w:cs="Times New Roman"/>
+          <w:szCs w:val="24"/>
+        </w:rPr>
+        <w:t>a method for producing corrosion-resistant, i</w:t>
+      </w:r>
+      <w:r>
+        <w:rPr>
+          <w:rFonts w:cs="Times New Roman"/>
+          <w:szCs w:val="24"/>
+        </w:rPr>
+        <w:t>r</w:t>
+      </w:r>
+      <w:r>
+        <w:rPr>
+          <w:rFonts w:cs="Times New Roman"/>
+          <w:szCs w:val="24"/>
+        </w:rPr>
+        <w:t>on-zinc alloy coating req</w:t>
+      </w:r>
+      <w:r>
+        <w:rPr>
+          <w:rFonts w:cs="Times New Roman"/>
+          <w:szCs w:val="24"/>
+        </w:rPr>
+        <w:t xml:space="preserve">uired cooling baths. These baths </w:t>
+      </w:r>
+      <w:r>
+        <w:rPr>
+          <w:rFonts w:cs="Times New Roman"/>
+          <w:szCs w:val="24"/>
+        </w:rPr>
+        <w:t xml:space="preserve">were </w:t>
+      </w:r>
+      <w:r>
+        <w:rPr>
+          <w:rFonts w:cs="Times New Roman"/>
+          <w:szCs w:val="24"/>
+        </w:rPr>
+        <w:t>essential,</w:t>
+      </w:r>
+      <w:r>
+        <w:rPr>
+          <w:rFonts w:cs="Times New Roman"/>
+          <w:szCs w:val="24"/>
+        </w:rPr>
+        <w:t xml:space="preserve"> and the claims</w:t>
+      </w:r>
+      <w:r>
+        <w:rPr>
+          <w:rFonts w:cs="Times New Roman"/>
+          <w:szCs w:val="24"/>
+        </w:rPr>
+        <w:t xml:space="preserve"> failed to recite a cooling zone in relation to the baths</w:t>
+      </w:r>
+      <w:r>
+        <w:rPr>
+          <w:rFonts w:cs="Times New Roman"/>
+          <w:szCs w:val="24"/>
+        </w:rPr>
+        <w:t xml:space="preserve">. The claims were held </w:t>
+      </w:r>
+      <w:r>
+        <w:rPr>
+          <w:rFonts w:cs="Times New Roman"/>
+          <w:szCs w:val="24"/>
+        </w:rPr>
+        <w:t xml:space="preserve">invalid for lack of enablement. Here, </w:t>
+      </w:r>
+      <w:r>
+        <w:rPr>
+          <w:rFonts w:cs="Times New Roman"/>
+          <w:szCs w:val="24"/>
+        </w:rPr>
+        <w:t xml:space="preserve">claim 1 does not recite length, which is essential to achieving ballistic conduction within the nanoribbon channel. Thus, claim 1 is not enabled because it is missing an essential element. </w:t>
+      </w:r>
     </w:p>
     <w:p>
       <w:pPr>
@@ -10109,7 +10325,7 @@
       </w:r>
     </w:p>
   </w:comment>
-  <w:comment w:id="23" w:author="seth guthrie" w:date="2019-02-16T10:57:00Z" w:initials="GSK">
+  <w:comment w:id="22" w:author="seth guthrie" w:date="2019-02-16T10:57:00Z" w:initials="GSK">
     <w:p>
       <w:pPr>
         <w:pStyle w:val="CommentText"/>
@@ -10132,6 +10348,10 @@
     <w:p>
       <w:pPr>
         <w:pStyle w:val="CommentText"/>
+        <w:numPr>
+          <w:ilvl w:val="0"/>
+          <w:numId w:val="19"/>
+        </w:numPr>
       </w:pPr>
       <w:r>
         <w:rPr>
@@ -10146,7 +10366,7 @@
         <w:annotationRef/>
       </w:r>
       <w:r>
-        <w:t>1) quantity of experimentation necessary; 2) amount of direction or guidance presented; 3) presence or absence of working examples; 4) nature of the invention; 5) state of the prior art; 6) relative skill of those in art; 7); predictability or unpredictability of the art; 8) breadth of the claims</w:t>
+        <w:t>quantity of experimentation necessary; 2) amount of direction or guidance presented; 3) presence or absence of working examples; 4) nature of the invention; 5) state of the prior art; 6) relative skill of those in art; 7); predictability or unpredictability of the art; 8) breadth of the claims</w:t>
       </w:r>
     </w:p>
     <w:p>
@@ -10154,39 +10374,17 @@
         <w:pStyle w:val="CommentText"/>
       </w:pPr>
     </w:p>
-  </w:comment>
-  <w:comment w:id="31" w:author="seth guthrie" w:date="2019-02-15T16:48:00Z" w:initials="GSK">
     <w:p>
       <w:pPr>
         <w:pStyle w:val="CommentText"/>
       </w:pPr>
-      <w:r>
-        <w:rPr>
-          <w:rStyle w:val="CommentReference"/>
-        </w:rPr>
-        <w:annotationRef/>
-      </w:r>
-      <w:r>
-        <w:rPr>
-          <w:rStyle w:val="CommentReference"/>
-        </w:rPr>
-        <w:annotationRef/>
-      </w:r>
-      <w:r>
-        <w:t>Length is an essential feature</w:t>
-      </w:r>
     </w:p>
     <w:p>
       <w:pPr>
         <w:pStyle w:val="CommentText"/>
       </w:pPr>
-    </w:p>
-    <w:p>
-      <w:pPr>
-        <w:pStyle w:val="CommentText"/>
-      </w:pPr>
-      <w:r>
-        <w:t xml:space="preserve">MPEP 2172.01 </w:t>
+      <w:r>
+        <w:t xml:space="preserve">to do this properly, I really should have more factual comparisons. </w:t>
       </w:r>
     </w:p>
     <w:p>
@@ -10204,7 +10402,6 @@
   <w15:commentEx w15:paraId="135641AC" w15:done="0"/>
   <w15:commentEx w15:paraId="198555B2" w15:done="0"/>
   <w15:commentEx w15:paraId="3473B997" w15:done="0"/>
-  <w15:commentEx w15:paraId="70FC2BEA" w15:done="0"/>
 </w15:commentsEx>
 </file>
 
@@ -10213,6 +10410,7 @@
   <w16cid:commentId w16cid:paraId="7AAB70F5" w16cid:durableId="1FFD7C15"/>
   <w16cid:commentId w16cid:paraId="135641AC" w16cid:durableId="201166DA"/>
   <w16cid:commentId w16cid:paraId="198555B2" w16cid:durableId="20126B2F"/>
+  <w16cid:commentId w16cid:paraId="3473B997" w16cid:durableId="2012AB41"/>
 </w16cid:commentsIds>
 </file>
 
@@ -11285,6 +11483,95 @@
     </w:lvl>
   </w:abstractNum>
   <w:abstractNum w:abstractNumId="10" w15:restartNumberingAfterBreak="0">
+    <w:nsid w:val="5FBC6FBC"/>
+    <w:multiLevelType w:val="hybridMultilevel"/>
+    <w:tmpl w:val="F564934C"/>
+    <w:lvl w:ilvl="0" w:tplc="7C2C3558">
+      <w:start w:val="1"/>
+      <w:numFmt w:val="decimal"/>
+      <w:lvlText w:val="%1)"/>
+      <w:lvlJc w:val="left"/>
+      <w:pPr>
+        <w:ind w:left="1080" w:hanging="360"/>
+      </w:pPr>
+      <w:rPr>
+        <w:rFonts w:hint="default"/>
+      </w:rPr>
+    </w:lvl>
+    <w:lvl w:ilvl="1" w:tplc="04090019" w:tentative="1">
+      <w:start w:val="1"/>
+      <w:numFmt w:val="lowerLetter"/>
+      <w:lvlText w:val="%2."/>
+      <w:lvlJc w:val="left"/>
+      <w:pPr>
+        <w:ind w:left="1800" w:hanging="360"/>
+      </w:pPr>
+    </w:lvl>
+    <w:lvl w:ilvl="2" w:tplc="0409001B" w:tentative="1">
+      <w:start w:val="1"/>
+      <w:numFmt w:val="lowerRoman"/>
+      <w:lvlText w:val="%3."/>
+      <w:lvlJc w:val="right"/>
+      <w:pPr>
+        <w:ind w:left="2520" w:hanging="180"/>
+      </w:pPr>
+    </w:lvl>
+    <w:lvl w:ilvl="3" w:tplc="0409000F" w:tentative="1">
+      <w:start w:val="1"/>
+      <w:numFmt w:val="decimal"/>
+      <w:lvlText w:val="%4."/>
+      <w:lvlJc w:val="left"/>
+      <w:pPr>
+        <w:ind w:left="3240" w:hanging="360"/>
+      </w:pPr>
+    </w:lvl>
+    <w:lvl w:ilvl="4" w:tplc="04090019" w:tentative="1">
+      <w:start w:val="1"/>
+      <w:numFmt w:val="lowerLetter"/>
+      <w:lvlText w:val="%5."/>
+      <w:lvlJc w:val="left"/>
+      <w:pPr>
+        <w:ind w:left="3960" w:hanging="360"/>
+      </w:pPr>
+    </w:lvl>
+    <w:lvl w:ilvl="5" w:tplc="0409001B" w:tentative="1">
+      <w:start w:val="1"/>
+      <w:numFmt w:val="lowerRoman"/>
+      <w:lvlText w:val="%6."/>
+      <w:lvlJc w:val="right"/>
+      <w:pPr>
+        <w:ind w:left="4680" w:hanging="180"/>
+      </w:pPr>
+    </w:lvl>
+    <w:lvl w:ilvl="6" w:tplc="0409000F" w:tentative="1">
+      <w:start w:val="1"/>
+      <w:numFmt w:val="decimal"/>
+      <w:lvlText w:val="%7."/>
+      <w:lvlJc w:val="left"/>
+      <w:pPr>
+        <w:ind w:left="5400" w:hanging="360"/>
+      </w:pPr>
+    </w:lvl>
+    <w:lvl w:ilvl="7" w:tplc="04090019" w:tentative="1">
+      <w:start w:val="1"/>
+      <w:numFmt w:val="lowerLetter"/>
+      <w:lvlText w:val="%8."/>
+      <w:lvlJc w:val="left"/>
+      <w:pPr>
+        <w:ind w:left="6120" w:hanging="360"/>
+      </w:pPr>
+    </w:lvl>
+    <w:lvl w:ilvl="8" w:tplc="0409001B" w:tentative="1">
+      <w:start w:val="1"/>
+      <w:numFmt w:val="lowerRoman"/>
+      <w:lvlText w:val="%9."/>
+      <w:lvlJc w:val="right"/>
+      <w:pPr>
+        <w:ind w:left="6840" w:hanging="180"/>
+      </w:pPr>
+    </w:lvl>
+  </w:abstractNum>
+  <w:abstractNum w:abstractNumId="11" w15:restartNumberingAfterBreak="0">
     <w:nsid w:val="749F3E55"/>
     <w:multiLevelType w:val="hybridMultilevel"/>
     <w:tmpl w:val="A5541AC8"/>
@@ -11370,7 +11657,7 @@
       </w:pPr>
     </w:lvl>
   </w:abstractNum>
-  <w:abstractNum w:abstractNumId="11" w15:restartNumberingAfterBreak="0">
+  <w:abstractNum w:abstractNumId="12" w15:restartNumberingAfterBreak="0">
     <w:nsid w:val="764D2C20"/>
     <w:multiLevelType w:val="hybridMultilevel"/>
     <w:tmpl w:val="0F06C1CA"/>
@@ -11483,7 +11770,7 @@
       </w:rPr>
     </w:lvl>
   </w:abstractNum>
-  <w:abstractNum w:abstractNumId="12" w15:restartNumberingAfterBreak="0">
+  <w:abstractNum w:abstractNumId="13" w15:restartNumberingAfterBreak="0">
     <w:nsid w:val="7AD17BF8"/>
     <w:multiLevelType w:val="hybridMultilevel"/>
     <w:tmpl w:val="77D6E816"/>
@@ -11572,7 +11859,7 @@
       </w:pPr>
     </w:lvl>
   </w:abstractNum>
-  <w:abstractNum w:abstractNumId="13" w15:restartNumberingAfterBreak="0">
+  <w:abstractNum w:abstractNumId="14" w15:restartNumberingAfterBreak="0">
     <w:nsid w:val="7D962F99"/>
     <w:multiLevelType w:val="hybridMultilevel"/>
     <w:tmpl w:val="9BD24994"/>
@@ -11658,7 +11945,7 @@
       </w:pPr>
     </w:lvl>
   </w:abstractNum>
-  <w:abstractNum w:abstractNumId="14" w15:restartNumberingAfterBreak="0">
+  <w:abstractNum w:abstractNumId="15" w15:restartNumberingAfterBreak="0">
     <w:nsid w:val="7FB234B0"/>
     <w:multiLevelType w:val="hybridMultilevel"/>
     <w:tmpl w:val="CF907170"/>
@@ -11748,7 +12035,7 @@
     </w:lvl>
   </w:abstractNum>
   <w:num w:numId="1">
-    <w:abstractNumId w:val="10"/>
+    <w:abstractNumId w:val="11"/>
   </w:num>
   <w:num w:numId="2">
     <w:abstractNumId w:val="2"/>
@@ -11790,13 +12077,13 @@
     </w:lvlOverride>
   </w:num>
   <w:num w:numId="6">
-    <w:abstractNumId w:val="11"/>
+    <w:abstractNumId w:val="12"/>
   </w:num>
   <w:num w:numId="7">
     <w:abstractNumId w:val="1"/>
   </w:num>
   <w:num w:numId="8">
-    <w:abstractNumId w:val="12"/>
+    <w:abstractNumId w:val="13"/>
   </w:num>
   <w:num w:numId="9">
     <w:abstractNumId w:val="9"/>
@@ -11808,7 +12095,7 @@
     <w:abstractNumId w:val="4"/>
   </w:num>
   <w:num w:numId="12">
-    <w:abstractNumId w:val="13"/>
+    <w:abstractNumId w:val="14"/>
   </w:num>
   <w:num w:numId="13">
     <w:abstractNumId w:val="7"/>
@@ -11817,7 +12104,7 @@
     <w:abstractNumId w:val="0"/>
   </w:num>
   <w:num w:numId="15">
-    <w:abstractNumId w:val="14"/>
+    <w:abstractNumId w:val="15"/>
   </w:num>
   <w:num w:numId="16">
     <w:abstractNumId w:val="6"/>
@@ -11830,6 +12117,9 @@
   </w:num>
   <w:num w:numId="18">
     <w:abstractNumId w:val="8"/>
+  </w:num>
+  <w:num w:numId="19">
+    <w:abstractNumId w:val="10"/>
   </w:num>
 </w:numbering>
 </file>
@@ -13041,7 +13331,7 @@
 </file>
 
 <file path=customXml/itemProps1.xml><?xml version="1.0" encoding="utf-8"?>
-<ds:datastoreItem xmlns:ds="http://schemas.openxmlformats.org/officeDocument/2006/customXml" ds:itemID="{ED0599FA-BD16-4E1C-B3BE-805CE00F4A78}">
+<ds:datastoreItem xmlns:ds="http://schemas.openxmlformats.org/officeDocument/2006/customXml" ds:itemID="{7333B064-4E83-44C8-8764-8025343F7B86}">
   <ds:schemaRefs>
     <ds:schemaRef ds:uri="http://schemas.openxmlformats.org/officeDocument/2006/bibliography"/>
   </ds:schemaRefs>

</xml_diff>